<commit_message>
CIV-10495 DJ non divergent templates
</commit_message>
<xml_diff>
--- a/docker/docmosis/templates/CV-SPC-DEC-ENG-00911.docx
+++ b/docker/docmosis/templates/CV-SPC-DEC-ENG-00911.docx
@@ -398,9 +398,216 @@
                 <w:sz w:val="16"/>
                 <w:szCs w:val="16"/>
               </w:rPr>
-              <w:t>respondent1</w:t>
-            </w:r>
-            <w:proofErr w:type="gramStart"/>
+              <w:t>respondent1Ref</w:t>
+            </w:r>
+            <w:r>
+              <w:rPr>
+                <w:rFonts w:cstheme="minorHAnsi"/>
+                <w:sz w:val="16"/>
+                <w:szCs w:val="16"/>
+              </w:rPr>
+              <w:t>!=null</w:t>
+            </w:r>
+            <w:r>
+              <w:rPr>
+                <w:rFonts w:cstheme="minorHAnsi"/>
+                <w:sz w:val="16"/>
+                <w:szCs w:val="16"/>
+              </w:rPr>
+              <w:t>}</w:t>
+            </w:r>
+            <w:r>
+              <w:rPr>
+                <w:rFonts w:cstheme="minorHAnsi"/>
+                <w:sz w:val="16"/>
+                <w:szCs w:val="16"/>
+              </w:rPr>
+              <w:t>&gt;&gt;</w:t>
+            </w:r>
+          </w:p>
+          <w:p>
+            <w:pPr>
+              <w:spacing w:before="40" w:after="40"/>
+              <w:rPr>
+                <w:rFonts w:cstheme="minorHAnsi"/>
+                <w:sz w:val="16"/>
+                <w:szCs w:val="16"/>
+              </w:rPr>
+            </w:pPr>
+            <w:r>
+              <w:rPr>
+                <w:rFonts w:cstheme="minorHAnsi"/>
+                <w:sz w:val="16"/>
+                <w:szCs w:val="16"/>
+              </w:rPr>
+              <w:t>&lt;&lt;</w:t>
+            </w:r>
+            <w:r>
+              <w:rPr>
+                <w:rFonts w:cstheme="minorHAnsi"/>
+                <w:sz w:val="16"/>
+                <w:szCs w:val="16"/>
+              </w:rPr>
+              <w:t>respondent1Ref</w:t>
+            </w:r>
+            <w:r>
+              <w:rPr>
+                <w:rFonts w:cstheme="minorHAnsi"/>
+                <w:sz w:val="16"/>
+                <w:szCs w:val="16"/>
+              </w:rPr>
+              <w:t>&gt;&gt;&lt;&lt;es_&gt;&gt;</w:t>
+            </w:r>
+          </w:p>
+          <w:p>
+            <w:pPr>
+              <w:spacing w:before="40" w:after="40"/>
+              <w:rPr>
+                <w:rFonts w:cstheme="minorHAnsi"/>
+                <w:sz w:val="16"/>
+                <w:szCs w:val="16"/>
+              </w:rPr>
+            </w:pPr>
+            <w:r>
+              <w:rPr>
+                <w:rFonts w:cstheme="minorHAnsi"/>
+                <w:sz w:val="16"/>
+                <w:szCs w:val="16"/>
+              </w:rPr>
+              <w:t>&lt;&lt;cs_{</w:t>
+            </w:r>
+            <w:r>
+              <w:rPr>
+                <w:rFonts w:cstheme="minorHAnsi"/>
+                <w:sz w:val="16"/>
+                <w:szCs w:val="16"/>
+              </w:rPr>
+              <w:t>respondent</w:t>
+            </w:r>
+            <w:r>
+              <w:rPr>
+                <w:rFonts w:cstheme="minorHAnsi"/>
+                <w:sz w:val="16"/>
+                <w:szCs w:val="16"/>
+              </w:rPr>
+              <w:t>2</w:t>
+            </w:r>
+            <w:r>
+              <w:rPr>
+                <w:rFonts w:cstheme="minorHAnsi"/>
+                <w:sz w:val="16"/>
+                <w:szCs w:val="16"/>
+              </w:rPr>
+              <w:t>Name</w:t>
+            </w:r>
+            <w:r>
+              <w:rPr>
+                <w:rFonts w:cstheme="minorHAnsi"/>
+                <w:sz w:val="16"/>
+                <w:szCs w:val="16"/>
+              </w:rPr>
+              <w:t>!=null</w:t>
+            </w:r>
+            <w:r>
+              <w:rPr>
+                <w:rFonts w:cstheme="minorHAnsi"/>
+                <w:sz w:val="16"/>
+                <w:szCs w:val="16"/>
+              </w:rPr>
+              <w:t>}</w:t>
+            </w:r>
+            <w:r>
+              <w:rPr>
+                <w:rFonts w:cstheme="minorHAnsi"/>
+                <w:sz w:val="16"/>
+                <w:szCs w:val="16"/>
+              </w:rPr>
+              <w:t>&gt;&gt;</w:t>
+            </w:r>
+          </w:p>
+          <w:p>
+            <w:pPr>
+              <w:spacing w:before="40" w:after="40"/>
+              <w:rPr>
+                <w:rFonts w:cstheme="minorHAnsi"/>
+                <w:sz w:val="16"/>
+                <w:szCs w:val="16"/>
+              </w:rPr>
+            </w:pPr>
+            <w:r>
+              <w:rPr>
+                <w:rFonts w:cstheme="minorHAnsi"/>
+                <w:sz w:val="16"/>
+                <w:szCs w:val="16"/>
+              </w:rPr>
+              <w:t>&lt;&lt;</w:t>
+            </w:r>
+            <w:r>
+              <w:rPr>
+                <w:rFonts w:cstheme="minorHAnsi"/>
+                <w:sz w:val="16"/>
+                <w:szCs w:val="16"/>
+              </w:rPr>
+              <w:t xml:space="preserve"> respondent</w:t>
+            </w:r>
+            <w:r>
+              <w:rPr>
+                <w:rFonts w:cstheme="minorHAnsi"/>
+                <w:sz w:val="16"/>
+                <w:szCs w:val="16"/>
+              </w:rPr>
+              <w:t>2</w:t>
+            </w:r>
+            <w:r>
+              <w:rPr>
+                <w:rFonts w:cstheme="minorHAnsi"/>
+                <w:sz w:val="16"/>
+                <w:szCs w:val="16"/>
+              </w:rPr>
+              <w:t>Name</w:t>
+            </w:r>
+            <w:r>
+              <w:rPr>
+                <w:rFonts w:cstheme="minorHAnsi"/>
+                <w:sz w:val="16"/>
+                <w:szCs w:val="16"/>
+              </w:rPr>
+              <w:t>&gt;&gt;</w:t>
+            </w:r>
+          </w:p>
+          <w:p>
+            <w:pPr>
+              <w:spacing w:before="40" w:after="40"/>
+              <w:rPr>
+                <w:rFonts w:cstheme="minorHAnsi"/>
+                <w:sz w:val="16"/>
+                <w:szCs w:val="16"/>
+              </w:rPr>
+            </w:pPr>
+            <w:r>
+              <w:rPr>
+                <w:rFonts w:cstheme="minorHAnsi"/>
+                <w:sz w:val="16"/>
+                <w:szCs w:val="16"/>
+              </w:rPr>
+              <w:t>&lt;&lt;es_&gt;&gt;&lt;&lt;cs_{</w:t>
+            </w:r>
+            <w:r>
+              <w:rPr>
+                <w:rFonts w:cstheme="minorHAnsi"/>
+                <w:sz w:val="16"/>
+                <w:szCs w:val="16"/>
+              </w:rPr>
+              <w:t>respondent</w:t>
+            </w:r>
+            <w:r>
+              <w:rPr>
+                <w:rFonts w:cstheme="minorHAnsi"/>
+                <w:sz w:val="16"/>
+                <w:szCs w:val="16"/>
+              </w:rPr>
+              <w:t>2</w:t>
+            </w:r>
             <w:r>
               <w:rPr>
                 <w:rFonts w:cstheme="minorHAnsi"/>
@@ -415,252 +622,7 @@
                 <w:sz w:val="16"/>
                 <w:szCs w:val="16"/>
               </w:rPr>
-              <w:t>!=</w:t>
-            </w:r>
-            <w:proofErr w:type="gramEnd"/>
-            <w:r>
-              <w:rPr>
-                <w:rFonts w:cstheme="minorHAnsi"/>
-                <w:sz w:val="16"/>
-                <w:szCs w:val="16"/>
-              </w:rPr>
-              <w:t>null</w:t>
-            </w:r>
-            <w:r>
-              <w:rPr>
-                <w:rFonts w:cstheme="minorHAnsi"/>
-                <w:sz w:val="16"/>
-                <w:szCs w:val="16"/>
-              </w:rPr>
-              <w:t>}</w:t>
-            </w:r>
-            <w:r>
-              <w:rPr>
-                <w:rFonts w:cstheme="minorHAnsi"/>
-                <w:sz w:val="16"/>
-                <w:szCs w:val="16"/>
-              </w:rPr>
-              <w:t>&gt;&gt;</w:t>
-            </w:r>
-          </w:p>
-          <w:p>
-            <w:pPr>
-              <w:spacing w:before="40" w:after="40"/>
-              <w:rPr>
-                <w:rFonts w:cstheme="minorHAnsi"/>
-                <w:sz w:val="16"/>
-                <w:szCs w:val="16"/>
-              </w:rPr>
-            </w:pPr>
-            <w:r>
-              <w:rPr>
-                <w:rFonts w:cstheme="minorHAnsi"/>
-                <w:sz w:val="16"/>
-                <w:szCs w:val="16"/>
-              </w:rPr>
-              <w:t>&lt;&lt;</w:t>
-            </w:r>
-            <w:r>
-              <w:rPr>
-                <w:rFonts w:cstheme="minorHAnsi"/>
-                <w:sz w:val="16"/>
-                <w:szCs w:val="16"/>
-              </w:rPr>
-              <w:t>respondent1Ref</w:t>
-            </w:r>
-            <w:r>
-              <w:rPr>
-                <w:rFonts w:cstheme="minorHAnsi"/>
-                <w:sz w:val="16"/>
-                <w:szCs w:val="16"/>
-              </w:rPr>
-              <w:t>&gt;&gt;&lt;&lt;es_&gt;&gt;</w:t>
-            </w:r>
-          </w:p>
-          <w:p>
-            <w:pPr>
-              <w:spacing w:before="40" w:after="40"/>
-              <w:rPr>
-                <w:rFonts w:cstheme="minorHAnsi"/>
-                <w:sz w:val="16"/>
-                <w:szCs w:val="16"/>
-              </w:rPr>
-            </w:pPr>
-            <w:r>
-              <w:rPr>
-                <w:rFonts w:cstheme="minorHAnsi"/>
-                <w:sz w:val="16"/>
-                <w:szCs w:val="16"/>
-              </w:rPr>
-              <w:t>&lt;&lt;cs_{</w:t>
-            </w:r>
-            <w:r>
-              <w:rPr>
-                <w:rFonts w:cstheme="minorHAnsi"/>
-                <w:sz w:val="16"/>
-                <w:szCs w:val="16"/>
-              </w:rPr>
-              <w:t>respondent</w:t>
-            </w:r>
-            <w:r>
-              <w:rPr>
-                <w:rFonts w:cstheme="minorHAnsi"/>
-                <w:sz w:val="16"/>
-                <w:szCs w:val="16"/>
-              </w:rPr>
-              <w:t>2</w:t>
-            </w:r>
-            <w:proofErr w:type="gramStart"/>
-            <w:r>
-              <w:rPr>
-                <w:rFonts w:cstheme="minorHAnsi"/>
-                <w:sz w:val="16"/>
-                <w:szCs w:val="16"/>
-              </w:rPr>
-              <w:t>Name</w:t>
-            </w:r>
-            <w:r>
-              <w:rPr>
-                <w:rFonts w:cstheme="minorHAnsi"/>
-                <w:sz w:val="16"/>
-                <w:szCs w:val="16"/>
-              </w:rPr>
-              <w:t>!=</w:t>
-            </w:r>
-            <w:proofErr w:type="gramEnd"/>
-            <w:r>
-              <w:rPr>
-                <w:rFonts w:cstheme="minorHAnsi"/>
-                <w:sz w:val="16"/>
-                <w:szCs w:val="16"/>
-              </w:rPr>
-              <w:t>null</w:t>
-            </w:r>
-            <w:r>
-              <w:rPr>
-                <w:rFonts w:cstheme="minorHAnsi"/>
-                <w:sz w:val="16"/>
-                <w:szCs w:val="16"/>
-              </w:rPr>
-              <w:t>}</w:t>
-            </w:r>
-            <w:r>
-              <w:rPr>
-                <w:rFonts w:cstheme="minorHAnsi"/>
-                <w:sz w:val="16"/>
-                <w:szCs w:val="16"/>
-              </w:rPr>
-              <w:t>&gt;&gt;</w:t>
-            </w:r>
-          </w:p>
-          <w:p>
-            <w:pPr>
-              <w:spacing w:before="40" w:after="40"/>
-              <w:rPr>
-                <w:rFonts w:cstheme="minorHAnsi"/>
-                <w:sz w:val="16"/>
-                <w:szCs w:val="16"/>
-              </w:rPr>
-            </w:pPr>
-            <w:r>
-              <w:rPr>
-                <w:rFonts w:cstheme="minorHAnsi"/>
-                <w:sz w:val="16"/>
-                <w:szCs w:val="16"/>
-              </w:rPr>
-              <w:t>&lt;&lt;</w:t>
-            </w:r>
-            <w:r>
-              <w:rPr>
-                <w:rFonts w:cstheme="minorHAnsi"/>
-                <w:sz w:val="16"/>
-                <w:szCs w:val="16"/>
-              </w:rPr>
-              <w:t xml:space="preserve"> respondent</w:t>
-            </w:r>
-            <w:r>
-              <w:rPr>
-                <w:rFonts w:cstheme="minorHAnsi"/>
-                <w:sz w:val="16"/>
-                <w:szCs w:val="16"/>
-              </w:rPr>
-              <w:t>2</w:t>
-            </w:r>
-            <w:r>
-              <w:rPr>
-                <w:rFonts w:cstheme="minorHAnsi"/>
-                <w:sz w:val="16"/>
-                <w:szCs w:val="16"/>
-              </w:rPr>
-              <w:t>Name</w:t>
-            </w:r>
-            <w:r>
-              <w:rPr>
-                <w:rFonts w:cstheme="minorHAnsi"/>
-                <w:sz w:val="16"/>
-                <w:szCs w:val="16"/>
-              </w:rPr>
-              <w:t>&gt;&gt;</w:t>
-            </w:r>
-          </w:p>
-          <w:p>
-            <w:pPr>
-              <w:spacing w:before="40" w:after="40"/>
-              <w:rPr>
-                <w:rFonts w:cstheme="minorHAnsi"/>
-                <w:sz w:val="16"/>
-                <w:szCs w:val="16"/>
-              </w:rPr>
-            </w:pPr>
-            <w:r>
-              <w:rPr>
-                <w:rFonts w:cstheme="minorHAnsi"/>
-                <w:sz w:val="16"/>
-                <w:szCs w:val="16"/>
-              </w:rPr>
-              <w:t>&lt;&lt;es_&gt;&gt;&lt;&lt;cs_{</w:t>
-            </w:r>
-            <w:r>
-              <w:rPr>
-                <w:rFonts w:cstheme="minorHAnsi"/>
-                <w:sz w:val="16"/>
-                <w:szCs w:val="16"/>
-              </w:rPr>
-              <w:t>respondent</w:t>
-            </w:r>
-            <w:r>
-              <w:rPr>
-                <w:rFonts w:cstheme="minorHAnsi"/>
-                <w:sz w:val="16"/>
-                <w:szCs w:val="16"/>
-              </w:rPr>
-              <w:t>2</w:t>
-            </w:r>
-            <w:proofErr w:type="gramStart"/>
-            <w:r>
-              <w:rPr>
-                <w:rFonts w:cstheme="minorHAnsi"/>
-                <w:sz w:val="16"/>
-                <w:szCs w:val="16"/>
-              </w:rPr>
-              <w:t>Ref</w:t>
-            </w:r>
-            <w:r>
-              <w:rPr>
-                <w:rFonts w:cstheme="minorHAnsi"/>
-                <w:sz w:val="16"/>
-                <w:szCs w:val="16"/>
-              </w:rPr>
-              <w:t>!=</w:t>
-            </w:r>
-            <w:proofErr w:type="gramEnd"/>
-            <w:r>
-              <w:rPr>
-                <w:rFonts w:cstheme="minorHAnsi"/>
-                <w:sz w:val="16"/>
-                <w:szCs w:val="16"/>
-              </w:rPr>
-              <w:t>null</w:t>
+              <w:t>!=null</w:t>
             </w:r>
             <w:r>
               <w:rPr>
@@ -790,7 +752,6 @@
               <w:t>&lt;&lt; {</w:t>
             </w:r>
             <w:proofErr w:type="spellStart"/>
-            <w:proofErr w:type="gramStart"/>
             <w:r>
               <w:rPr>
                 <w:sz w:val="16"/>
@@ -804,15 +765,7 @@
                 <w:sz w:val="16"/>
                 <w:szCs w:val="16"/>
               </w:rPr>
-              <w:t>(</w:t>
-            </w:r>
-            <w:proofErr w:type="gramEnd"/>
-            <w:r>
-              <w:rPr>
-                <w:sz w:val="16"/>
-                <w:szCs w:val="16"/>
-              </w:rPr>
-              <w:t>$</w:t>
+              <w:t>($</w:t>
             </w:r>
             <w:proofErr w:type="spellStart"/>
             <w:r>
@@ -1013,25 +966,7 @@
                 <w:sz w:val="16"/>
                 <w:szCs w:val="16"/>
               </w:rPr>
-              <w:t>&lt;&lt;cs_{</w:t>
-            </w:r>
-            <w:proofErr w:type="gramStart"/>
-            <w:r>
-              <w:rPr>
-                <w:rFonts w:cstheme="minorHAnsi"/>
-                <w:sz w:val="16"/>
-                <w:szCs w:val="16"/>
-              </w:rPr>
-              <w:t>respondent.primaryAddress.AddressLine</w:t>
-            </w:r>
-            <w:proofErr w:type="gramEnd"/>
-            <w:r>
-              <w:rPr>
-                <w:rFonts w:cstheme="minorHAnsi"/>
-                <w:sz w:val="16"/>
-                <w:szCs w:val="16"/>
-              </w:rPr>
-              <w:t>1!=null}&gt;&gt;&lt;&lt;respondent.primaryAddress.AddressLine1&gt;&gt;&lt;&lt;es_&gt;&gt;&lt;&lt;cs_{!isBlank(respondent.primaryAddress.AddressLine2)}&gt;&gt;</w:t>
+              <w:t>&lt;&lt;cs_{respondent.primaryAddress.AddressLine1!=null}&gt;&gt;&lt;&lt;respondent.primaryAddress.AddressLine1&gt;&gt;&lt;&lt;es_&gt;&gt;&lt;&lt;cs_{!isBlank(respondent.primaryAddress.AddressLine2)}&gt;&gt;</w:t>
             </w:r>
           </w:p>
           <w:p>
@@ -1049,25 +984,61 @@
                 <w:sz w:val="16"/>
                 <w:szCs w:val="16"/>
               </w:rPr>
+              <w:t>&lt;&lt;respondent.primaryAddress.AddressLine2&gt;&gt;&lt;&lt;es_&gt;&gt;&lt;&lt;cs_{!isBlank(respondent.primaryAddress.AddressLine3)}&gt;&gt;</w:t>
+            </w:r>
+          </w:p>
+          <w:p>
+            <w:pPr>
+              <w:spacing w:before="40" w:after="40"/>
+              <w:rPr>
+                <w:rFonts w:cstheme="minorHAnsi"/>
+                <w:sz w:val="16"/>
+                <w:szCs w:val="16"/>
+              </w:rPr>
+            </w:pPr>
+            <w:r>
+              <w:rPr>
+                <w:rFonts w:cstheme="minorHAnsi"/>
+                <w:sz w:val="16"/>
+                <w:szCs w:val="16"/>
+              </w:rPr>
+              <w:t>&lt;&lt;respondent.primaryAddress.AddressLine3&gt;&gt;&lt;&lt;es_&gt;&gt;&lt;&lt;cs_{!isBlank(respondent.primaryAddress.PostTown)}&gt;&gt;</w:t>
+            </w:r>
+          </w:p>
+          <w:p>
+            <w:pPr>
+              <w:spacing w:before="40" w:after="40"/>
+              <w:rPr>
+                <w:rFonts w:cstheme="minorHAnsi"/>
+                <w:sz w:val="16"/>
+                <w:szCs w:val="16"/>
+              </w:rPr>
+            </w:pPr>
+            <w:r>
+              <w:rPr>
+                <w:rFonts w:cstheme="minorHAnsi"/>
+                <w:sz w:val="16"/>
+                <w:szCs w:val="16"/>
+              </w:rPr>
               <w:t>&lt;&lt;</w:t>
             </w:r>
-            <w:proofErr w:type="gramStart"/>
-            <w:r>
-              <w:rPr>
-                <w:rFonts w:cstheme="minorHAnsi"/>
-                <w:sz w:val="16"/>
-                <w:szCs w:val="16"/>
-              </w:rPr>
-              <w:t>respondent.primaryAddress.AddressLine</w:t>
-            </w:r>
-            <w:proofErr w:type="gramEnd"/>
-            <w:r>
-              <w:rPr>
-                <w:rFonts w:cstheme="minorHAnsi"/>
-                <w:sz w:val="16"/>
-                <w:szCs w:val="16"/>
-              </w:rPr>
-              <w:t>2&gt;&gt;&lt;&lt;es_&gt;&gt;&lt;&lt;cs_{!isBlank(respondent.primaryAddress.AddressLine3)}&gt;&gt;</w:t>
+            <w:proofErr w:type="spellStart"/>
+            <w:r>
+              <w:rPr>
+                <w:rFonts w:cstheme="minorHAnsi"/>
+                <w:sz w:val="16"/>
+                <w:szCs w:val="16"/>
+              </w:rPr>
+              <w:t>respondent.primaryAddress.PostTown</w:t>
+            </w:r>
+            <w:proofErr w:type="spellEnd"/>
+            <w:r>
+              <w:rPr>
+                <w:rFonts w:cstheme="minorHAnsi"/>
+                <w:sz w:val="16"/>
+                <w:szCs w:val="16"/>
+              </w:rPr>
+              <w:t>&gt;&gt;&lt;&lt;es_&gt;&gt;</w:t>
             </w:r>
           </w:p>
           <w:p>
@@ -1085,130 +1056,36 @@
                 <w:sz w:val="16"/>
                 <w:szCs w:val="16"/>
               </w:rPr>
+              <w:t>&lt;&lt;respondent.primaryAddress.PostCode&gt;&gt;&lt;&lt;cs_{!isBlank(respondent.primaryAddress.Country)}&gt;&gt;</w:t>
+            </w:r>
+          </w:p>
+          <w:p>
+            <w:pPr>
+              <w:spacing w:before="40" w:after="40"/>
+              <w:rPr>
+                <w:rFonts w:cstheme="minorHAnsi"/>
+                <w:sz w:val="16"/>
+                <w:szCs w:val="16"/>
+              </w:rPr>
+            </w:pPr>
+            <w:r>
+              <w:rPr>
+                <w:rFonts w:cstheme="minorHAnsi"/>
+                <w:sz w:val="16"/>
+                <w:szCs w:val="16"/>
+              </w:rPr>
               <w:t>&lt;&lt;</w:t>
             </w:r>
-            <w:proofErr w:type="gramStart"/>
-            <w:r>
-              <w:rPr>
-                <w:rFonts w:cstheme="minorHAnsi"/>
-                <w:sz w:val="16"/>
-                <w:szCs w:val="16"/>
-              </w:rPr>
-              <w:t>respondent.primaryAddress.AddressLine</w:t>
-            </w:r>
-            <w:proofErr w:type="gramEnd"/>
-            <w:r>
-              <w:rPr>
-                <w:rFonts w:cstheme="minorHAnsi"/>
-                <w:sz w:val="16"/>
-                <w:szCs w:val="16"/>
-              </w:rPr>
-              <w:t>3&gt;&gt;&lt;&lt;es_&gt;&gt;&lt;&lt;cs_{!isBlank(respondent.primaryAddress.PostTown)}&gt;&gt;</w:t>
-            </w:r>
-          </w:p>
-          <w:p>
-            <w:pPr>
-              <w:spacing w:before="40" w:after="40"/>
-              <w:rPr>
-                <w:rFonts w:cstheme="minorHAnsi"/>
-                <w:sz w:val="16"/>
-                <w:szCs w:val="16"/>
-              </w:rPr>
-            </w:pPr>
-            <w:r>
-              <w:rPr>
-                <w:rFonts w:cstheme="minorHAnsi"/>
-                <w:sz w:val="16"/>
-                <w:szCs w:val="16"/>
-              </w:rPr>
-              <w:t>&lt;&lt;</w:t>
-            </w:r>
             <w:proofErr w:type="spellStart"/>
-            <w:proofErr w:type="gramStart"/>
-            <w:r>
-              <w:rPr>
-                <w:rFonts w:cstheme="minorHAnsi"/>
-                <w:sz w:val="16"/>
-                <w:szCs w:val="16"/>
-              </w:rPr>
-              <w:t>respondent.primaryAddress.PostTown</w:t>
+            <w:r>
+              <w:rPr>
+                <w:rFonts w:cstheme="minorHAnsi"/>
+                <w:sz w:val="16"/>
+                <w:szCs w:val="16"/>
+              </w:rPr>
+              <w:t>respondent.primaryAddress.Country</w:t>
             </w:r>
             <w:proofErr w:type="spellEnd"/>
-            <w:proofErr w:type="gramEnd"/>
-            <w:r>
-              <w:rPr>
-                <w:rFonts w:cstheme="minorHAnsi"/>
-                <w:sz w:val="16"/>
-                <w:szCs w:val="16"/>
-              </w:rPr>
-              <w:t>&gt;&gt;&lt;&lt;es_&gt;&gt;</w:t>
-            </w:r>
-          </w:p>
-          <w:p>
-            <w:pPr>
-              <w:spacing w:before="40" w:after="40"/>
-              <w:rPr>
-                <w:rFonts w:cstheme="minorHAnsi"/>
-                <w:sz w:val="16"/>
-                <w:szCs w:val="16"/>
-              </w:rPr>
-            </w:pPr>
-            <w:r>
-              <w:rPr>
-                <w:rFonts w:cstheme="minorHAnsi"/>
-                <w:sz w:val="16"/>
-                <w:szCs w:val="16"/>
-              </w:rPr>
-              <w:t>&lt;&lt;</w:t>
-            </w:r>
-            <w:proofErr w:type="gramStart"/>
-            <w:r>
-              <w:rPr>
-                <w:rFonts w:cstheme="minorHAnsi"/>
-                <w:sz w:val="16"/>
-                <w:szCs w:val="16"/>
-              </w:rPr>
-              <w:t>respondent.primaryAddress.PostCode</w:t>
-            </w:r>
-            <w:proofErr w:type="gramEnd"/>
-            <w:r>
-              <w:rPr>
-                <w:rFonts w:cstheme="minorHAnsi"/>
-                <w:sz w:val="16"/>
-                <w:szCs w:val="16"/>
-              </w:rPr>
-              <w:t>&gt;&gt;&lt;&lt;cs_{!isBlank(respondent.primaryAddress.Country)}&gt;&gt;</w:t>
-            </w:r>
-          </w:p>
-          <w:p>
-            <w:pPr>
-              <w:spacing w:before="40" w:after="40"/>
-              <w:rPr>
-                <w:rFonts w:cstheme="minorHAnsi"/>
-                <w:sz w:val="16"/>
-                <w:szCs w:val="16"/>
-              </w:rPr>
-            </w:pPr>
-            <w:r>
-              <w:rPr>
-                <w:rFonts w:cstheme="minorHAnsi"/>
-                <w:sz w:val="16"/>
-                <w:szCs w:val="16"/>
-              </w:rPr>
-              <w:t>&lt;&lt;</w:t>
-            </w:r>
-            <w:proofErr w:type="spellStart"/>
-            <w:proofErr w:type="gramStart"/>
-            <w:r>
-              <w:rPr>
-                <w:rFonts w:cstheme="minorHAnsi"/>
-                <w:sz w:val="16"/>
-                <w:szCs w:val="16"/>
-              </w:rPr>
-              <w:t>respondent.primaryAddress.Country</w:t>
-            </w:r>
-            <w:proofErr w:type="spellEnd"/>
-            <w:proofErr w:type="gramEnd"/>
             <w:r>
               <w:rPr>
                 <w:rFonts w:cstheme="minorHAnsi"/>
@@ -1733,7 +1610,7 @@
       </w:tblGrid>
       <w:tr>
         <w:trPr>
-          <w:trHeight w:val="4668"/>
+          <w:trHeight w:val="4101"/>
         </w:trPr>
         <w:tc>
           <w:tcPr>
@@ -1785,64 +1662,65 @@
                 <w:sz w:val="14"/>
                 <w:szCs w:val="14"/>
               </w:rPr>
-              <w:t xml:space="preserve">If you did not reply to the claim form and believe judgment has been entered wrongly in default, you may apply to the court office giving your reasons why the judgment should be set aside. An application form is available for you to </w:t>
-            </w:r>
-            <w:proofErr w:type="gramStart"/>
+              <w:t>If you did not reply to the claim form and believe</w:t>
+            </w:r>
             <w:r>
               <w:rPr>
                 <w:sz w:val="14"/>
                 <w:szCs w:val="14"/>
               </w:rPr>
-              <w:t>use</w:t>
-            </w:r>
-            <w:proofErr w:type="gramEnd"/>
+              <w:t xml:space="preserve"> </w:t>
+            </w:r>
             <w:r>
               <w:rPr>
                 <w:sz w:val="14"/>
                 <w:szCs w:val="14"/>
               </w:rPr>
-              <w:t xml:space="preserve"> and you will need to pay a fee. A hearing may be </w:t>
-            </w:r>
-            <w:proofErr w:type="gramStart"/>
+              <w:t>judgment has been entered wrongly in default, you may apply to the court office giving your reasons why the judgment should be set aside. Information about making this application can be found in the enclosed letter. A hearing may be arranged and you will be told when and where it will take place. If you live in, or carry on business in, another court's area, the claim may be transferred to that court</w:t>
+            </w:r>
             <w:r>
               <w:rPr>
                 <w:sz w:val="14"/>
                 <w:szCs w:val="14"/>
               </w:rPr>
-              <w:t>arranged</w:t>
-            </w:r>
-            <w:proofErr w:type="gramEnd"/>
-            <w:r>
+              <w:t>.</w:t>
+            </w:r>
+          </w:p>
+          <w:p>
+            <w:pPr>
+              <w:spacing w:after="20"/>
               <w:rPr>
                 <w:sz w:val="14"/>
                 <w:szCs w:val="14"/>
               </w:rPr>
-              <w:t xml:space="preserve"> and you will be told when and where it will take place. If you live in, or carry on business in another court's area, the claim may be transferred to that court.</w:t>
-            </w:r>
-          </w:p>
-          <w:p>
-            <w:pPr>
-              <w:spacing w:after="20"/>
+            </w:pPr>
+            <w:r>
               <w:rPr>
                 <w:sz w:val="14"/>
                 <w:szCs w:val="14"/>
               </w:rPr>
-            </w:pPr>
-          </w:p>
-          <w:p>
-            <w:pPr>
-              <w:spacing w:after="20"/>
+              <w:t>If judgment is for £5,000 or more</w:t>
+            </w:r>
+            <w:r>
               <w:rPr>
                 <w:sz w:val="14"/>
                 <w:szCs w:val="14"/>
               </w:rPr>
-            </w:pPr>
+              <w:t>,</w:t>
+            </w:r>
             <w:r>
               <w:rPr>
                 <w:sz w:val="14"/>
                 <w:szCs w:val="14"/>
               </w:rPr>
-              <w:t>If judgment is for £5,000 or more or is in respect of a debt which attracts contractual or statutory interest for late payment, the claimant may be entitled to further interest</w:t>
+              <w:t xml:space="preserve"> </w:t>
+            </w:r>
+            <w:r>
+              <w:rPr>
+                <w:sz w:val="14"/>
+                <w:szCs w:val="14"/>
+              </w:rPr>
+              <w:t>or is in respect of a debt which attracts contractual or statutory interest for late payment, the claimant may be entitled to further interest</w:t>
             </w:r>
             <w:r>
               <w:rPr>
@@ -1934,23 +1812,7 @@
                       <w:sz w:val="12"/>
                       <w:szCs w:val="12"/>
                     </w:rPr>
-                    <w:t>&lt;&lt;cs_{</w:t>
-                  </w:r>
-                  <w:proofErr w:type="gramStart"/>
-                  <w:r>
-                    <w:rPr>
-                      <w:sz w:val="12"/>
-                      <w:szCs w:val="12"/>
-                    </w:rPr>
-                    <w:t>claimantLR.primaryAddress.AddressLine</w:t>
-                  </w:r>
-                  <w:proofErr w:type="gramEnd"/>
-                  <w:r>
-                    <w:rPr>
-                      <w:sz w:val="12"/>
-                      <w:szCs w:val="12"/>
-                    </w:rPr>
-                    <w:t>1!=null}&gt;&gt;&lt;&lt;claimantLR.primaryAddress.AddressLine1&gt;&gt;&lt;&lt;es_&gt;&gt;&lt;&lt;cs_{!isBlank(claimantLR.primaryAddress.AddressLine2)}&gt;&gt;</w:t>
+                    <w:t>&lt;&lt;cs_{claimantLR.primaryAddress.AddressLine1!=null}&gt;&gt;&lt;&lt;claimantLR.primaryAddress.AddressLine1&gt;&gt;&lt;&lt;es_&gt;&gt;&lt;&lt;cs_{!isBlank(claimantLR.primaryAddress.AddressLine2)}&gt;&gt;</w:t>
                   </w:r>
                 </w:p>
                 <w:p>
@@ -1961,21 +1823,12 @@
                       <w:szCs w:val="12"/>
                     </w:rPr>
                   </w:pPr>
-                  <w:proofErr w:type="gramStart"/>
                   <w:r>
                     <w:rPr>
                       <w:sz w:val="12"/>
                       <w:szCs w:val="12"/>
                     </w:rPr>
-                    <w:t>&lt;&lt;claimantLR.primaryAddress.AddressLine</w:t>
-                  </w:r>
-                  <w:proofErr w:type="gramEnd"/>
-                  <w:r>
-                    <w:rPr>
-                      <w:sz w:val="12"/>
-                      <w:szCs w:val="12"/>
-                    </w:rPr>
-                    <w:t>2&gt;&gt;&lt;&lt;es_&gt;&gt;&lt;&lt;cs_{!isBlank(claimantLR.primaryAddress.AddressLine3)}&gt;&gt;</w:t>
+                    <w:t>&lt;&lt;claimantLR.primaryAddress.AddressLine2&gt;&gt;&lt;&lt;es_&gt;&gt;&lt;&lt;cs_{!isBlank(claimantLR.primaryAddress.AddressLine3)}&gt;&gt;</w:t>
                   </w:r>
                 </w:p>
                 <w:p>
@@ -1986,21 +1839,12 @@
                       <w:szCs w:val="12"/>
                     </w:rPr>
                   </w:pPr>
-                  <w:proofErr w:type="gramStart"/>
                   <w:r>
                     <w:rPr>
                       <w:sz w:val="12"/>
                       <w:szCs w:val="12"/>
                     </w:rPr>
-                    <w:t>&lt;&lt;claimantLR.primaryAddress.AddressLine</w:t>
-                  </w:r>
-                  <w:proofErr w:type="gramEnd"/>
-                  <w:r>
-                    <w:rPr>
-                      <w:sz w:val="12"/>
-                      <w:szCs w:val="12"/>
-                    </w:rPr>
-                    <w:t>3&gt;&gt;&lt;&lt;es_&gt;&gt;&lt;&lt;cs_{!isBlank(claimantLR.primaryAddress.PostTown)}&gt;&gt;</w:t>
+                    <w:t>&lt;&lt;claimantLR.primaryAddress.AddressLine3&gt;&gt;&lt;&lt;es_&gt;&gt;&lt;&lt;cs_{!isBlank(claimantLR.primaryAddress.PostTown)}&gt;&gt;</w:t>
                   </w:r>
                 </w:p>
                 <w:p>
@@ -2011,7 +1855,6 @@
                       <w:szCs w:val="12"/>
                     </w:rPr>
                   </w:pPr>
-                  <w:proofErr w:type="gramStart"/>
                   <w:r>
                     <w:rPr>
                       <w:sz w:val="12"/>
@@ -2028,7 +1871,6 @@
                     <w:t>claimantLR.primaryAddress.PostTown</w:t>
                   </w:r>
                   <w:proofErr w:type="spellEnd"/>
-                  <w:proofErr w:type="gramEnd"/>
                   <w:r>
                     <w:rPr>
                       <w:sz w:val="12"/>
@@ -2045,21 +1887,12 @@
                       <w:szCs w:val="12"/>
                     </w:rPr>
                   </w:pPr>
-                  <w:proofErr w:type="gramStart"/>
                   <w:r>
                     <w:rPr>
                       <w:sz w:val="12"/>
                       <w:szCs w:val="12"/>
                     </w:rPr>
-                    <w:t>&lt;&lt;claimantLR.primaryAddress.PostCode</w:t>
-                  </w:r>
-                  <w:proofErr w:type="gramEnd"/>
-                  <w:r>
-                    <w:rPr>
-                      <w:sz w:val="12"/>
-                      <w:szCs w:val="12"/>
-                    </w:rPr>
-                    <w:t>&gt;&gt;&lt;&lt;cs_{!isBlank(claimantLR.primaryAddress.Country)}&gt;&gt;</w:t>
+                    <w:t>&lt;&lt;claimantLR.primaryAddress.PostCode&gt;&gt;&lt;&lt;cs_{!isBlank(claimantLR.primaryAddress.Country)}&gt;&gt;</w:t>
                   </w:r>
                 </w:p>
                 <w:p>
@@ -2070,7 +1903,6 @@
                       <w:szCs w:val="12"/>
                     </w:rPr>
                   </w:pPr>
-                  <w:proofErr w:type="gramStart"/>
                   <w:r>
                     <w:rPr>
                       <w:sz w:val="12"/>
@@ -2087,7 +1919,6 @@
                     <w:t>claimantLR.primaryAddress.Country</w:t>
                   </w:r>
                   <w:proofErr w:type="spellEnd"/>
-                  <w:proofErr w:type="gramEnd"/>
                   <w:r>
                     <w:rPr>
                       <w:sz w:val="12"/>
@@ -2148,22 +1979,73 @@
                 <w:sz w:val="12"/>
                 <w:szCs w:val="12"/>
               </w:rPr>
-              <w:t>Details of this judgment will be entered in a public register, the Register of Judgments, Orders and Fines. They will then be passed to cre</w:t>
-            </w:r>
-            <w:r>
-              <w:rPr>
-                <w:sz w:val="12"/>
-                <w:szCs w:val="12"/>
-              </w:rPr>
-              <w:t>dit</w:t>
-            </w:r>
-            <w:r>
-              <w:rPr>
-                <w:sz w:val="12"/>
-                <w:szCs w:val="12"/>
-              </w:rPr>
-              <w:t xml:space="preserve"> reference agencies, who will supply them to credit grantors and others seeking information on your financial standing. </w:t>
-            </w:r>
+              <w:t>Details of this judgment will be entered in a public register, the Register of</w:t>
+            </w:r>
+            <w:r>
+              <w:rPr>
+                <w:sz w:val="12"/>
+                <w:szCs w:val="12"/>
+              </w:rPr>
+              <w:t xml:space="preserve"> </w:t>
+            </w:r>
+            <w:r>
+              <w:rPr>
+                <w:sz w:val="12"/>
+                <w:szCs w:val="12"/>
+              </w:rPr>
+              <w:t>Judgments, Orders and Fines.  They will then be passed to credit reference</w:t>
+            </w:r>
+            <w:r>
+              <w:rPr>
+                <w:sz w:val="12"/>
+                <w:szCs w:val="12"/>
+              </w:rPr>
+              <w:t xml:space="preserve"> </w:t>
+            </w:r>
+            <w:r>
+              <w:rPr>
+                <w:sz w:val="12"/>
+                <w:szCs w:val="12"/>
+              </w:rPr>
+              <w:t>agencies, who will supply them to credit grantors and others seeking information</w:t>
+            </w:r>
+            <w:r>
+              <w:rPr>
+                <w:sz w:val="12"/>
+                <w:szCs w:val="12"/>
+              </w:rPr>
+              <w:t xml:space="preserve"> </w:t>
+            </w:r>
+            <w:r>
+              <w:rPr>
+                <w:sz w:val="12"/>
+                <w:szCs w:val="12"/>
+              </w:rPr>
+              <w:t>on your financial standing. This will make it difficult for you to get credit.</w:t>
+            </w:r>
+            <w:r>
+              <w:rPr>
+                <w:sz w:val="12"/>
+                <w:szCs w:val="12"/>
+              </w:rPr>
+              <w:t xml:space="preserve"> </w:t>
+            </w:r>
+            <w:r>
+              <w:rPr>
+                <w:sz w:val="12"/>
+                <w:szCs w:val="12"/>
+              </w:rPr>
+              <w:t>A list of credit reference agencies is available from Registry Trust Ltd, 173/175Cleveland Street, London, W1T 6QR</w:t>
+            </w:r>
+          </w:p>
+          <w:p>
+            <w:pPr>
+              <w:spacing w:after="20"/>
+              <w:rPr>
+                <w:sz w:val="12"/>
+                <w:szCs w:val="12"/>
+              </w:rPr>
+            </w:pPr>
             <w:r>
               <w:rPr>
                 <w:b/>
@@ -2171,14 +2053,70 @@
                 <w:sz w:val="12"/>
                 <w:szCs w:val="12"/>
               </w:rPr>
-              <w:t>This will make it difficult for you to get credit</w:t>
-            </w:r>
-            <w:r>
-              <w:rPr>
-                <w:sz w:val="12"/>
-                <w:szCs w:val="12"/>
-              </w:rPr>
-              <w:t>. A list of credit reference agencies is available from Registry Trust Ltd, 173/175 Cleveland Street, London, WITGQR.</w:t>
+              <w:t>If you pay in full within one month</w:t>
+            </w:r>
+            <w:r>
+              <w:rPr>
+                <w:sz w:val="12"/>
+                <w:szCs w:val="12"/>
+              </w:rPr>
+              <w:t>, you can ask the court to cancel the entry on</w:t>
+            </w:r>
+            <w:r>
+              <w:rPr>
+                <w:sz w:val="12"/>
+                <w:szCs w:val="12"/>
+              </w:rPr>
+              <w:t xml:space="preserve"> </w:t>
+            </w:r>
+            <w:r>
+              <w:rPr>
+                <w:sz w:val="12"/>
+                <w:szCs w:val="12"/>
+              </w:rPr>
+              <w:t>the Register. You will need to give the court proof of payment. If you also want a</w:t>
+            </w:r>
+            <w:r>
+              <w:rPr>
+                <w:sz w:val="12"/>
+                <w:szCs w:val="12"/>
+              </w:rPr>
+              <w:t xml:space="preserve"> </w:t>
+            </w:r>
+            <w:r>
+              <w:rPr>
+                <w:sz w:val="12"/>
+                <w:szCs w:val="12"/>
+              </w:rPr>
+              <w:t>Certificate of Cancellation from the court, there is a fee for this. If you pay the debt</w:t>
+            </w:r>
+            <w:r>
+              <w:rPr>
+                <w:sz w:val="12"/>
+                <w:szCs w:val="12"/>
+              </w:rPr>
+              <w:t xml:space="preserve"> </w:t>
+            </w:r>
+            <w:r>
+              <w:rPr>
+                <w:sz w:val="12"/>
+                <w:szCs w:val="12"/>
+              </w:rPr>
+              <w:t>in full after one month, you can ask the court to mark the entry as satisfied and</w:t>
+            </w:r>
+            <w:r>
+              <w:rPr>
+                <w:sz w:val="12"/>
+                <w:szCs w:val="12"/>
+              </w:rPr>
+              <w:t xml:space="preserve">, </w:t>
+            </w:r>
+            <w:r>
+              <w:rPr>
+                <w:sz w:val="12"/>
+                <w:szCs w:val="12"/>
+              </w:rPr>
+              <w:t>for a fee, obtain a Certificate of Satisfaction to prove that the debt has been paid.</w:t>
             </w:r>
           </w:p>
           <w:p>
@@ -2193,95 +2131,49 @@
           <w:p>
             <w:pPr>
               <w:spacing w:after="20"/>
-              <w:rPr>
-                <w:sz w:val="12"/>
-                <w:szCs w:val="12"/>
-              </w:rPr>
-            </w:pPr>
-            <w:r>
+              <w:jc w:val="center"/>
               <w:rPr>
                 <w:b/>
                 <w:bCs/>
-                <w:sz w:val="12"/>
-                <w:szCs w:val="12"/>
-              </w:rPr>
-              <w:t>If you pay in full within one month</w:t>
-            </w:r>
-            <w:r>
-              <w:rPr>
-                <w:sz w:val="12"/>
-                <w:szCs w:val="12"/>
-              </w:rPr>
-              <w:t>, you can ask the court to cancel the entry on the Register. You will need to give the court proof of payment. If you also want a Certificate of Cancellation from the court, there is a fee for this. If you pay the debt in full after one month, you can ask the court to mark the entry as satisfied and, for a fee, obtain a Certificate of Satisfaction to prove that the debt has been</w:t>
-            </w:r>
-            <w:r>
-              <w:rPr>
-                <w:sz w:val="12"/>
-                <w:szCs w:val="12"/>
-              </w:rPr>
-              <w:t xml:space="preserve"> </w:t>
-            </w:r>
-            <w:r>
-              <w:rPr>
-                <w:sz w:val="12"/>
-                <w:szCs w:val="12"/>
-              </w:rPr>
-              <w:t>Paid</w:t>
-            </w:r>
-            <w:r>
-              <w:rPr>
-                <w:sz w:val="12"/>
-                <w:szCs w:val="12"/>
-              </w:rPr>
-              <w:t>.</w:t>
-            </w:r>
-          </w:p>
-          <w:p>
-            <w:pPr>
-              <w:spacing w:after="20"/>
-              <w:rPr>
-                <w:sz w:val="12"/>
-                <w:szCs w:val="12"/>
-              </w:rPr>
-            </w:pPr>
-          </w:p>
-          <w:p>
-            <w:pPr>
-              <w:spacing w:after="20"/>
-              <w:jc w:val="center"/>
+                <w:sz w:val="16"/>
+                <w:szCs w:val="16"/>
+              </w:rPr>
+            </w:pPr>
+            <w:r>
               <w:rPr>
                 <w:b/>
                 <w:bCs/>
                 <w:sz w:val="16"/>
                 <w:szCs w:val="16"/>
               </w:rPr>
-            </w:pPr>
-            <w:r>
+              <w:t>How to Pay</w:t>
+            </w:r>
+          </w:p>
+          <w:p>
+            <w:pPr>
+              <w:spacing w:after="20"/>
               <w:rPr>
                 <w:b/>
                 <w:bCs/>
-                <w:sz w:val="16"/>
-                <w:szCs w:val="16"/>
-              </w:rPr>
-              <w:t>How to Pay</w:t>
-            </w:r>
-          </w:p>
-          <w:p>
-            <w:pPr>
-              <w:spacing w:after="20"/>
+                <w:sz w:val="12"/>
+                <w:szCs w:val="12"/>
+              </w:rPr>
+            </w:pPr>
+            <w:r>
+              <w:rPr>
+                <w:sz w:val="12"/>
+                <w:szCs w:val="12"/>
+              </w:rPr>
+              <w:t>•</w:t>
+            </w:r>
+            <w:r>
               <w:rPr>
                 <w:b/>
                 <w:bCs/>
                 <w:sz w:val="12"/>
                 <w:szCs w:val="12"/>
               </w:rPr>
-            </w:pPr>
-            <w:r>
-              <w:rPr>
-                <w:sz w:val="12"/>
-                <w:szCs w:val="12"/>
-              </w:rPr>
-              <w:t>•</w:t>
+              <w:t xml:space="preserve"> Payment(s) must be made to the person named at the address for</w:t>
             </w:r>
             <w:r>
               <w:rPr>
@@ -2290,7 +2182,7 @@
                 <w:sz w:val="12"/>
                 <w:szCs w:val="12"/>
               </w:rPr>
-              <w:t xml:space="preserve"> Payment(s) must be made to the person named at the address for</w:t>
+              <w:t xml:space="preserve"> </w:t>
             </w:r>
             <w:r>
               <w:rPr>
@@ -2299,35 +2191,26 @@
                 <w:sz w:val="12"/>
                 <w:szCs w:val="12"/>
               </w:rPr>
-              <w:t xml:space="preserve"> </w:t>
-            </w:r>
-            <w:r>
+              <w:t xml:space="preserve">payments giving the claimant's reference and claim number </w:t>
+            </w:r>
+          </w:p>
+          <w:p>
+            <w:pPr>
+              <w:spacing w:after="20"/>
               <w:rPr>
                 <w:b/>
                 <w:bCs/>
                 <w:sz w:val="12"/>
                 <w:szCs w:val="12"/>
               </w:rPr>
-              <w:t xml:space="preserve">payments giving the claimant's reference and claim number </w:t>
-            </w:r>
-          </w:p>
-          <w:p>
-            <w:pPr>
-              <w:spacing w:after="20"/>
+            </w:pPr>
+            <w:r>
               <w:rPr>
                 <w:b/>
                 <w:bCs/>
                 <w:sz w:val="12"/>
                 <w:szCs w:val="12"/>
               </w:rPr>
-            </w:pPr>
-            <w:r>
-              <w:rPr>
-                <w:b/>
-                <w:bCs/>
-                <w:sz w:val="12"/>
-                <w:szCs w:val="12"/>
-              </w:rPr>
               <w:t xml:space="preserve">• DO NOT bring or send payments to the court - they will not be accepted </w:t>
             </w:r>
           </w:p>
@@ -2372,18 +2255,31 @@
           </w:p>
           <w:p>
             <w:pPr>
-              <w:spacing w:after="20"/>
-              <w:rPr>
-                <w:sz w:val="12"/>
-                <w:szCs w:val="12"/>
-              </w:rPr>
-            </w:pPr>
-            <w:r>
-              <w:rPr>
-                <w:sz w:val="12"/>
-                <w:szCs w:val="12"/>
-              </w:rPr>
-              <w:t>• Make sure that you keep records and can account for all payments made Proof may be required if there is any disagreement. It is not safe to send cash unless you use registered post</w:t>
+              <w:rPr>
+                <w:sz w:val="12"/>
+                <w:szCs w:val="12"/>
+              </w:rPr>
+            </w:pPr>
+            <w:r>
+              <w:rPr>
+                <w:sz w:val="12"/>
+                <w:szCs w:val="12"/>
+              </w:rPr>
+              <w:t xml:space="preserve">• </w:t>
+            </w:r>
+            <w:r>
+              <w:rPr>
+                <w:sz w:val="12"/>
+                <w:szCs w:val="12"/>
+              </w:rPr>
+              <w:t>M</w:t>
+            </w:r>
+            <w:r>
+              <w:rPr>
+                <w:sz w:val="12"/>
+                <w:szCs w:val="12"/>
+              </w:rPr>
+              <w:t>ake sure that you keep records and can account for all payments made. Proof may be required if there is any disagreement. You can send a cheque directly to the claimant's address which can be found on this judgment. Contact the claimant if you want to pay a different way</w:t>
             </w:r>
             <w:r>
               <w:rPr>
@@ -2396,10 +2292,8 @@
           <w:p>
             <w:pPr>
               <w:rPr>
-                <w:b/>
-                <w:bCs/>
-                <w:sz w:val="16"/>
-                <w:szCs w:val="16"/>
+                <w:sz w:val="12"/>
+                <w:szCs w:val="12"/>
               </w:rPr>
             </w:pPr>
             <w:r>
@@ -2414,28 +2308,28 @@
                 <w:sz w:val="12"/>
                 <w:szCs w:val="12"/>
               </w:rPr>
-              <w:t xml:space="preserve"> Leaflet on</w:t>
-            </w:r>
-            <w:r>
-              <w:rPr>
-                <w:sz w:val="12"/>
-                <w:szCs w:val="12"/>
-              </w:rPr>
-              <w:t xml:space="preserve"> registered judgments, how to pay and what to do if you cannot </w:t>
-            </w:r>
-            <w:r>
-              <w:rPr>
-                <w:sz w:val="12"/>
-                <w:szCs w:val="12"/>
-              </w:rPr>
-              <w:t>pay are a</w:t>
-            </w:r>
-            <w:r>
-              <w:rPr>
-                <w:sz w:val="12"/>
-                <w:szCs w:val="12"/>
-              </w:rPr>
-              <w:t>vailable from the court</w:t>
+              <w:t>Information about</w:t>
+            </w:r>
+            <w:r>
+              <w:rPr>
+                <w:sz w:val="12"/>
+                <w:szCs w:val="12"/>
+              </w:rPr>
+              <w:t xml:space="preserve"> </w:t>
+            </w:r>
+            <w:r>
+              <w:rPr>
+                <w:sz w:val="12"/>
+                <w:szCs w:val="12"/>
+              </w:rPr>
+              <w:t>what to do if you cannot pay can be found on the enclosed letter</w:t>
+            </w:r>
+            <w:r>
+              <w:rPr>
+                <w:sz w:val="12"/>
+                <w:szCs w:val="12"/>
+              </w:rPr>
+              <w:t>.</w:t>
             </w:r>
           </w:p>
         </w:tc>
@@ -2452,9 +2346,7 @@
       </w:pPr>
     </w:p>
     <w:sectPr>
-      <w:footerReference w:type="even" r:id="rId10"/>
-      <w:footerReference w:type="default" r:id="rId11"/>
-      <w:footerReference w:type="first" r:id="rId12"/>
+      <w:footerReference w:type="default" r:id="rId10"/>
       <w:pgSz w:w="11906" w:h="16838"/>
       <w:pgMar w:top="1440" w:right="1440" w:bottom="1440" w:left="1440" w:header="708" w:footer="708" w:gutter="0"/>
       <w:cols w:space="708"/>
@@ -2494,16 +2386,6 @@
   <w:p>
     <w:pPr>
       <w:pStyle w:val="Footer"/>
-    </w:pPr>
-  </w:p>
-</w:ftr>
-</file>
-
-<file path=word/footer2.xml><?xml version="1.0" encoding="utf-8"?>
-<w:ftr xmlns:wpc="http://schemas.microsoft.com/office/word/2010/wordprocessingCanvas" xmlns:cx="http://schemas.microsoft.com/office/drawing/2014/chartex" xmlns:cx1="http://schemas.microsoft.com/office/drawing/2015/9/8/chartex" xmlns:cx2="http://schemas.microsoft.com/office/drawing/2015/10/21/chartex" xmlns:cx3="http://schemas.microsoft.com/office/drawing/2016/5/9/chartex" xmlns:cx4="http://schemas.microsoft.com/office/drawing/2016/5/10/chartex" xmlns:cx5="http://schemas.microsoft.com/office/drawing/2016/5/11/chartex" xmlns:cx6="http://schemas.microsoft.com/office/drawing/2016/5/12/chartex" xmlns:cx7="http://schemas.microsoft.com/office/drawing/2016/5/13/chartex" xmlns:cx8="http://schemas.microsoft.com/office/drawing/2016/5/14/chartex" xmlns:mc="http://schemas.openxmlformats.org/markup-compatibility/2006" xmlns:aink="http://schemas.microsoft.com/office/drawing/2016/ink" xmlns:am3d="http://schemas.microsoft.com/office/drawing/2017/model3d" xmlns:o="urn:schemas-microsoft-com:office:office" xmlns:oel="http://schemas.microsoft.com/office/2019/extlst" xmlns:r="http://schemas.openxmlformats.org/officeDocument/2006/relationships" xmlns:m="http://schemas.openxmlformats.org/officeDocument/2006/math" xmlns:v="urn:schemas-microsoft-com:vml" xmlns:wp14="http://schemas.microsoft.com/office/word/2010/wordprocessingDrawing" xmlns:wp="http://schemas.openxmlformats.org/drawingml/2006/wordprocessingDrawing" xmlns:w10="urn:schemas-microsoft-com:office:word" xmlns:w="http://schemas.openxmlformats.org/wordprocessingml/2006/main" xmlns:w14="http://schemas.microsoft.com/office/word/2010/wordml" xmlns:w15="http://schemas.microsoft.com/office/word/2012/wordml" xmlns:w16cex="http://schemas.microsoft.com/office/word/2018/wordml/cex" xmlns:w16cid="http://schemas.microsoft.com/office/word/2016/wordml/cid" xmlns:w16="http://schemas.microsoft.com/office/word/2018/wordml" xmlns:w16sdtdh="http://schemas.microsoft.com/office/word/2020/wordml/sdtdatahash" xmlns:w16se="http://schemas.microsoft.com/office/word/2015/wordml/symex" xmlns:wpg="http://schemas.microsoft.com/office/word/2010/wordprocessingGroup" xmlns:wpi="http://schemas.microsoft.com/office/word/2010/wordprocessingInk" xmlns:wne="http://schemas.microsoft.com/office/word/2006/wordml" xmlns:wps="http://schemas.microsoft.com/office/word/2010/wordprocessingShape" mc:Ignorable="w14 w15 w16se w16cid w16 w16cex w16sdtdh wp14">
-  <w:p>
-    <w:pPr>
-      <w:pStyle w:val="Footer"/>
       <w:jc w:val="center"/>
       <w:rPr>
         <w:caps/>
@@ -2516,9 +2398,8 @@
   </w:p>
   <w:p>
     <w:pPr>
+      <w:pStyle w:val="Footer"/>
       <w:rPr>
-        <w:b/>
-        <w:bCs/>
         <w:sz w:val="12"/>
         <w:szCs w:val="12"/>
       </w:rPr>
@@ -2528,60 +2409,7 @@
         <w:sz w:val="12"/>
         <w:szCs w:val="12"/>
       </w:rPr>
-      <w:t xml:space="preserve">The court office at </w:t>
-    </w:r>
-    <w:r>
-      <w:rPr>
-        <w:sz w:val="12"/>
-        <w:szCs w:val="12"/>
-      </w:rPr>
-      <w:t xml:space="preserve">the </w:t>
-    </w:r>
-    <w:r>
-      <w:rPr>
-        <w:sz w:val="12"/>
-        <w:szCs w:val="12"/>
-      </w:rPr>
-      <w:t xml:space="preserve">Online Civil </w:t>
-    </w:r>
-    <w:proofErr w:type="gramStart"/>
-    <w:r>
-      <w:rPr>
-        <w:sz w:val="12"/>
-        <w:szCs w:val="12"/>
-      </w:rPr>
-      <w:t>Claims</w:t>
-    </w:r>
-    <w:r>
-      <w:rPr>
-        <w:b/>
-        <w:bCs/>
-        <w:sz w:val="12"/>
-        <w:szCs w:val="12"/>
-      </w:rPr>
-      <w:t xml:space="preserve"> </w:t>
-    </w:r>
-    <w:r>
-      <w:rPr>
-        <w:sz w:val="12"/>
-        <w:szCs w:val="12"/>
-      </w:rPr>
-      <w:t xml:space="preserve"> at</w:t>
-    </w:r>
-    <w:proofErr w:type="gramEnd"/>
-    <w:r>
-      <w:rPr>
-        <w:sz w:val="12"/>
-        <w:szCs w:val="12"/>
-      </w:rPr>
-      <w:t xml:space="preserve"> Northampton, 85/87 Lady's </w:t>
-    </w:r>
-    <w:r>
-      <w:rPr>
-        <w:sz w:val="12"/>
-        <w:szCs w:val="12"/>
-      </w:rPr>
-      <w:t>Lane,</w:t>
+      <w:t>The court office at the County Court at Online Civil Money Claims, St Katharine's House, 21-27 St Katharine's Street, Northampton, Northamptonshire, NN1 2LH. When</w:t>
     </w:r>
     <w:r>
       <w:rPr>
@@ -2595,63 +2423,7 @@
         <w:sz w:val="12"/>
         <w:szCs w:val="12"/>
       </w:rPr>
-      <w:t xml:space="preserve">Northampton NN1 3HQ.When corresponding with the </w:t>
-    </w:r>
-    <w:r>
-      <w:rPr>
-        <w:sz w:val="12"/>
-        <w:szCs w:val="12"/>
-      </w:rPr>
-      <w:t>court, please</w:t>
-    </w:r>
-    <w:r>
-      <w:rPr>
-        <w:sz w:val="12"/>
-        <w:szCs w:val="12"/>
-      </w:rPr>
-      <w:t xml:space="preserve"> address forms or letters to </w:t>
-    </w:r>
-    <w:r>
-      <w:rPr>
-        <w:sz w:val="12"/>
-        <w:szCs w:val="12"/>
-      </w:rPr>
-      <w:t>the Court</w:t>
-    </w:r>
-    <w:r>
-      <w:rPr>
-        <w:sz w:val="12"/>
-        <w:szCs w:val="12"/>
-      </w:rPr>
-      <w:t xml:space="preserve"> Manager and quote the claim number. Tel: 01604</w:t>
-    </w:r>
-    <w:r>
-      <w:rPr>
-        <w:sz w:val="12"/>
-        <w:szCs w:val="12"/>
-      </w:rPr>
-      <w:t xml:space="preserve"> </w:t>
-    </w:r>
-    <w:r>
-      <w:rPr>
-        <w:sz w:val="12"/>
-        <w:szCs w:val="12"/>
-      </w:rPr>
-      <w:t>470400 Fax:</w:t>
-    </w:r>
-    <w:r>
-      <w:rPr>
-        <w:sz w:val="12"/>
-        <w:szCs w:val="12"/>
-      </w:rPr>
-      <w:t xml:space="preserve"> </w:t>
-    </w:r>
-    <w:r>
-      <w:rPr>
-        <w:sz w:val="12"/>
-        <w:szCs w:val="12"/>
-      </w:rPr>
-      <w:t>01604 232398.</w:t>
+      <w:t xml:space="preserve">corresponding with the court, please address forms or letters to the Court Manager and quote the claim number. Tel: 0300 123 7050. </w:t>
     </w:r>
     <w:r>
       <w:rPr>
@@ -2660,7 +2432,7 @@
         <w:sz w:val="12"/>
         <w:szCs w:val="12"/>
       </w:rPr>
-      <w:t xml:space="preserve">Check if you can issue your claim </w:t>
+      <w:t>Check if you can issue your claim</w:t>
     </w:r>
     <w:r>
       <w:rPr>
@@ -2669,7 +2441,7 @@
         <w:sz w:val="12"/>
         <w:szCs w:val="12"/>
       </w:rPr>
-      <w:t>offline. It</w:t>
+      <w:t xml:space="preserve"> </w:t>
     </w:r>
     <w:r>
       <w:rPr>
@@ -2678,8 +2450,26 @@
         <w:sz w:val="12"/>
         <w:szCs w:val="12"/>
       </w:rPr>
-      <w:t xml:space="preserve"> will save you time and money. Go to www.gov.uk/make-court-claim-for-money to find out more.</w:t>
+      <w:t>online. It will save you time and money. Go to www.moneyclaim.gov.uk to find out more</w:t>
     </w:r>
+    <w:r>
+      <w:rPr>
+        <w:b/>
+        <w:bCs/>
+        <w:sz w:val="12"/>
+        <w:szCs w:val="12"/>
+      </w:rPr>
+      <w:t>.</w:t>
+    </w:r>
+  </w:p>
+  <w:p>
+    <w:pPr>
+      <w:pStyle w:val="Footer"/>
+      <w:rPr>
+        <w:sz w:val="12"/>
+        <w:szCs w:val="12"/>
+      </w:rPr>
+    </w:pPr>
   </w:p>
   <w:p>
     <w:pPr>
@@ -2703,16 +2493,6 @@
       </w:rPr>
       <w:t>dgment for Claimant (in default)</w:t>
     </w:r>
-  </w:p>
-</w:ftr>
-</file>
-
-<file path=word/footer3.xml><?xml version="1.0" encoding="utf-8"?>
-<w:ftr xmlns:wpc="http://schemas.microsoft.com/office/word/2010/wordprocessingCanvas" xmlns:cx="http://schemas.microsoft.com/office/drawing/2014/chartex" xmlns:cx1="http://schemas.microsoft.com/office/drawing/2015/9/8/chartex" xmlns:cx2="http://schemas.microsoft.com/office/drawing/2015/10/21/chartex" xmlns:cx3="http://schemas.microsoft.com/office/drawing/2016/5/9/chartex" xmlns:cx4="http://schemas.microsoft.com/office/drawing/2016/5/10/chartex" xmlns:cx5="http://schemas.microsoft.com/office/drawing/2016/5/11/chartex" xmlns:cx6="http://schemas.microsoft.com/office/drawing/2016/5/12/chartex" xmlns:cx7="http://schemas.microsoft.com/office/drawing/2016/5/13/chartex" xmlns:cx8="http://schemas.microsoft.com/office/drawing/2016/5/14/chartex" xmlns:mc="http://schemas.openxmlformats.org/markup-compatibility/2006" xmlns:aink="http://schemas.microsoft.com/office/drawing/2016/ink" xmlns:am3d="http://schemas.microsoft.com/office/drawing/2017/model3d" xmlns:o="urn:schemas-microsoft-com:office:office" xmlns:oel="http://schemas.microsoft.com/office/2019/extlst" xmlns:r="http://schemas.openxmlformats.org/officeDocument/2006/relationships" xmlns:m="http://schemas.openxmlformats.org/officeDocument/2006/math" xmlns:v="urn:schemas-microsoft-com:vml" xmlns:wp14="http://schemas.microsoft.com/office/word/2010/wordprocessingDrawing" xmlns:wp="http://schemas.openxmlformats.org/drawingml/2006/wordprocessingDrawing" xmlns:w10="urn:schemas-microsoft-com:office:word" xmlns:w="http://schemas.openxmlformats.org/wordprocessingml/2006/main" xmlns:w14="http://schemas.microsoft.com/office/word/2010/wordml" xmlns:w15="http://schemas.microsoft.com/office/word/2012/wordml" xmlns:w16cex="http://schemas.microsoft.com/office/word/2018/wordml/cex" xmlns:w16cid="http://schemas.microsoft.com/office/word/2016/wordml/cid" xmlns:w16="http://schemas.microsoft.com/office/word/2018/wordml" xmlns:w16sdtdh="http://schemas.microsoft.com/office/word/2020/wordml/sdtdatahash" xmlns:w16se="http://schemas.microsoft.com/office/word/2015/wordml/symex" xmlns:wpg="http://schemas.microsoft.com/office/word/2010/wordprocessingGroup" xmlns:wpi="http://schemas.microsoft.com/office/word/2010/wordprocessingInk" xmlns:wne="http://schemas.microsoft.com/office/word/2006/wordml" xmlns:wps="http://schemas.microsoft.com/office/word/2010/wordprocessingShape" mc:Ignorable="w14 w15 w16se w16cid w16 w16cex w16sdtdh wp14">
-  <w:p>
-    <w:pPr>
-      <w:pStyle w:val="Footer"/>
-    </w:pPr>
   </w:p>
 </w:ftr>
 </file>
@@ -3586,33 +3366,6 @@
 </file>
 
 <file path=customXml/item1.xml><?xml version="1.0" encoding="utf-8"?>
-<?mso-contentType ?>
-<FormTemplates xmlns="http://schemas.microsoft.com/sharepoint/v3/contenttype/forms">
-  <Display>DocumentLibraryForm</Display>
-  <Edit>DocumentLibraryForm</Edit>
-  <New>DocumentLibraryForm</New>
-</FormTemplates>
-</file>
-
-<file path=customXml/item2.xml><?xml version="1.0" encoding="utf-8"?>
-<p:properties xmlns:p="http://schemas.microsoft.com/office/2006/metadata/properties" xmlns:xsi="http://www.w3.org/2001/XMLSchema-instance" xmlns:pc="http://schemas.microsoft.com/office/infopath/2007/PartnerControls">
-  <documentManagement>
-    <Stage xmlns="f336f4fe-8719-4ea2-b5d6-29b3a580aeb4">In Approval</Stage>
-    <Next_x0020_Stage xmlns="f336f4fe-8719-4ea2-b5d6-29b3a580aeb4">ApproveOrReject</Next_x0020_Stage>
-    <Admin_x0020_Action xmlns="f336f4fe-8719-4ea2-b5d6-29b3a580aeb4" xsi:nil="true"/>
-    <Template_x0020_Category xmlns="f336f4fe-8719-4ea2-b5d6-29b3a580aeb4">Decision Order - DEC</Template_x0020_Category>
-    <Action xmlns="f336f4fe-8719-4ea2-b5d6-29b3a580aeb4" xsi:nil="true"/>
-    <Purpose1 xmlns="f336f4fe-8719-4ea2-b5d6-29b3a580aeb4">Specified Default Judgment</Purpose1>
-    <Template_x0020_Language xmlns="f336f4fe-8719-4ea2-b5d6-29b3a580aeb4">English - ENG</Template_x0020_Language>
-    <Rename xmlns="f336f4fe-8719-4ea2-b5d6-29b3a580aeb4">true</Rename>
-    <Tornado_x0020_Filename xmlns="f336f4fe-8719-4ea2-b5d6-29b3a580aeb4" xsi:nil="true"/>
-    <Approval_x0020_Request_x0020_Comment xmlns="f336f4fe-8719-4ea2-b5d6-29b3a580aeb4">Default Judgment specified claim form</Approval_x0020_Request_x0020_Comment>
-    <Publication_x0020_Date xmlns="f336f4fe-8719-4ea2-b5d6-29b3a580aeb4">2022-03-23T00:00:00+00:00</Publication_x0020_Date>
-  </documentManagement>
-</p:properties>
-</file>
-
-<file path=customXml/item3.xml><?xml version="1.0" encoding="utf-8"?>
 <ct:contentTypeSchema xmlns:ct="http://schemas.microsoft.com/office/2006/metadata/contentType" xmlns:ma="http://schemas.microsoft.com/office/2006/metadata/properties/metaAttributes" ct:_="" ma:_="" ma:contentTypeName="_CtTemplate" ma:contentTypeID="0x01010064A5FDCCFB03F540B94405305D7DE14F00A4F8B82F7CEF57469A8FE5CEAB7A0EE0" ma:contentTypeVersion="53" ma:contentTypeDescription="Part of Template Management with Site Columns representing custom attributes." ma:contentTypeScope="" ma:versionID="69a47f6434bbb6ed0a644919a98a9681">
   <xsd:schema xmlns:xsd="http://www.w3.org/2001/XMLSchema" xmlns:xs="http://www.w3.org/2001/XMLSchema" xmlns:p="http://schemas.microsoft.com/office/2006/metadata/properties" xmlns:ns2="f336f4fe-8719-4ea2-b5d6-29b3a580aeb4" xmlns:ns3="b57b892a-dd61-4bba-b372-a8d93da2c7e6" targetNamespace="http://schemas.microsoft.com/office/2006/metadata/properties" ma:root="true" ma:fieldsID="71934021bdb6f6617baa79601bda5045" ns2:_="" ns3:_="">
     <xsd:import namespace="f336f4fe-8719-4ea2-b5d6-29b3a580aeb4"/>
@@ -3927,25 +3680,34 @@
 </ct:contentTypeSchema>
 </file>
 
-<file path=customXml/itemProps1.xml><?xml version="1.0" encoding="utf-8"?>
-<ds:datastoreItem xmlns:ds="http://schemas.openxmlformats.org/officeDocument/2006/customXml" ds:itemID="{2A4301B6-8662-4A72-AB84-B39D0E5BE4CA}">
-  <ds:schemaRefs>
-    <ds:schemaRef ds:uri="http://schemas.microsoft.com/sharepoint/v3/contenttype/forms"/>
-  </ds:schemaRefs>
-</ds:datastoreItem>
+<file path=customXml/item2.xml><?xml version="1.0" encoding="utf-8"?>
+<p:properties xmlns:p="http://schemas.microsoft.com/office/2006/metadata/properties" xmlns:xsi="http://www.w3.org/2001/XMLSchema-instance" xmlns:pc="http://schemas.microsoft.com/office/infopath/2007/PartnerControls">
+  <documentManagement>
+    <Stage xmlns="f336f4fe-8719-4ea2-b5d6-29b3a580aeb4">In Approval</Stage>
+    <Next_x0020_Stage xmlns="f336f4fe-8719-4ea2-b5d6-29b3a580aeb4">ApproveOrReject</Next_x0020_Stage>
+    <Admin_x0020_Action xmlns="f336f4fe-8719-4ea2-b5d6-29b3a580aeb4" xsi:nil="true"/>
+    <Template_x0020_Category xmlns="f336f4fe-8719-4ea2-b5d6-29b3a580aeb4">Decision Order - DEC</Template_x0020_Category>
+    <Action xmlns="f336f4fe-8719-4ea2-b5d6-29b3a580aeb4" xsi:nil="true"/>
+    <Purpose1 xmlns="f336f4fe-8719-4ea2-b5d6-29b3a580aeb4">Specified Default Judgment</Purpose1>
+    <Template_x0020_Language xmlns="f336f4fe-8719-4ea2-b5d6-29b3a580aeb4">English - ENG</Template_x0020_Language>
+    <Rename xmlns="f336f4fe-8719-4ea2-b5d6-29b3a580aeb4">true</Rename>
+    <Tornado_x0020_Filename xmlns="f336f4fe-8719-4ea2-b5d6-29b3a580aeb4" xsi:nil="true"/>
+    <Approval_x0020_Request_x0020_Comment xmlns="f336f4fe-8719-4ea2-b5d6-29b3a580aeb4">Default Judgment specified claim form</Approval_x0020_Request_x0020_Comment>
+    <Publication_x0020_Date xmlns="f336f4fe-8719-4ea2-b5d6-29b3a580aeb4">2022-03-23T00:00:00+00:00</Publication_x0020_Date>
+  </documentManagement>
+</p:properties>
 </file>
 
-<file path=customXml/itemProps2.xml><?xml version="1.0" encoding="utf-8"?>
-<ds:datastoreItem xmlns:ds="http://schemas.openxmlformats.org/officeDocument/2006/customXml" ds:itemID="{6A83771D-3331-4AEF-8DFC-61D4F9C17075}">
-  <ds:schemaRefs>
-    <ds:schemaRef ds:uri="http://schemas.microsoft.com/office/2006/metadata/properties"/>
-    <ds:schemaRef ds:uri="http://schemas.microsoft.com/office/infopath/2007/PartnerControls"/>
-    <ds:schemaRef ds:uri="f336f4fe-8719-4ea2-b5d6-29b3a580aeb4"/>
-  </ds:schemaRefs>
-</ds:datastoreItem>
+<file path=customXml/item3.xml><?xml version="1.0" encoding="utf-8"?>
+<?mso-contentType ?>
+<FormTemplates xmlns="http://schemas.microsoft.com/sharepoint/v3/contenttype/forms">
+  <Display>DocumentLibraryForm</Display>
+  <Edit>DocumentLibraryForm</Edit>
+  <New>DocumentLibraryForm</New>
+</FormTemplates>
 </file>
 
-<file path=customXml/itemProps3.xml><?xml version="1.0" encoding="utf-8"?>
+<file path=customXml/itemProps1.xml><?xml version="1.0" encoding="utf-8"?>
 <ds:datastoreItem xmlns:ds="http://schemas.openxmlformats.org/officeDocument/2006/customXml" ds:itemID="{18842D0F-4795-4973-B11F-1FAE2E32A0BD}">
   <ds:schemaRefs>
     <ds:schemaRef ds:uri="http://schemas.microsoft.com/office/2006/metadata/contentType"/>
@@ -3964,6 +3726,24 @@
 </ds:datastoreItem>
 </file>
 
+<file path=customXml/itemProps2.xml><?xml version="1.0" encoding="utf-8"?>
+<ds:datastoreItem xmlns:ds="http://schemas.openxmlformats.org/officeDocument/2006/customXml" ds:itemID="{6A83771D-3331-4AEF-8DFC-61D4F9C17075}">
+  <ds:schemaRefs>
+    <ds:schemaRef ds:uri="http://schemas.microsoft.com/office/2006/metadata/properties"/>
+    <ds:schemaRef ds:uri="http://schemas.microsoft.com/office/infopath/2007/PartnerControls"/>
+    <ds:schemaRef ds:uri="f336f4fe-8719-4ea2-b5d6-29b3a580aeb4"/>
+  </ds:schemaRefs>
+</ds:datastoreItem>
+</file>
+
+<file path=customXml/itemProps3.xml><?xml version="1.0" encoding="utf-8"?>
+<ds:datastoreItem xmlns:ds="http://schemas.openxmlformats.org/officeDocument/2006/customXml" ds:itemID="{2A4301B6-8662-4A72-AB84-B39D0E5BE4CA}">
+  <ds:schemaRefs>
+    <ds:schemaRef ds:uri="http://schemas.microsoft.com/sharepoint/v3/contenttype/forms"/>
+  </ds:schemaRefs>
+</ds:datastoreItem>
+</file>
+
 <file path=docMetadata/LabelInfo.xml><?xml version="1.0" encoding="utf-8"?>
 <clbl:labelList xmlns:clbl="http://schemas.microsoft.com/office/2020/mipLabelMetadata">
   <clbl:label id="{fa22dce2-39a9-4bf4-a557-7a50b593b56a}" enabled="1" method="Privileged" siteId="{3e0088dc-0629-4ae6-aa8c-813e7a296f50}" contentBits="0" removed="0"/>

</xml_diff>

<commit_message>
CIV-13653 update dj template for payment plan
</commit_message>
<xml_diff>
--- a/docker/docmosis/templates/CV-SPC-DEC-ENG-00911.docx
+++ b/docker/docmosis/templates/CV-SPC-DEC-ENG-00911.docx
@@ -398,9 +398,216 @@
                 <w:sz w:val="16"/>
                 <w:szCs w:val="16"/>
               </w:rPr>
-              <w:t>respondent1</w:t>
-            </w:r>
-            <w:proofErr w:type="gramStart"/>
+              <w:t>respondent1Ref</w:t>
+            </w:r>
+            <w:r>
+              <w:rPr>
+                <w:rFonts w:cstheme="minorHAnsi"/>
+                <w:sz w:val="16"/>
+                <w:szCs w:val="16"/>
+              </w:rPr>
+              <w:t>!=null</w:t>
+            </w:r>
+            <w:r>
+              <w:rPr>
+                <w:rFonts w:cstheme="minorHAnsi"/>
+                <w:sz w:val="16"/>
+                <w:szCs w:val="16"/>
+              </w:rPr>
+              <w:t>}</w:t>
+            </w:r>
+            <w:r>
+              <w:rPr>
+                <w:rFonts w:cstheme="minorHAnsi"/>
+                <w:sz w:val="16"/>
+                <w:szCs w:val="16"/>
+              </w:rPr>
+              <w:t>&gt;&gt;</w:t>
+            </w:r>
+          </w:p>
+          <w:p>
+            <w:pPr>
+              <w:spacing w:before="40" w:after="40"/>
+              <w:rPr>
+                <w:rFonts w:cstheme="minorHAnsi"/>
+                <w:sz w:val="16"/>
+                <w:szCs w:val="16"/>
+              </w:rPr>
+            </w:pPr>
+            <w:r>
+              <w:rPr>
+                <w:rFonts w:cstheme="minorHAnsi"/>
+                <w:sz w:val="16"/>
+                <w:szCs w:val="16"/>
+              </w:rPr>
+              <w:t>&lt;&lt;</w:t>
+            </w:r>
+            <w:r>
+              <w:rPr>
+                <w:rFonts w:cstheme="minorHAnsi"/>
+                <w:sz w:val="16"/>
+                <w:szCs w:val="16"/>
+              </w:rPr>
+              <w:t>respondent1Ref</w:t>
+            </w:r>
+            <w:r>
+              <w:rPr>
+                <w:rFonts w:cstheme="minorHAnsi"/>
+                <w:sz w:val="16"/>
+                <w:szCs w:val="16"/>
+              </w:rPr>
+              <w:t>&gt;&gt;&lt;&lt;es_&gt;&gt;</w:t>
+            </w:r>
+          </w:p>
+          <w:p>
+            <w:pPr>
+              <w:spacing w:before="40" w:after="40"/>
+              <w:rPr>
+                <w:rFonts w:cstheme="minorHAnsi"/>
+                <w:sz w:val="16"/>
+                <w:szCs w:val="16"/>
+              </w:rPr>
+            </w:pPr>
+            <w:r>
+              <w:rPr>
+                <w:rFonts w:cstheme="minorHAnsi"/>
+                <w:sz w:val="16"/>
+                <w:szCs w:val="16"/>
+              </w:rPr>
+              <w:t>&lt;&lt;cs_{</w:t>
+            </w:r>
+            <w:r>
+              <w:rPr>
+                <w:rFonts w:cstheme="minorHAnsi"/>
+                <w:sz w:val="16"/>
+                <w:szCs w:val="16"/>
+              </w:rPr>
+              <w:t>respondent</w:t>
+            </w:r>
+            <w:r>
+              <w:rPr>
+                <w:rFonts w:cstheme="minorHAnsi"/>
+                <w:sz w:val="16"/>
+                <w:szCs w:val="16"/>
+              </w:rPr>
+              <w:t>2</w:t>
+            </w:r>
+            <w:r>
+              <w:rPr>
+                <w:rFonts w:cstheme="minorHAnsi"/>
+                <w:sz w:val="16"/>
+                <w:szCs w:val="16"/>
+              </w:rPr>
+              <w:t>Name</w:t>
+            </w:r>
+            <w:r>
+              <w:rPr>
+                <w:rFonts w:cstheme="minorHAnsi"/>
+                <w:sz w:val="16"/>
+                <w:szCs w:val="16"/>
+              </w:rPr>
+              <w:t>!=null</w:t>
+            </w:r>
+            <w:r>
+              <w:rPr>
+                <w:rFonts w:cstheme="minorHAnsi"/>
+                <w:sz w:val="16"/>
+                <w:szCs w:val="16"/>
+              </w:rPr>
+              <w:t>}</w:t>
+            </w:r>
+            <w:r>
+              <w:rPr>
+                <w:rFonts w:cstheme="minorHAnsi"/>
+                <w:sz w:val="16"/>
+                <w:szCs w:val="16"/>
+              </w:rPr>
+              <w:t>&gt;&gt;</w:t>
+            </w:r>
+          </w:p>
+          <w:p>
+            <w:pPr>
+              <w:spacing w:before="40" w:after="40"/>
+              <w:rPr>
+                <w:rFonts w:cstheme="minorHAnsi"/>
+                <w:sz w:val="16"/>
+                <w:szCs w:val="16"/>
+              </w:rPr>
+            </w:pPr>
+            <w:r>
+              <w:rPr>
+                <w:rFonts w:cstheme="minorHAnsi"/>
+                <w:sz w:val="16"/>
+                <w:szCs w:val="16"/>
+              </w:rPr>
+              <w:t>&lt;&lt;</w:t>
+            </w:r>
+            <w:r>
+              <w:rPr>
+                <w:rFonts w:cstheme="minorHAnsi"/>
+                <w:sz w:val="16"/>
+                <w:szCs w:val="16"/>
+              </w:rPr>
+              <w:t xml:space="preserve"> respondent</w:t>
+            </w:r>
+            <w:r>
+              <w:rPr>
+                <w:rFonts w:cstheme="minorHAnsi"/>
+                <w:sz w:val="16"/>
+                <w:szCs w:val="16"/>
+              </w:rPr>
+              <w:t>2</w:t>
+            </w:r>
+            <w:r>
+              <w:rPr>
+                <w:rFonts w:cstheme="minorHAnsi"/>
+                <w:sz w:val="16"/>
+                <w:szCs w:val="16"/>
+              </w:rPr>
+              <w:t>Name</w:t>
+            </w:r>
+            <w:r>
+              <w:rPr>
+                <w:rFonts w:cstheme="minorHAnsi"/>
+                <w:sz w:val="16"/>
+                <w:szCs w:val="16"/>
+              </w:rPr>
+              <w:t>&gt;&gt;</w:t>
+            </w:r>
+          </w:p>
+          <w:p>
+            <w:pPr>
+              <w:spacing w:before="40" w:after="40"/>
+              <w:rPr>
+                <w:rFonts w:cstheme="minorHAnsi"/>
+                <w:sz w:val="16"/>
+                <w:szCs w:val="16"/>
+              </w:rPr>
+            </w:pPr>
+            <w:r>
+              <w:rPr>
+                <w:rFonts w:cstheme="minorHAnsi"/>
+                <w:sz w:val="16"/>
+                <w:szCs w:val="16"/>
+              </w:rPr>
+              <w:t>&lt;&lt;es_&gt;&gt;&lt;&lt;cs_{</w:t>
+            </w:r>
+            <w:r>
+              <w:rPr>
+                <w:rFonts w:cstheme="minorHAnsi"/>
+                <w:sz w:val="16"/>
+                <w:szCs w:val="16"/>
+              </w:rPr>
+              <w:t>respondent</w:t>
+            </w:r>
+            <w:r>
+              <w:rPr>
+                <w:rFonts w:cstheme="minorHAnsi"/>
+                <w:sz w:val="16"/>
+                <w:szCs w:val="16"/>
+              </w:rPr>
+              <w:t>2</w:t>
+            </w:r>
             <w:r>
               <w:rPr>
                 <w:rFonts w:cstheme="minorHAnsi"/>
@@ -415,252 +622,7 @@
                 <w:sz w:val="16"/>
                 <w:szCs w:val="16"/>
               </w:rPr>
-              <w:t>!=</w:t>
-            </w:r>
-            <w:proofErr w:type="gramEnd"/>
-            <w:r>
-              <w:rPr>
-                <w:rFonts w:cstheme="minorHAnsi"/>
-                <w:sz w:val="16"/>
-                <w:szCs w:val="16"/>
-              </w:rPr>
-              <w:t>null</w:t>
-            </w:r>
-            <w:r>
-              <w:rPr>
-                <w:rFonts w:cstheme="minorHAnsi"/>
-                <w:sz w:val="16"/>
-                <w:szCs w:val="16"/>
-              </w:rPr>
-              <w:t>}</w:t>
-            </w:r>
-            <w:r>
-              <w:rPr>
-                <w:rFonts w:cstheme="minorHAnsi"/>
-                <w:sz w:val="16"/>
-                <w:szCs w:val="16"/>
-              </w:rPr>
-              <w:t>&gt;&gt;</w:t>
-            </w:r>
-          </w:p>
-          <w:p>
-            <w:pPr>
-              <w:spacing w:before="40" w:after="40"/>
-              <w:rPr>
-                <w:rFonts w:cstheme="minorHAnsi"/>
-                <w:sz w:val="16"/>
-                <w:szCs w:val="16"/>
-              </w:rPr>
-            </w:pPr>
-            <w:r>
-              <w:rPr>
-                <w:rFonts w:cstheme="minorHAnsi"/>
-                <w:sz w:val="16"/>
-                <w:szCs w:val="16"/>
-              </w:rPr>
-              <w:t>&lt;&lt;</w:t>
-            </w:r>
-            <w:r>
-              <w:rPr>
-                <w:rFonts w:cstheme="minorHAnsi"/>
-                <w:sz w:val="16"/>
-                <w:szCs w:val="16"/>
-              </w:rPr>
-              <w:t>respondent1Ref</w:t>
-            </w:r>
-            <w:r>
-              <w:rPr>
-                <w:rFonts w:cstheme="minorHAnsi"/>
-                <w:sz w:val="16"/>
-                <w:szCs w:val="16"/>
-              </w:rPr>
-              <w:t>&gt;&gt;&lt;&lt;es_&gt;&gt;</w:t>
-            </w:r>
-          </w:p>
-          <w:p>
-            <w:pPr>
-              <w:spacing w:before="40" w:after="40"/>
-              <w:rPr>
-                <w:rFonts w:cstheme="minorHAnsi"/>
-                <w:sz w:val="16"/>
-                <w:szCs w:val="16"/>
-              </w:rPr>
-            </w:pPr>
-            <w:r>
-              <w:rPr>
-                <w:rFonts w:cstheme="minorHAnsi"/>
-                <w:sz w:val="16"/>
-                <w:szCs w:val="16"/>
-              </w:rPr>
-              <w:t>&lt;&lt;cs_{</w:t>
-            </w:r>
-            <w:r>
-              <w:rPr>
-                <w:rFonts w:cstheme="minorHAnsi"/>
-                <w:sz w:val="16"/>
-                <w:szCs w:val="16"/>
-              </w:rPr>
-              <w:t>respondent</w:t>
-            </w:r>
-            <w:r>
-              <w:rPr>
-                <w:rFonts w:cstheme="minorHAnsi"/>
-                <w:sz w:val="16"/>
-                <w:szCs w:val="16"/>
-              </w:rPr>
-              <w:t>2</w:t>
-            </w:r>
-            <w:proofErr w:type="gramStart"/>
-            <w:r>
-              <w:rPr>
-                <w:rFonts w:cstheme="minorHAnsi"/>
-                <w:sz w:val="16"/>
-                <w:szCs w:val="16"/>
-              </w:rPr>
-              <w:t>Name</w:t>
-            </w:r>
-            <w:r>
-              <w:rPr>
-                <w:rFonts w:cstheme="minorHAnsi"/>
-                <w:sz w:val="16"/>
-                <w:szCs w:val="16"/>
-              </w:rPr>
-              <w:t>!=</w:t>
-            </w:r>
-            <w:proofErr w:type="gramEnd"/>
-            <w:r>
-              <w:rPr>
-                <w:rFonts w:cstheme="minorHAnsi"/>
-                <w:sz w:val="16"/>
-                <w:szCs w:val="16"/>
-              </w:rPr>
-              <w:t>null</w:t>
-            </w:r>
-            <w:r>
-              <w:rPr>
-                <w:rFonts w:cstheme="minorHAnsi"/>
-                <w:sz w:val="16"/>
-                <w:szCs w:val="16"/>
-              </w:rPr>
-              <w:t>}</w:t>
-            </w:r>
-            <w:r>
-              <w:rPr>
-                <w:rFonts w:cstheme="minorHAnsi"/>
-                <w:sz w:val="16"/>
-                <w:szCs w:val="16"/>
-              </w:rPr>
-              <w:t>&gt;&gt;</w:t>
-            </w:r>
-          </w:p>
-          <w:p>
-            <w:pPr>
-              <w:spacing w:before="40" w:after="40"/>
-              <w:rPr>
-                <w:rFonts w:cstheme="minorHAnsi"/>
-                <w:sz w:val="16"/>
-                <w:szCs w:val="16"/>
-              </w:rPr>
-            </w:pPr>
-            <w:r>
-              <w:rPr>
-                <w:rFonts w:cstheme="minorHAnsi"/>
-                <w:sz w:val="16"/>
-                <w:szCs w:val="16"/>
-              </w:rPr>
-              <w:t>&lt;&lt;</w:t>
-            </w:r>
-            <w:r>
-              <w:rPr>
-                <w:rFonts w:cstheme="minorHAnsi"/>
-                <w:sz w:val="16"/>
-                <w:szCs w:val="16"/>
-              </w:rPr>
-              <w:t xml:space="preserve"> respondent</w:t>
-            </w:r>
-            <w:r>
-              <w:rPr>
-                <w:rFonts w:cstheme="minorHAnsi"/>
-                <w:sz w:val="16"/>
-                <w:szCs w:val="16"/>
-              </w:rPr>
-              <w:t>2</w:t>
-            </w:r>
-            <w:r>
-              <w:rPr>
-                <w:rFonts w:cstheme="minorHAnsi"/>
-                <w:sz w:val="16"/>
-                <w:szCs w:val="16"/>
-              </w:rPr>
-              <w:t>Name</w:t>
-            </w:r>
-            <w:r>
-              <w:rPr>
-                <w:rFonts w:cstheme="minorHAnsi"/>
-                <w:sz w:val="16"/>
-                <w:szCs w:val="16"/>
-              </w:rPr>
-              <w:t>&gt;&gt;</w:t>
-            </w:r>
-          </w:p>
-          <w:p>
-            <w:pPr>
-              <w:spacing w:before="40" w:after="40"/>
-              <w:rPr>
-                <w:rFonts w:cstheme="minorHAnsi"/>
-                <w:sz w:val="16"/>
-                <w:szCs w:val="16"/>
-              </w:rPr>
-            </w:pPr>
-            <w:r>
-              <w:rPr>
-                <w:rFonts w:cstheme="minorHAnsi"/>
-                <w:sz w:val="16"/>
-                <w:szCs w:val="16"/>
-              </w:rPr>
-              <w:t>&lt;&lt;es_&gt;&gt;&lt;&lt;cs_{</w:t>
-            </w:r>
-            <w:r>
-              <w:rPr>
-                <w:rFonts w:cstheme="minorHAnsi"/>
-                <w:sz w:val="16"/>
-                <w:szCs w:val="16"/>
-              </w:rPr>
-              <w:t>respondent</w:t>
-            </w:r>
-            <w:r>
-              <w:rPr>
-                <w:rFonts w:cstheme="minorHAnsi"/>
-                <w:sz w:val="16"/>
-                <w:szCs w:val="16"/>
-              </w:rPr>
-              <w:t>2</w:t>
-            </w:r>
-            <w:proofErr w:type="gramStart"/>
-            <w:r>
-              <w:rPr>
-                <w:rFonts w:cstheme="minorHAnsi"/>
-                <w:sz w:val="16"/>
-                <w:szCs w:val="16"/>
-              </w:rPr>
-              <w:t>Ref</w:t>
-            </w:r>
-            <w:r>
-              <w:rPr>
-                <w:rFonts w:cstheme="minorHAnsi"/>
-                <w:sz w:val="16"/>
-                <w:szCs w:val="16"/>
-              </w:rPr>
-              <w:t>!=</w:t>
-            </w:r>
-            <w:proofErr w:type="gramEnd"/>
-            <w:r>
-              <w:rPr>
-                <w:rFonts w:cstheme="minorHAnsi"/>
-                <w:sz w:val="16"/>
-                <w:szCs w:val="16"/>
-              </w:rPr>
-              <w:t>null</w:t>
+              <w:t>!=null</w:t>
             </w:r>
             <w:r>
               <w:rPr>
@@ -790,7 +752,6 @@
               <w:t>&lt;&lt; {</w:t>
             </w:r>
             <w:proofErr w:type="spellStart"/>
-            <w:proofErr w:type="gramStart"/>
             <w:r>
               <w:rPr>
                 <w:sz w:val="16"/>
@@ -804,15 +765,7 @@
                 <w:sz w:val="16"/>
                 <w:szCs w:val="16"/>
               </w:rPr>
-              <w:t>(</w:t>
-            </w:r>
-            <w:proofErr w:type="gramEnd"/>
-            <w:r>
-              <w:rPr>
-                <w:sz w:val="16"/>
-                <w:szCs w:val="16"/>
-              </w:rPr>
-              <w:t>$</w:t>
+              <w:t>($</w:t>
             </w:r>
             <w:proofErr w:type="spellStart"/>
             <w:r>
@@ -1013,25 +966,7 @@
                 <w:sz w:val="16"/>
                 <w:szCs w:val="16"/>
               </w:rPr>
-              <w:t>&lt;&lt;cs_{</w:t>
-            </w:r>
-            <w:proofErr w:type="gramStart"/>
-            <w:r>
-              <w:rPr>
-                <w:rFonts w:cstheme="minorHAnsi"/>
-                <w:sz w:val="16"/>
-                <w:szCs w:val="16"/>
-              </w:rPr>
-              <w:t>respondent.primaryAddress.AddressLine</w:t>
-            </w:r>
-            <w:proofErr w:type="gramEnd"/>
-            <w:r>
-              <w:rPr>
-                <w:rFonts w:cstheme="minorHAnsi"/>
-                <w:sz w:val="16"/>
-                <w:szCs w:val="16"/>
-              </w:rPr>
-              <w:t>1!=null}&gt;&gt;&lt;&lt;respondent.primaryAddress.AddressLine1&gt;&gt;&lt;&lt;es_&gt;&gt;&lt;&lt;cs_{!isBlank(respondent.primaryAddress.AddressLine2)}&gt;&gt;</w:t>
+              <w:t>&lt;&lt;cs_{respondent.primaryAddress.AddressLine1!=null}&gt;&gt;&lt;&lt;respondent.primaryAddress.AddressLine1&gt;&gt;&lt;&lt;es_&gt;&gt;&lt;&lt;cs_{!isBlank(respondent.primaryAddress.AddressLine2)}&gt;&gt;</w:t>
             </w:r>
           </w:p>
           <w:p>
@@ -1049,25 +984,61 @@
                 <w:sz w:val="16"/>
                 <w:szCs w:val="16"/>
               </w:rPr>
+              <w:t>&lt;&lt;respondent.primaryAddress.AddressLine2&gt;&gt;&lt;&lt;es_&gt;&gt;&lt;&lt;cs_{!isBlank(respondent.primaryAddress.AddressLine3)}&gt;&gt;</w:t>
+            </w:r>
+          </w:p>
+          <w:p>
+            <w:pPr>
+              <w:spacing w:before="40" w:after="40"/>
+              <w:rPr>
+                <w:rFonts w:cstheme="minorHAnsi"/>
+                <w:sz w:val="16"/>
+                <w:szCs w:val="16"/>
+              </w:rPr>
+            </w:pPr>
+            <w:r>
+              <w:rPr>
+                <w:rFonts w:cstheme="minorHAnsi"/>
+                <w:sz w:val="16"/>
+                <w:szCs w:val="16"/>
+              </w:rPr>
+              <w:t>&lt;&lt;respondent.primaryAddress.AddressLine3&gt;&gt;&lt;&lt;es_&gt;&gt;&lt;&lt;cs_{!isBlank(respondent.primaryAddress.PostTown)}&gt;&gt;</w:t>
+            </w:r>
+          </w:p>
+          <w:p>
+            <w:pPr>
+              <w:spacing w:before="40" w:after="40"/>
+              <w:rPr>
+                <w:rFonts w:cstheme="minorHAnsi"/>
+                <w:sz w:val="16"/>
+                <w:szCs w:val="16"/>
+              </w:rPr>
+            </w:pPr>
+            <w:r>
+              <w:rPr>
+                <w:rFonts w:cstheme="minorHAnsi"/>
+                <w:sz w:val="16"/>
+                <w:szCs w:val="16"/>
+              </w:rPr>
               <w:t>&lt;&lt;</w:t>
             </w:r>
-            <w:proofErr w:type="gramStart"/>
-            <w:r>
-              <w:rPr>
-                <w:rFonts w:cstheme="minorHAnsi"/>
-                <w:sz w:val="16"/>
-                <w:szCs w:val="16"/>
-              </w:rPr>
-              <w:t>respondent.primaryAddress.AddressLine</w:t>
-            </w:r>
-            <w:proofErr w:type="gramEnd"/>
-            <w:r>
-              <w:rPr>
-                <w:rFonts w:cstheme="minorHAnsi"/>
-                <w:sz w:val="16"/>
-                <w:szCs w:val="16"/>
-              </w:rPr>
-              <w:t>2&gt;&gt;&lt;&lt;es_&gt;&gt;&lt;&lt;cs_{!isBlank(respondent.primaryAddress.AddressLine3)}&gt;&gt;</w:t>
+            <w:proofErr w:type="spellStart"/>
+            <w:r>
+              <w:rPr>
+                <w:rFonts w:cstheme="minorHAnsi"/>
+                <w:sz w:val="16"/>
+                <w:szCs w:val="16"/>
+              </w:rPr>
+              <w:t>respondent.primaryAddress.PostTown</w:t>
+            </w:r>
+            <w:proofErr w:type="spellEnd"/>
+            <w:r>
+              <w:rPr>
+                <w:rFonts w:cstheme="minorHAnsi"/>
+                <w:sz w:val="16"/>
+                <w:szCs w:val="16"/>
+              </w:rPr>
+              <w:t>&gt;&gt;&lt;&lt;es_&gt;&gt;</w:t>
             </w:r>
           </w:p>
           <w:p>
@@ -1085,130 +1056,36 @@
                 <w:sz w:val="16"/>
                 <w:szCs w:val="16"/>
               </w:rPr>
+              <w:t>&lt;&lt;respondent.primaryAddress.PostCode&gt;&gt;&lt;&lt;cs_{!isBlank(respondent.primaryAddress.Country)}&gt;&gt;</w:t>
+            </w:r>
+          </w:p>
+          <w:p>
+            <w:pPr>
+              <w:spacing w:before="40" w:after="40"/>
+              <w:rPr>
+                <w:rFonts w:cstheme="minorHAnsi"/>
+                <w:sz w:val="16"/>
+                <w:szCs w:val="16"/>
+              </w:rPr>
+            </w:pPr>
+            <w:r>
+              <w:rPr>
+                <w:rFonts w:cstheme="minorHAnsi"/>
+                <w:sz w:val="16"/>
+                <w:szCs w:val="16"/>
+              </w:rPr>
               <w:t>&lt;&lt;</w:t>
             </w:r>
-            <w:proofErr w:type="gramStart"/>
-            <w:r>
-              <w:rPr>
-                <w:rFonts w:cstheme="minorHAnsi"/>
-                <w:sz w:val="16"/>
-                <w:szCs w:val="16"/>
-              </w:rPr>
-              <w:t>respondent.primaryAddress.AddressLine</w:t>
-            </w:r>
-            <w:proofErr w:type="gramEnd"/>
-            <w:r>
-              <w:rPr>
-                <w:rFonts w:cstheme="minorHAnsi"/>
-                <w:sz w:val="16"/>
-                <w:szCs w:val="16"/>
-              </w:rPr>
-              <w:t>3&gt;&gt;&lt;&lt;es_&gt;&gt;&lt;&lt;cs_{!isBlank(respondent.primaryAddress.PostTown)}&gt;&gt;</w:t>
-            </w:r>
-          </w:p>
-          <w:p>
-            <w:pPr>
-              <w:spacing w:before="40" w:after="40"/>
-              <w:rPr>
-                <w:rFonts w:cstheme="minorHAnsi"/>
-                <w:sz w:val="16"/>
-                <w:szCs w:val="16"/>
-              </w:rPr>
-            </w:pPr>
-            <w:r>
-              <w:rPr>
-                <w:rFonts w:cstheme="minorHAnsi"/>
-                <w:sz w:val="16"/>
-                <w:szCs w:val="16"/>
-              </w:rPr>
-              <w:t>&lt;&lt;</w:t>
-            </w:r>
             <w:proofErr w:type="spellStart"/>
-            <w:proofErr w:type="gramStart"/>
-            <w:r>
-              <w:rPr>
-                <w:rFonts w:cstheme="minorHAnsi"/>
-                <w:sz w:val="16"/>
-                <w:szCs w:val="16"/>
-              </w:rPr>
-              <w:t>respondent.primaryAddress.PostTown</w:t>
+            <w:r>
+              <w:rPr>
+                <w:rFonts w:cstheme="minorHAnsi"/>
+                <w:sz w:val="16"/>
+                <w:szCs w:val="16"/>
+              </w:rPr>
+              <w:t>respondent.primaryAddress.Country</w:t>
             </w:r>
             <w:proofErr w:type="spellEnd"/>
-            <w:proofErr w:type="gramEnd"/>
-            <w:r>
-              <w:rPr>
-                <w:rFonts w:cstheme="minorHAnsi"/>
-                <w:sz w:val="16"/>
-                <w:szCs w:val="16"/>
-              </w:rPr>
-              <w:t>&gt;&gt;&lt;&lt;es_&gt;&gt;</w:t>
-            </w:r>
-          </w:p>
-          <w:p>
-            <w:pPr>
-              <w:spacing w:before="40" w:after="40"/>
-              <w:rPr>
-                <w:rFonts w:cstheme="minorHAnsi"/>
-                <w:sz w:val="16"/>
-                <w:szCs w:val="16"/>
-              </w:rPr>
-            </w:pPr>
-            <w:r>
-              <w:rPr>
-                <w:rFonts w:cstheme="minorHAnsi"/>
-                <w:sz w:val="16"/>
-                <w:szCs w:val="16"/>
-              </w:rPr>
-              <w:t>&lt;&lt;</w:t>
-            </w:r>
-            <w:proofErr w:type="gramStart"/>
-            <w:r>
-              <w:rPr>
-                <w:rFonts w:cstheme="minorHAnsi"/>
-                <w:sz w:val="16"/>
-                <w:szCs w:val="16"/>
-              </w:rPr>
-              <w:t>respondent.primaryAddress.PostCode</w:t>
-            </w:r>
-            <w:proofErr w:type="gramEnd"/>
-            <w:r>
-              <w:rPr>
-                <w:rFonts w:cstheme="minorHAnsi"/>
-                <w:sz w:val="16"/>
-                <w:szCs w:val="16"/>
-              </w:rPr>
-              <w:t>&gt;&gt;&lt;&lt;cs_{!isBlank(respondent.primaryAddress.Country)}&gt;&gt;</w:t>
-            </w:r>
-          </w:p>
-          <w:p>
-            <w:pPr>
-              <w:spacing w:before="40" w:after="40"/>
-              <w:rPr>
-                <w:rFonts w:cstheme="minorHAnsi"/>
-                <w:sz w:val="16"/>
-                <w:szCs w:val="16"/>
-              </w:rPr>
-            </w:pPr>
-            <w:r>
-              <w:rPr>
-                <w:rFonts w:cstheme="minorHAnsi"/>
-                <w:sz w:val="16"/>
-                <w:szCs w:val="16"/>
-              </w:rPr>
-              <w:t>&lt;&lt;</w:t>
-            </w:r>
-            <w:proofErr w:type="spellStart"/>
-            <w:proofErr w:type="gramStart"/>
-            <w:r>
-              <w:rPr>
-                <w:rFonts w:cstheme="minorHAnsi"/>
-                <w:sz w:val="16"/>
-                <w:szCs w:val="16"/>
-              </w:rPr>
-              <w:t>respondent.primaryAddress.Country</w:t>
-            </w:r>
-            <w:proofErr w:type="spellEnd"/>
-            <w:proofErr w:type="gramEnd"/>
             <w:r>
               <w:rPr>
                 <w:rFonts w:cstheme="minorHAnsi"/>
@@ -1326,24 +1203,6 @@
     <w:p>
       <w:pPr>
         <w:spacing w:before="40" w:after="40"/>
-        <w:rPr>
-          <w:rFonts w:cstheme="minorHAnsi"/>
-          <w:sz w:val="16"/>
-          <w:szCs w:val="16"/>
-        </w:rPr>
-      </w:pPr>
-      <w:r>
-        <w:rPr>
-          <w:rFonts w:cstheme="minorHAnsi"/>
-          <w:sz w:val="16"/>
-          <w:szCs w:val="16"/>
-        </w:rPr>
-        <w:t xml:space="preserve"> </w:t>
-      </w:r>
-    </w:p>
-    <w:p>
-      <w:pPr>
-        <w:spacing w:before="40" w:after="40"/>
         <w:ind w:left="3600" w:firstLine="720"/>
         <w:jc w:val="center"/>
       </w:pPr>
@@ -1500,10 +1359,56 @@
         <w:t>for the costs.</w:t>
       </w:r>
     </w:p>
+    <w:p>
+      <w:pPr>
+        <w:spacing w:before="40" w:after="40"/>
+        <w:rPr>
+          <w:sz w:val="18"/>
+          <w:szCs w:val="18"/>
+        </w:rPr>
+      </w:pPr>
+      <w:r>
+        <w:rPr>
+          <w:sz w:val="18"/>
+          <w:szCs w:val="18"/>
+        </w:rPr>
+        <w:t>&lt;&lt;cs_{</w:t>
+      </w:r>
+      <w:proofErr w:type="spellStart"/>
+      <w:r>
+        <w:rPr>
+          <w:sz w:val="18"/>
+          <w:szCs w:val="18"/>
+        </w:rPr>
+        <w:t>paymentPlan</w:t>
+      </w:r>
+      <w:proofErr w:type="spellEnd"/>
+      <w:r>
+        <w:rPr>
+          <w:sz w:val="18"/>
+          <w:szCs w:val="18"/>
+        </w:rPr>
+        <w:t>=‘</w:t>
+      </w:r>
+      <w:r>
+        <w:rPr>
+          <w:sz w:val="18"/>
+          <w:szCs w:val="18"/>
+        </w:rPr>
+        <w:t>IMMEDIATELY’</w:t>
+      </w:r>
+      <w:r>
+        <w:rPr>
+          <w:sz w:val="18"/>
+          <w:szCs w:val="18"/>
+        </w:rPr>
+        <w:t xml:space="preserve"> }&gt;&gt;</w:t>
+      </w:r>
+    </w:p>
     <w:tbl>
       <w:tblPr>
         <w:tblStyle w:val="TableGrid"/>
-        <w:tblpPr w:leftFromText="180" w:rightFromText="180" w:vertAnchor="text" w:horzAnchor="page" w:tblpX="6196" w:tblpY="-74"/>
+        <w:tblpPr w:leftFromText="180" w:rightFromText="180" w:vertAnchor="text" w:horzAnchor="margin" w:tblpXSpec="center" w:tblpY="226"/>
         <w:tblW w:w="0" w:type="auto"/>
         <w:tblLayout w:type="fixed"/>
         <w:tblLook w:val="04A0" w:firstRow="1" w:lastRow="0" w:firstColumn="1" w:lastColumn="0" w:noHBand="0" w:noVBand="1"/>
@@ -1513,7 +1418,7 @@
       </w:tblGrid>
       <w:tr>
         <w:trPr>
-          <w:trHeight w:hRule="exact" w:val="361"/>
+          <w:trHeight w:hRule="exact" w:val="298"/>
         </w:trPr>
         <w:tc>
           <w:tcPr>
@@ -1546,25 +1451,7 @@
                 <w:sz w:val="18"/>
                 <w:szCs w:val="18"/>
               </w:rPr>
-              <w:t>total</w:t>
-            </w:r>
-            <w:r>
-              <w:rPr>
-                <w:b/>
-                <w:bCs/>
-                <w:sz w:val="18"/>
-                <w:szCs w:val="18"/>
-              </w:rPr>
-              <w:t>C</w:t>
-            </w:r>
-            <w:r>
-              <w:rPr>
-                <w:b/>
-                <w:bCs/>
-                <w:sz w:val="18"/>
-                <w:szCs w:val="18"/>
-              </w:rPr>
-              <w:t>ost</w:t>
+              <w:t>totalCost</w:t>
             </w:r>
             <w:proofErr w:type="spellEnd"/>
             <w:r>
@@ -1584,99 +1471,637 @@
       <w:pPr>
         <w:spacing w:before="40" w:after="40"/>
         <w:rPr>
-          <w:b/>
-          <w:bCs/>
           <w:sz w:val="18"/>
           <w:szCs w:val="18"/>
         </w:rPr>
       </w:pPr>
-      <w:r>
-        <w:rPr>
-          <w:sz w:val="18"/>
-          <w:szCs w:val="18"/>
-        </w:rPr>
-        <w:t xml:space="preserve">You must pay the claimant the total of </w:t>
-      </w:r>
-      <w:r>
-        <w:rPr>
-          <w:b/>
-          <w:bCs/>
-          <w:sz w:val="18"/>
-          <w:szCs w:val="18"/>
-        </w:rPr>
-        <w:t xml:space="preserve">                                                                              </w:t>
-      </w:r>
-      <w:r>
-        <w:rPr>
-          <w:b/>
-          <w:bCs/>
-          <w:sz w:val="18"/>
-          <w:szCs w:val="18"/>
-        </w:rPr>
-        <w:t xml:space="preserve"> </w:t>
-      </w:r>
-      <w:r>
-        <w:rPr>
-          <w:sz w:val="18"/>
-          <w:szCs w:val="18"/>
-        </w:rPr>
-        <w:t>immediately</w:t>
-      </w:r>
-      <w:r>
-        <w:rPr>
-          <w:sz w:val="18"/>
-          <w:szCs w:val="18"/>
-        </w:rPr>
-        <w:t>.</w:t>
-      </w:r>
     </w:p>
     <w:p>
       <w:pPr>
-        <w:spacing w:before="40" w:after="20"/>
+        <w:spacing w:before="40" w:after="40"/>
+        <w:rPr>
+          <w:sz w:val="18"/>
+          <w:szCs w:val="18"/>
+        </w:rPr>
+      </w:pPr>
+      <w:r>
+        <w:rPr>
+          <w:sz w:val="18"/>
+          <w:szCs w:val="18"/>
+        </w:rPr>
+        <w:t xml:space="preserve">You must pay the claimant the total of </w:t>
+      </w:r>
+      <w:r>
         <w:rPr>
           <w:b/>
           <w:bCs/>
-          <w:sz w:val="16"/>
-          <w:szCs w:val="16"/>
-        </w:rPr>
-      </w:pPr>
+          <w:sz w:val="18"/>
+          <w:szCs w:val="18"/>
+        </w:rPr>
+        <w:t xml:space="preserve">                                                                              </w:t>
+      </w:r>
       <w:r>
         <w:rPr>
           <w:b/>
           <w:bCs/>
-          <w:sz w:val="16"/>
-          <w:szCs w:val="16"/>
-        </w:rPr>
-        <w:t xml:space="preserve">                                                               </w:t>
+          <w:sz w:val="18"/>
+          <w:szCs w:val="18"/>
+        </w:rPr>
+        <w:t xml:space="preserve"> </w:t>
+      </w:r>
+      <w:r>
+        <w:rPr>
+          <w:sz w:val="18"/>
+          <w:szCs w:val="18"/>
+        </w:rPr>
+        <w:t>immediately</w:t>
+      </w:r>
+      <w:r>
+        <w:rPr>
+          <w:sz w:val="18"/>
+          <w:szCs w:val="18"/>
+        </w:rPr>
+        <w:t>.</w:t>
+      </w:r>
+      <w:r>
+        <w:rPr>
+          <w:sz w:val="10"/>
+          <w:szCs w:val="10"/>
+        </w:rPr>
+        <w:t>&lt;&lt;es_&gt;&gt;</w:t>
+      </w:r>
+      <w:r>
+        <w:rPr>
+          <w:sz w:val="10"/>
+          <w:szCs w:val="10"/>
+        </w:rPr>
+        <w:t>&lt;&lt;cs_{</w:t>
+      </w:r>
+      <w:proofErr w:type="spellStart"/>
+      <w:r>
+        <w:rPr>
+          <w:sz w:val="10"/>
+          <w:szCs w:val="10"/>
+        </w:rPr>
+        <w:t>paymentPlan</w:t>
+      </w:r>
+      <w:proofErr w:type="spellEnd"/>
+      <w:r>
+        <w:rPr>
+          <w:sz w:val="10"/>
+          <w:szCs w:val="10"/>
+        </w:rPr>
+        <w:t>=‘SET_DATE’}&gt;&gt;</w:t>
+      </w:r>
+    </w:p>
+    <w:tbl>
+      <w:tblPr>
+        <w:tblStyle w:val="TableGrid"/>
+        <w:tblpPr w:leftFromText="180" w:rightFromText="180" w:vertAnchor="text" w:horzAnchor="margin" w:tblpXSpec="center" w:tblpY="-28"/>
+        <w:tblW w:w="0" w:type="auto"/>
+        <w:tblLayout w:type="fixed"/>
+        <w:tblLook w:val="04A0" w:firstRow="1" w:lastRow="0" w:firstColumn="1" w:lastColumn="0" w:noHBand="0" w:noVBand="1"/>
+      </w:tblPr>
+      <w:tblGrid>
+        <w:gridCol w:w="1413"/>
+      </w:tblGrid>
+      <w:tr>
+        <w:trPr>
+          <w:trHeight w:hRule="exact" w:val="298"/>
+        </w:trPr>
+        <w:tc>
+          <w:tcPr>
+            <w:tcW w:w="1413" w:type="dxa"/>
+          </w:tcPr>
+          <w:p>
+            <w:pPr>
+              <w:spacing w:before="40" w:after="40" w:line="259" w:lineRule="auto"/>
+              <w:rPr>
+                <w:b/>
+                <w:bCs/>
+                <w:sz w:val="18"/>
+                <w:szCs w:val="18"/>
+              </w:rPr>
+            </w:pPr>
+            <w:r>
+              <w:rPr>
+                <w:b/>
+                <w:bCs/>
+                <w:sz w:val="18"/>
+                <w:szCs w:val="18"/>
+              </w:rPr>
+              <w:t>£&lt;&lt;</w:t>
+            </w:r>
+            <w:proofErr w:type="spellStart"/>
+            <w:r>
+              <w:rPr>
+                <w:b/>
+                <w:bCs/>
+                <w:sz w:val="18"/>
+                <w:szCs w:val="18"/>
+              </w:rPr>
+              <w:t>totalCost</w:t>
+            </w:r>
+            <w:proofErr w:type="spellEnd"/>
+            <w:r>
+              <w:rPr>
+                <w:b/>
+                <w:bCs/>
+                <w:sz w:val="18"/>
+                <w:szCs w:val="18"/>
+              </w:rPr>
+              <w:t>&gt;&gt;</w:t>
+            </w:r>
+          </w:p>
+        </w:tc>
+      </w:tr>
+    </w:tbl>
+    <w:p>
+      <w:pPr>
+        <w:spacing w:before="40" w:after="40"/>
+        <w:rPr>
+          <w:sz w:val="8"/>
+          <w:szCs w:val="8"/>
+        </w:rPr>
+      </w:pPr>
+      <w:r>
+        <w:rPr>
+          <w:sz w:val="18"/>
+          <w:szCs w:val="18"/>
+        </w:rPr>
+        <w:t xml:space="preserve">You must pay the claimant the total of </w:t>
+      </w:r>
+      <w:r>
+        <w:rPr>
+          <w:b/>
+          <w:bCs/>
+          <w:sz w:val="18"/>
+          <w:szCs w:val="18"/>
+        </w:rPr>
+        <w:t xml:space="preserve">                                                                              </w:t>
+      </w:r>
+      <w:r>
+        <w:rPr>
+          <w:b/>
+          <w:bCs/>
+          <w:sz w:val="18"/>
+          <w:szCs w:val="18"/>
+        </w:rPr>
+        <w:t xml:space="preserve"> </w:t>
+      </w:r>
+      <w:r>
+        <w:rPr>
+          <w:sz w:val="18"/>
+          <w:szCs w:val="18"/>
+        </w:rPr>
+        <w:t>by &lt;&lt;</w:t>
+      </w:r>
+      <w:proofErr w:type="spellStart"/>
+      <w:r>
+        <w:rPr>
+          <w:sz w:val="18"/>
+          <w:szCs w:val="18"/>
+        </w:rPr>
+        <w:t>payByDate</w:t>
+      </w:r>
+      <w:proofErr w:type="spellEnd"/>
+      <w:r>
+        <w:rPr>
+          <w:sz w:val="18"/>
+          <w:szCs w:val="18"/>
+        </w:rPr>
+        <w:t>&gt;&gt;</w:t>
+      </w:r>
+      <w:r>
+        <w:rPr>
+          <w:sz w:val="18"/>
+          <w:szCs w:val="18"/>
+        </w:rPr>
+        <w:t>.</w:t>
+      </w:r>
+      <w:r>
+        <w:rPr>
+          <w:sz w:val="18"/>
+          <w:szCs w:val="18"/>
+        </w:rPr>
+        <w:t xml:space="preserve"> </w:t>
+      </w:r>
+      <w:r>
+        <w:rPr>
+          <w:sz w:val="10"/>
+          <w:szCs w:val="10"/>
+        </w:rPr>
+        <w:t>&lt;&lt;es_&gt;&gt;&lt;&lt;cs_{</w:t>
+      </w:r>
+      <w:proofErr w:type="spellStart"/>
+      <w:r>
+        <w:rPr>
+          <w:sz w:val="10"/>
+          <w:szCs w:val="10"/>
+        </w:rPr>
+        <w:t>paymentPlan</w:t>
+      </w:r>
+      <w:proofErr w:type="spellEnd"/>
+      <w:r>
+        <w:rPr>
+          <w:sz w:val="10"/>
+          <w:szCs w:val="10"/>
+        </w:rPr>
+        <w:t>=‘REPAYMENT_PLAN’}&gt;&gt;</w:t>
+      </w:r>
+    </w:p>
+    <w:tbl>
+      <w:tblPr>
+        <w:tblStyle w:val="TableGrid"/>
+        <w:tblpPr w:leftFromText="180" w:rightFromText="180" w:vertAnchor="text" w:horzAnchor="margin" w:tblpXSpec="center" w:tblpY="-32"/>
+        <w:tblW w:w="0" w:type="auto"/>
+        <w:tblLayout w:type="fixed"/>
+        <w:tblLook w:val="04A0" w:firstRow="1" w:lastRow="0" w:firstColumn="1" w:lastColumn="0" w:noHBand="0" w:noVBand="1"/>
+      </w:tblPr>
+      <w:tblGrid>
+        <w:gridCol w:w="1413"/>
+      </w:tblGrid>
+      <w:tr>
+        <w:trPr>
+          <w:trHeight w:hRule="exact" w:val="299"/>
+        </w:trPr>
+        <w:tc>
+          <w:tcPr>
+            <w:tcW w:w="1413" w:type="dxa"/>
+          </w:tcPr>
+          <w:p>
+            <w:pPr>
+              <w:spacing w:before="40" w:after="40" w:line="259" w:lineRule="auto"/>
+              <w:rPr>
+                <w:b/>
+                <w:bCs/>
+                <w:sz w:val="18"/>
+                <w:szCs w:val="18"/>
+              </w:rPr>
+            </w:pPr>
+            <w:r>
+              <w:rPr>
+                <w:b/>
+                <w:bCs/>
+                <w:sz w:val="18"/>
+                <w:szCs w:val="18"/>
+              </w:rPr>
+              <w:t>£&lt;&lt;</w:t>
+            </w:r>
+            <w:proofErr w:type="spellStart"/>
+            <w:r>
+              <w:rPr>
+                <w:b/>
+                <w:bCs/>
+                <w:sz w:val="18"/>
+                <w:szCs w:val="18"/>
+              </w:rPr>
+              <w:t>totalCost</w:t>
+            </w:r>
+            <w:proofErr w:type="spellEnd"/>
+            <w:r>
+              <w:rPr>
+                <w:b/>
+                <w:bCs/>
+                <w:sz w:val="18"/>
+                <w:szCs w:val="18"/>
+              </w:rPr>
+              <w:t>&gt;&gt;</w:t>
+            </w:r>
+          </w:p>
+        </w:tc>
+      </w:tr>
+    </w:tbl>
+    <w:p>
+      <w:pPr>
+        <w:spacing w:before="40" w:after="40"/>
+        <w:rPr>
+          <w:sz w:val="18"/>
+          <w:szCs w:val="18"/>
+        </w:rPr>
+      </w:pPr>
+      <w:r>
+        <w:rPr>
+          <w:sz w:val="18"/>
+          <w:szCs w:val="18"/>
+        </w:rPr>
+        <w:t xml:space="preserve">You must pay the claimant the total of </w:t>
+      </w:r>
+      <w:r>
+        <w:rPr>
+          <w:b/>
+          <w:bCs/>
+          <w:sz w:val="18"/>
+          <w:szCs w:val="18"/>
+        </w:rPr>
+        <w:t xml:space="preserve">                                                                              </w:t>
+      </w:r>
+      <w:r>
+        <w:rPr>
+          <w:b/>
+          <w:bCs/>
+          <w:sz w:val="18"/>
+          <w:szCs w:val="18"/>
+        </w:rPr>
+        <w:t xml:space="preserve"> </w:t>
+      </w:r>
+    </w:p>
+    <w:tbl>
+      <w:tblPr>
+        <w:tblStyle w:val="TableGrid"/>
+        <w:tblpPr w:leftFromText="180" w:rightFromText="180" w:vertAnchor="text" w:horzAnchor="margin" w:tblpXSpec="center" w:tblpY="-3"/>
+        <w:tblW w:w="0" w:type="auto"/>
+        <w:tblLayout w:type="fixed"/>
+        <w:tblLook w:val="04A0" w:firstRow="1" w:lastRow="0" w:firstColumn="1" w:lastColumn="0" w:noHBand="0" w:noVBand="1"/>
+      </w:tblPr>
+      <w:tblGrid>
+        <w:gridCol w:w="1413"/>
+      </w:tblGrid>
+      <w:tr>
+        <w:trPr>
+          <w:trHeight w:hRule="exact" w:val="299"/>
+        </w:trPr>
+        <w:tc>
+          <w:tcPr>
+            <w:tcW w:w="1413" w:type="dxa"/>
+          </w:tcPr>
+          <w:p>
+            <w:pPr>
+              <w:spacing w:before="40" w:after="40" w:line="259" w:lineRule="auto"/>
+              <w:rPr>
+                <w:b/>
+                <w:bCs/>
+                <w:sz w:val="18"/>
+                <w:szCs w:val="18"/>
+              </w:rPr>
+            </w:pPr>
+            <w:r>
+              <w:rPr>
+                <w:b/>
+                <w:bCs/>
+                <w:sz w:val="18"/>
+                <w:szCs w:val="18"/>
+              </w:rPr>
+              <w:t>£&lt;&lt;</w:t>
+            </w:r>
+            <w:proofErr w:type="spellStart"/>
+            <w:r>
+              <w:rPr>
+                <w:b/>
+                <w:bCs/>
+                <w:sz w:val="18"/>
+                <w:szCs w:val="18"/>
+              </w:rPr>
+              <w:t>installmentAmount</w:t>
+            </w:r>
+            <w:proofErr w:type="spellEnd"/>
+            <w:r>
+              <w:rPr>
+                <w:b/>
+                <w:bCs/>
+                <w:sz w:val="18"/>
+                <w:szCs w:val="18"/>
+              </w:rPr>
+              <w:t>&gt;&gt;</w:t>
+            </w:r>
+          </w:p>
+        </w:tc>
+      </w:tr>
+    </w:tbl>
+    <w:p>
+      <w:pPr>
+        <w:spacing w:before="40" w:after="40"/>
+        <w:rPr>
+          <w:sz w:val="18"/>
+          <w:szCs w:val="18"/>
+        </w:rPr>
+      </w:pPr>
+      <w:r>
+        <w:rPr>
+          <w:sz w:val="18"/>
+          <w:szCs w:val="18"/>
+        </w:rPr>
+        <w:t xml:space="preserve">by instalments of </w:t>
+      </w:r>
+      <w:r>
+        <w:rPr>
+          <w:sz w:val="18"/>
+          <w:szCs w:val="18"/>
+        </w:rPr>
+        <w:tab/>
+      </w:r>
+      <w:r>
+        <w:rPr>
+          <w:sz w:val="18"/>
+          <w:szCs w:val="18"/>
+        </w:rPr>
+        <w:tab/>
+      </w:r>
+      <w:r>
+        <w:rPr>
+          <w:sz w:val="18"/>
+          <w:szCs w:val="18"/>
+        </w:rPr>
+        <w:tab/>
+      </w:r>
+      <w:r>
+        <w:rPr>
+          <w:sz w:val="18"/>
+          <w:szCs w:val="18"/>
+        </w:rPr>
+        <w:tab/>
+        <w:t xml:space="preserve">                                                                &lt;&lt;</w:t>
+      </w:r>
+      <w:proofErr w:type="spellStart"/>
+      <w:r>
+        <w:rPr>
+          <w:sz w:val="18"/>
+          <w:szCs w:val="18"/>
+        </w:rPr>
+        <w:t>repaymentFrequency</w:t>
+      </w:r>
+      <w:proofErr w:type="spellEnd"/>
+      <w:r>
+        <w:rPr>
+          <w:sz w:val="18"/>
+          <w:szCs w:val="18"/>
+        </w:rPr>
+        <w:t>&gt;&gt;</w:t>
+      </w:r>
+      <w:r>
+        <w:rPr>
+          <w:sz w:val="18"/>
+          <w:szCs w:val="18"/>
+        </w:rPr>
+        <w:tab/>
+      </w:r>
+    </w:p>
+    <w:tbl>
+      <w:tblPr>
+        <w:tblStyle w:val="TableGrid"/>
+        <w:tblpPr w:leftFromText="180" w:rightFromText="180" w:vertAnchor="text" w:horzAnchor="margin" w:tblpXSpec="center" w:tblpY="32"/>
+        <w:tblW w:w="0" w:type="auto"/>
+        <w:tblLayout w:type="fixed"/>
+        <w:tblLook w:val="04A0" w:firstRow="1" w:lastRow="0" w:firstColumn="1" w:lastColumn="0" w:noHBand="0" w:noVBand="1"/>
+      </w:tblPr>
+      <w:tblGrid>
+        <w:gridCol w:w="1413"/>
+      </w:tblGrid>
+      <w:tr>
+        <w:trPr>
+          <w:trHeight w:hRule="exact" w:val="299"/>
+        </w:trPr>
+        <w:tc>
+          <w:tcPr>
+            <w:tcW w:w="1413" w:type="dxa"/>
+          </w:tcPr>
+          <w:p>
+            <w:pPr>
+              <w:spacing w:before="40" w:after="40" w:line="192" w:lineRule="auto"/>
+              <w:rPr>
+                <w:b/>
+                <w:bCs/>
+                <w:sz w:val="18"/>
+                <w:szCs w:val="18"/>
+              </w:rPr>
+            </w:pPr>
+            <w:r>
+              <w:rPr>
+                <w:b/>
+                <w:bCs/>
+                <w:sz w:val="18"/>
+                <w:szCs w:val="18"/>
+              </w:rPr>
+              <w:t>£&lt;&lt;</w:t>
+            </w:r>
+            <w:proofErr w:type="spellStart"/>
+            <w:r>
+              <w:rPr>
+                <w:b/>
+                <w:bCs/>
+                <w:sz w:val="18"/>
+                <w:szCs w:val="18"/>
+              </w:rPr>
+              <w:t>repaymentDate</w:t>
+            </w:r>
+            <w:proofErr w:type="spellEnd"/>
+            <w:r>
+              <w:rPr>
+                <w:b/>
+                <w:bCs/>
+                <w:sz w:val="18"/>
+                <w:szCs w:val="18"/>
+              </w:rPr>
+              <w:t>&gt;&gt;</w:t>
+            </w:r>
+          </w:p>
+        </w:tc>
+      </w:tr>
+    </w:tbl>
+    <w:p>
+      <w:pPr>
+        <w:spacing w:before="40" w:after="40" w:line="192" w:lineRule="auto"/>
+        <w:rPr>
+          <w:sz w:val="18"/>
+          <w:szCs w:val="18"/>
+        </w:rPr>
+      </w:pPr>
+      <w:r>
+        <w:rPr>
+          <w:sz w:val="18"/>
+          <w:szCs w:val="18"/>
+        </w:rPr>
+        <w:t>the first payment to reach the claimant by                     and</w:t>
+      </w:r>
+      <w:r>
+        <w:rPr>
+          <w:sz w:val="18"/>
+          <w:szCs w:val="18"/>
+        </w:rPr>
+        <w:tab/>
+        <w:t>on or before this date &lt;&lt;</w:t>
+      </w:r>
+      <w:proofErr w:type="spellStart"/>
+      <w:r>
+        <w:rPr>
+          <w:sz w:val="18"/>
+          <w:szCs w:val="18"/>
+        </w:rPr>
+        <w:t>paymentStr</w:t>
+      </w:r>
+      <w:proofErr w:type="spellEnd"/>
+      <w:r>
+        <w:rPr>
+          <w:sz w:val="18"/>
+          <w:szCs w:val="18"/>
+        </w:rPr>
+        <w:t>&gt;&gt; until</w:t>
       </w:r>
     </w:p>
     <w:p>
       <w:pPr>
-        <w:spacing w:after="20"/>
-        <w:rPr>
-          <w:b/>
-          <w:bCs/>
-          <w:sz w:val="16"/>
-          <w:szCs w:val="16"/>
+        <w:spacing w:before="40" w:after="40" w:line="192" w:lineRule="auto"/>
+        <w:rPr>
+          <w:sz w:val="18"/>
+          <w:szCs w:val="18"/>
         </w:rPr>
       </w:pPr>
       <w:r>
         <w:rPr>
-          <w:b/>
-          <w:bCs/>
-          <w:sz w:val="16"/>
-          <w:szCs w:val="16"/>
-        </w:rPr>
-        <w:t xml:space="preserve">                                                                </w:t>
-      </w:r>
-      <w:r>
-        <w:rPr>
-          <w:b/>
-          <w:bCs/>
-          <w:sz w:val="16"/>
-          <w:szCs w:val="16"/>
-        </w:rPr>
-        <w:t xml:space="preserve">    </w:t>
+          <w:sz w:val="18"/>
+          <w:szCs w:val="18"/>
+        </w:rPr>
+        <w:tab/>
+      </w:r>
+      <w:r>
+        <w:rPr>
+          <w:sz w:val="18"/>
+          <w:szCs w:val="18"/>
+        </w:rPr>
+        <w:tab/>
+      </w:r>
+      <w:r>
+        <w:rPr>
+          <w:sz w:val="18"/>
+          <w:szCs w:val="18"/>
+        </w:rPr>
+        <w:tab/>
+      </w:r>
+      <w:r>
+        <w:rPr>
+          <w:sz w:val="18"/>
+          <w:szCs w:val="18"/>
+        </w:rPr>
+        <w:tab/>
+        <w:t xml:space="preserve">              </w:t>
+      </w:r>
+      <w:r>
+        <w:rPr>
+          <w:sz w:val="18"/>
+          <w:szCs w:val="18"/>
+        </w:rPr>
+        <w:t xml:space="preserve">the debt </w:t>
+      </w:r>
+      <w:r>
+        <w:rPr>
+          <w:sz w:val="18"/>
+          <w:szCs w:val="18"/>
+        </w:rPr>
+        <w:t>has been paid</w:t>
+      </w:r>
+      <w:r>
+        <w:rPr>
+          <w:sz w:val="18"/>
+          <w:szCs w:val="18"/>
+        </w:rPr>
+        <w:t>.</w:t>
+      </w:r>
+      <w:r>
+        <w:rPr>
+          <w:sz w:val="18"/>
+          <w:szCs w:val="18"/>
+        </w:rPr>
+        <w:t>&lt;&lt;es_&gt;&gt;</w:t>
       </w:r>
     </w:p>
     <w:p>
@@ -1733,7 +2158,7 @@
       </w:tblGrid>
       <w:tr>
         <w:trPr>
-          <w:trHeight w:val="4243"/>
+          <w:trHeight w:val="3959"/>
         </w:trPr>
         <w:tc>
           <w:tcPr>
@@ -1799,100 +2224,59 @@
                 <w:sz w:val="14"/>
                 <w:szCs w:val="14"/>
               </w:rPr>
-              <w:t xml:space="preserve">judgment has been entered wrongly in default, you may apply to the court office giving your reasons why the judgment should be set aside. Information about making this application can be found in the enclosed letter. A hearing may be </w:t>
-            </w:r>
-            <w:proofErr w:type="gramStart"/>
+              <w:t>judgment has been entered wrongly in default, you may apply to the court office giving your reasons why the judgment should be set aside. Information about making this application can be found in the enclosed letter. A hearing may be arranged and you will be told when and where it will take place. If you live in, or carry on business in, another court's area, the claim may be transferred to that court</w:t>
+            </w:r>
             <w:r>
               <w:rPr>
                 <w:sz w:val="14"/>
                 <w:szCs w:val="14"/>
               </w:rPr>
-              <w:t>arranged</w:t>
-            </w:r>
-            <w:proofErr w:type="gramEnd"/>
-            <w:r>
+              <w:t>.</w:t>
+            </w:r>
+          </w:p>
+          <w:p>
+            <w:pPr>
+              <w:spacing w:after="20"/>
               <w:rPr>
                 <w:sz w:val="14"/>
                 <w:szCs w:val="14"/>
               </w:rPr>
-              <w:t xml:space="preserve"> and you will be told when and where it will take place. If you live in, or carry on business in, another court's area, the claim may be transferred to that court</w:t>
-            </w:r>
+            </w:pPr>
             <w:r>
               <w:rPr>
                 <w:sz w:val="14"/>
                 <w:szCs w:val="14"/>
               </w:rPr>
-              <w:t>.</w:t>
-            </w:r>
-          </w:p>
-          <w:p>
-            <w:pPr>
-              <w:spacing w:after="20"/>
+              <w:t>If judgment is for £5,000 or more</w:t>
+            </w:r>
+            <w:r>
               <w:rPr>
                 <w:sz w:val="14"/>
                 <w:szCs w:val="14"/>
               </w:rPr>
-            </w:pPr>
+              <w:t>,</w:t>
+            </w:r>
             <w:r>
               <w:rPr>
                 <w:sz w:val="14"/>
                 <w:szCs w:val="14"/>
               </w:rPr>
-              <w:t xml:space="preserve">If judgment is for </w:t>
-            </w:r>
-            <w:proofErr w:type="gramStart"/>
+              <w:t xml:space="preserve"> </w:t>
+            </w:r>
             <w:r>
               <w:rPr>
                 <w:sz w:val="14"/>
                 <w:szCs w:val="14"/>
               </w:rPr>
-              <w:t>£5,000 or more</w:t>
+              <w:t>or is in respect of a debt which attracts contractual or statutory interest for late payment, the claimant may be entitled to further interest</w:t>
             </w:r>
             <w:r>
               <w:rPr>
                 <w:sz w:val="14"/>
                 <w:szCs w:val="14"/>
               </w:rPr>
-              <w:t>,</w:t>
-            </w:r>
-            <w:r>
-              <w:rPr>
-                <w:sz w:val="14"/>
-                <w:szCs w:val="14"/>
-              </w:rPr>
-              <w:t xml:space="preserve"> </w:t>
-            </w:r>
-            <w:r>
-              <w:rPr>
-                <w:sz w:val="14"/>
-                <w:szCs w:val="14"/>
-              </w:rPr>
-              <w:t>or</w:t>
-            </w:r>
-            <w:proofErr w:type="gramEnd"/>
-            <w:r>
-              <w:rPr>
-                <w:sz w:val="14"/>
-                <w:szCs w:val="14"/>
-              </w:rPr>
-              <w:t xml:space="preserve"> is in respect of a debt which attracts contractual or statutory interest for late payment, the claimant may be entitled to further interest</w:t>
-            </w:r>
-            <w:r>
-              <w:rPr>
-                <w:sz w:val="14"/>
-                <w:szCs w:val="14"/>
-              </w:rPr>
               <w:t>.</w:t>
             </w:r>
-          </w:p>
-          <w:p>
-            <w:pPr>
-              <w:spacing w:after="20"/>
-              <w:rPr>
-                <w:sz w:val="14"/>
-                <w:szCs w:val="14"/>
-              </w:rPr>
-            </w:pPr>
           </w:p>
           <w:p>
             <w:pPr>
@@ -1928,7 +2312,7 @@
             </w:tblGrid>
             <w:tr>
               <w:trPr>
-                <w:trHeight w:hRule="exact" w:val="1853"/>
+                <w:trHeight w:hRule="exact" w:val="1707"/>
               </w:trPr>
               <w:tc>
                 <w:tcPr>
@@ -1967,23 +2351,7 @@
                       <w:sz w:val="12"/>
                       <w:szCs w:val="12"/>
                     </w:rPr>
-                    <w:t>&lt;&lt;cs_{</w:t>
-                  </w:r>
-                  <w:proofErr w:type="gramStart"/>
-                  <w:r>
-                    <w:rPr>
-                      <w:sz w:val="12"/>
-                      <w:szCs w:val="12"/>
-                    </w:rPr>
-                    <w:t>claimantLR.primaryAddress.AddressLine</w:t>
-                  </w:r>
-                  <w:proofErr w:type="gramEnd"/>
-                  <w:r>
-                    <w:rPr>
-                      <w:sz w:val="12"/>
-                      <w:szCs w:val="12"/>
-                    </w:rPr>
-                    <w:t>1!=null}&gt;&gt;&lt;&lt;claimantLR.primaryAddress.AddressLine1&gt;&gt;&lt;&lt;es_&gt;&gt;&lt;&lt;cs_{!isBlank(claimantLR.primaryAddress.AddressLine2)}&gt;&gt;</w:t>
+                    <w:t>&lt;&lt;cs_{claimantLR.primaryAddress.AddressLine1!=null}&gt;&gt;&lt;&lt;claimantLR.primaryAddress.AddressLine1&gt;&gt;&lt;&lt;es_&gt;&gt;&lt;&lt;cs_{!isBlank(claimantLR.primaryAddress.AddressLine2)}&gt;&gt;</w:t>
                   </w:r>
                 </w:p>
                 <w:p>
@@ -1994,21 +2362,12 @@
                       <w:szCs w:val="12"/>
                     </w:rPr>
                   </w:pPr>
-                  <w:proofErr w:type="gramStart"/>
                   <w:r>
                     <w:rPr>
                       <w:sz w:val="12"/>
                       <w:szCs w:val="12"/>
                     </w:rPr>
-                    <w:t>&lt;&lt;claimantLR.primaryAddress.AddressLine</w:t>
-                  </w:r>
-                  <w:proofErr w:type="gramEnd"/>
-                  <w:r>
-                    <w:rPr>
-                      <w:sz w:val="12"/>
-                      <w:szCs w:val="12"/>
-                    </w:rPr>
-                    <w:t>2&gt;&gt;&lt;&lt;es_&gt;&gt;&lt;&lt;cs_{!isBlank(claimantLR.primaryAddress.AddressLine3)}&gt;&gt;</w:t>
+                    <w:t>&lt;&lt;claimantLR.primaryAddress.AddressLine2&gt;&gt;&lt;&lt;es_&gt;&gt;&lt;&lt;cs_{!isBlank(claimantLR.primaryAddress.AddressLine3)}&gt;&gt;</w:t>
                   </w:r>
                 </w:p>
                 <w:p>
@@ -2019,21 +2378,12 @@
                       <w:szCs w:val="12"/>
                     </w:rPr>
                   </w:pPr>
-                  <w:proofErr w:type="gramStart"/>
                   <w:r>
                     <w:rPr>
                       <w:sz w:val="12"/>
                       <w:szCs w:val="12"/>
                     </w:rPr>
-                    <w:t>&lt;&lt;claimantLR.primaryAddress.AddressLine</w:t>
-                  </w:r>
-                  <w:proofErr w:type="gramEnd"/>
-                  <w:r>
-                    <w:rPr>
-                      <w:sz w:val="12"/>
-                      <w:szCs w:val="12"/>
-                    </w:rPr>
-                    <w:t>3&gt;&gt;&lt;&lt;es_&gt;&gt;&lt;&lt;cs_{!isBlank(claimantLR.primaryAddress.PostTown)}&gt;&gt;</w:t>
+                    <w:t>&lt;&lt;claimantLR.primaryAddress.AddressLine3&gt;&gt;&lt;&lt;es_&gt;&gt;&lt;&lt;cs_{!isBlank(claimantLR.primaryAddress.PostTown)}&gt;&gt;</w:t>
                   </w:r>
                 </w:p>
                 <w:p>
@@ -2044,7 +2394,6 @@
                       <w:szCs w:val="12"/>
                     </w:rPr>
                   </w:pPr>
-                  <w:proofErr w:type="gramStart"/>
                   <w:r>
                     <w:rPr>
                       <w:sz w:val="12"/>
@@ -2061,7 +2410,6 @@
                     <w:t>claimantLR.primaryAddress.PostTown</w:t>
                   </w:r>
                   <w:proofErr w:type="spellEnd"/>
-                  <w:proofErr w:type="gramEnd"/>
                   <w:r>
                     <w:rPr>
                       <w:sz w:val="12"/>
@@ -2078,21 +2426,12 @@
                       <w:szCs w:val="12"/>
                     </w:rPr>
                   </w:pPr>
-                  <w:proofErr w:type="gramStart"/>
                   <w:r>
                     <w:rPr>
                       <w:sz w:val="12"/>
                       <w:szCs w:val="12"/>
                     </w:rPr>
-                    <w:t>&lt;&lt;claimantLR.primaryAddress.PostCode</w:t>
-                  </w:r>
-                  <w:proofErr w:type="gramEnd"/>
-                  <w:r>
-                    <w:rPr>
-                      <w:sz w:val="12"/>
-                      <w:szCs w:val="12"/>
-                    </w:rPr>
-                    <w:t>&gt;&gt;&lt;&lt;cs_{!isBlank(claimantLR.primaryAddress.Country)}&gt;&gt;</w:t>
+                    <w:t>&lt;&lt;claimantLR.primaryAddress.PostCode&gt;&gt;&lt;&lt;cs_{!isBlank(claimantLR.primaryAddress.Country)}&gt;&gt;</w:t>
                   </w:r>
                 </w:p>
                 <w:p>
@@ -2103,7 +2442,6 @@
                       <w:szCs w:val="12"/>
                     </w:rPr>
                   </w:pPr>
-                  <w:proofErr w:type="gramStart"/>
                   <w:r>
                     <w:rPr>
                       <w:sz w:val="12"/>
@@ -2120,7 +2458,6 @@
                     <w:t>claimantLR.primaryAddress.Country</w:t>
                   </w:r>
                   <w:proofErr w:type="spellEnd"/>
-                  <w:proofErr w:type="gramEnd"/>
                   <w:r>
                     <w:rPr>
                       <w:sz w:val="12"/>
@@ -2237,17 +2574,8 @@
                 <w:sz w:val="12"/>
                 <w:szCs w:val="12"/>
               </w:rPr>
-              <w:t xml:space="preserve">A list of credit reference agencies is available from Registry Trust Ltd, 173/175Cleveland Street, London, W1T </w:t>
-            </w:r>
-            <w:proofErr w:type="gramStart"/>
-            <w:r>
-              <w:rPr>
-                <w:sz w:val="12"/>
-                <w:szCs w:val="12"/>
-              </w:rPr>
-              <w:t>6QR</w:t>
-            </w:r>
-            <w:proofErr w:type="gramEnd"/>
+              <w:t>A list of credit reference agencies is available from Registry Trust Ltd, 173/175Cleveland Street, London, W1T 6QR</w:t>
+            </w:r>
           </w:p>
           <w:p>
             <w:pPr>
@@ -2542,6 +2870,14 @@
               </w:rPr>
               <w:t>.</w:t>
             </w:r>
+          </w:p>
+          <w:p>
+            <w:pPr>
+              <w:rPr>
+                <w:sz w:val="12"/>
+                <w:szCs w:val="12"/>
+              </w:rPr>
+            </w:pPr>
           </w:p>
         </w:tc>
       </w:tr>
@@ -2549,10 +2885,8 @@
     <w:p>
       <w:pPr>
         <w:rPr>
-          <w:b/>
-          <w:bCs/>
-          <w:sz w:val="16"/>
-          <w:szCs w:val="16"/>
+          <w:sz w:val="2"/>
+          <w:szCs w:val="2"/>
         </w:rPr>
       </w:pPr>
     </w:p>
@@ -3131,7 +3465,7 @@
   <w:style w:type="paragraph" w:default="1" w:styleId="Normal">
     <w:name w:val="Normal"/>
     <w:qFormat/>
-    <w:rsid w:val="009879CA"/>
+    <w:rsid w:val="00AC7C6C"/>
   </w:style>
   <w:style w:type="character" w:default="1" w:styleId="DefaultParagraphFont">
     <w:name w:val="Default Paragraph Font"/>
@@ -3577,15 +3911,6 @@
 </file>
 
 <file path=customXml/item1.xml><?xml version="1.0" encoding="utf-8"?>
-<?mso-contentType ?>
-<FormTemplates xmlns="http://schemas.microsoft.com/sharepoint/v3/contenttype/forms">
-  <Display>DocumentLibraryForm</Display>
-  <Edit>DocumentLibraryForm</Edit>
-  <New>DocumentLibraryForm</New>
-</FormTemplates>
-</file>
-
-<file path=customXml/item2.xml><?xml version="1.0" encoding="utf-8"?>
 <p:properties xmlns:p="http://schemas.microsoft.com/office/2006/metadata/properties" xmlns:xsi="http://www.w3.org/2001/XMLSchema-instance" xmlns:pc="http://schemas.microsoft.com/office/infopath/2007/PartnerControls">
   <documentManagement>
     <Stage xmlns="f336f4fe-8719-4ea2-b5d6-29b3a580aeb4">In Approval</Stage>
@@ -3601,6 +3926,15 @@
     <Publication_x0020_Date xmlns="f336f4fe-8719-4ea2-b5d6-29b3a580aeb4">2022-03-23T00:00:00+00:00</Publication_x0020_Date>
   </documentManagement>
 </p:properties>
+</file>
+
+<file path=customXml/item2.xml><?xml version="1.0" encoding="utf-8"?>
+<?mso-contentType ?>
+<FormTemplates xmlns="http://schemas.microsoft.com/sharepoint/v3/contenttype/forms">
+  <Display>DocumentLibraryForm</Display>
+  <Edit>DocumentLibraryForm</Edit>
+  <New>DocumentLibraryForm</New>
+</FormTemplates>
 </file>
 
 <file path=customXml/item3.xml><?xml version="1.0" encoding="utf-8"?>
@@ -3919,19 +4253,19 @@
 </file>
 
 <file path=customXml/itemProps1.xml><?xml version="1.0" encoding="utf-8"?>
-<ds:datastoreItem xmlns:ds="http://schemas.openxmlformats.org/officeDocument/2006/customXml" ds:itemID="{2A4301B6-8662-4A72-AB84-B39D0E5BE4CA}">
+<ds:datastoreItem xmlns:ds="http://schemas.openxmlformats.org/officeDocument/2006/customXml" ds:itemID="{6A83771D-3331-4AEF-8DFC-61D4F9C17075}">
   <ds:schemaRefs>
-    <ds:schemaRef ds:uri="http://schemas.microsoft.com/sharepoint/v3/contenttype/forms"/>
+    <ds:schemaRef ds:uri="http://schemas.microsoft.com/office/2006/metadata/properties"/>
+    <ds:schemaRef ds:uri="http://schemas.microsoft.com/office/infopath/2007/PartnerControls"/>
+    <ds:schemaRef ds:uri="f336f4fe-8719-4ea2-b5d6-29b3a580aeb4"/>
   </ds:schemaRefs>
 </ds:datastoreItem>
 </file>
 
 <file path=customXml/itemProps2.xml><?xml version="1.0" encoding="utf-8"?>
-<ds:datastoreItem xmlns:ds="http://schemas.openxmlformats.org/officeDocument/2006/customXml" ds:itemID="{6A83771D-3331-4AEF-8DFC-61D4F9C17075}">
+<ds:datastoreItem xmlns:ds="http://schemas.openxmlformats.org/officeDocument/2006/customXml" ds:itemID="{2A4301B6-8662-4A72-AB84-B39D0E5BE4CA}">
   <ds:schemaRefs>
-    <ds:schemaRef ds:uri="http://schemas.microsoft.com/office/2006/metadata/properties"/>
-    <ds:schemaRef ds:uri="http://schemas.microsoft.com/office/infopath/2007/PartnerControls"/>
-    <ds:schemaRef ds:uri="f336f4fe-8719-4ea2-b5d6-29b3a580aeb4"/>
+    <ds:schemaRef ds:uri="http://schemas.microsoft.com/sharepoint/v3/contenttype/forms"/>
   </ds:schemaRefs>
 </ds:datastoreItem>
 </file>

</xml_diff>

<commit_message>
CIV-13653 update dj template for payment plan (#4753)
* CIV-13653 update dj template for payment plan

* CIV-13653 fix checkstyle

* CIV-13653 fix sonar

* CIV-13653 update docmosis

* CIV-13653 update template

* CIV-13653 update template

* CIV-13653 update template
</commit_message>
<xml_diff>
--- a/docker/docmosis/templates/CV-SPC-DEC-ENG-00911.docx
+++ b/docker/docmosis/templates/CV-SPC-DEC-ENG-00911.docx
@@ -1326,24 +1326,6 @@
     <w:p>
       <w:pPr>
         <w:spacing w:before="40" w:after="40"/>
-        <w:rPr>
-          <w:rFonts w:cstheme="minorHAnsi"/>
-          <w:sz w:val="16"/>
-          <w:szCs w:val="16"/>
-        </w:rPr>
-      </w:pPr>
-      <w:r>
-        <w:rPr>
-          <w:rFonts w:cstheme="minorHAnsi"/>
-          <w:sz w:val="16"/>
-          <w:szCs w:val="16"/>
-        </w:rPr>
-        <w:t xml:space="preserve"> </w:t>
-      </w:r>
-    </w:p>
-    <w:p>
-      <w:pPr>
-        <w:spacing w:before="40" w:after="40"/>
         <w:ind w:left="3600" w:firstLine="720"/>
         <w:jc w:val="center"/>
       </w:pPr>
@@ -1500,24 +1482,79 @@
         <w:t>for the costs.</w:t>
       </w:r>
     </w:p>
+    <w:p>
+      <w:pPr>
+        <w:spacing w:before="40" w:after="40"/>
+        <w:rPr>
+          <w:sz w:val="18"/>
+          <w:szCs w:val="18"/>
+        </w:rPr>
+      </w:pPr>
+      <w:r>
+        <w:rPr>
+          <w:sz w:val="18"/>
+          <w:szCs w:val="18"/>
+        </w:rPr>
+        <w:t>&lt;&lt;cs</w:t>
+      </w:r>
+      <w:proofErr w:type="gramStart"/>
+      <w:r>
+        <w:rPr>
+          <w:sz w:val="18"/>
+          <w:szCs w:val="18"/>
+        </w:rPr>
+        <w:t>_{</w:t>
+      </w:r>
+      <w:proofErr w:type="spellStart"/>
+      <w:proofErr w:type="gramEnd"/>
+      <w:r>
+        <w:rPr>
+          <w:sz w:val="18"/>
+          <w:szCs w:val="18"/>
+        </w:rPr>
+        <w:t>paymentPlan</w:t>
+      </w:r>
+      <w:proofErr w:type="spellEnd"/>
+      <w:r>
+        <w:rPr>
+          <w:sz w:val="18"/>
+          <w:szCs w:val="18"/>
+        </w:rPr>
+        <w:t>=‘</w:t>
+      </w:r>
+      <w:r>
+        <w:rPr>
+          <w:sz w:val="18"/>
+          <w:szCs w:val="18"/>
+        </w:rPr>
+        <w:t>IMMEDIATELY’</w:t>
+      </w:r>
+      <w:r>
+        <w:rPr>
+          <w:sz w:val="18"/>
+          <w:szCs w:val="18"/>
+        </w:rPr>
+        <w:t xml:space="preserve"> }&gt;&gt;</w:t>
+      </w:r>
+    </w:p>
     <w:tbl>
       <w:tblPr>
         <w:tblStyle w:val="TableGrid"/>
-        <w:tblpPr w:leftFromText="180" w:rightFromText="180" w:vertAnchor="text" w:horzAnchor="page" w:tblpX="6196" w:tblpY="-74"/>
+        <w:tblpPr w:leftFromText="180" w:rightFromText="180" w:vertAnchor="text" w:horzAnchor="page" w:tblpX="4873" w:tblpY="226"/>
         <w:tblW w:w="0" w:type="auto"/>
         <w:tblLayout w:type="fixed"/>
         <w:tblLook w:val="04A0" w:firstRow="1" w:lastRow="0" w:firstColumn="1" w:lastColumn="0" w:noHBand="0" w:noVBand="1"/>
       </w:tblPr>
       <w:tblGrid>
-        <w:gridCol w:w="1413"/>
+        <w:gridCol w:w="1701"/>
       </w:tblGrid>
       <w:tr>
         <w:trPr>
-          <w:trHeight w:hRule="exact" w:val="361"/>
+          <w:trHeight w:hRule="exact" w:val="298"/>
         </w:trPr>
         <w:tc>
           <w:tcPr>
-            <w:tcW w:w="1413" w:type="dxa"/>
+            <w:tcW w:w="1701" w:type="dxa"/>
           </w:tcPr>
           <w:p>
             <w:pPr>
@@ -1546,25 +1583,7 @@
                 <w:sz w:val="18"/>
                 <w:szCs w:val="18"/>
               </w:rPr>
-              <w:t>total</w:t>
-            </w:r>
-            <w:r>
-              <w:rPr>
-                <w:b/>
-                <w:bCs/>
-                <w:sz w:val="18"/>
-                <w:szCs w:val="18"/>
-              </w:rPr>
-              <w:t>C</w:t>
-            </w:r>
-            <w:r>
-              <w:rPr>
-                <w:b/>
-                <w:bCs/>
-                <w:sz w:val="18"/>
-                <w:szCs w:val="18"/>
-              </w:rPr>
-              <w:t>ost</w:t>
+              <w:t>totalCost</w:t>
             </w:r>
             <w:proofErr w:type="spellEnd"/>
             <w:r>
@@ -1584,99 +1603,645 @@
       <w:pPr>
         <w:spacing w:before="40" w:after="40"/>
         <w:rPr>
-          <w:b/>
-          <w:bCs/>
           <w:sz w:val="18"/>
           <w:szCs w:val="18"/>
         </w:rPr>
       </w:pPr>
-      <w:r>
-        <w:rPr>
-          <w:sz w:val="18"/>
-          <w:szCs w:val="18"/>
-        </w:rPr>
-        <w:t xml:space="preserve">You must pay the claimant the total of </w:t>
-      </w:r>
-      <w:r>
-        <w:rPr>
-          <w:b/>
-          <w:bCs/>
-          <w:sz w:val="18"/>
-          <w:szCs w:val="18"/>
-        </w:rPr>
-        <w:t xml:space="preserve">                                                                              </w:t>
-      </w:r>
-      <w:r>
-        <w:rPr>
-          <w:b/>
-          <w:bCs/>
-          <w:sz w:val="18"/>
-          <w:szCs w:val="18"/>
-        </w:rPr>
-        <w:t xml:space="preserve"> </w:t>
-      </w:r>
-      <w:r>
-        <w:rPr>
-          <w:sz w:val="18"/>
-          <w:szCs w:val="18"/>
-        </w:rPr>
-        <w:t>immediately</w:t>
-      </w:r>
-      <w:r>
-        <w:rPr>
-          <w:sz w:val="18"/>
-          <w:szCs w:val="18"/>
-        </w:rPr>
-        <w:t>.</w:t>
-      </w:r>
     </w:p>
     <w:p>
       <w:pPr>
-        <w:spacing w:before="40" w:after="20"/>
+        <w:spacing w:before="40" w:after="40"/>
+        <w:rPr>
+          <w:sz w:val="18"/>
+          <w:szCs w:val="18"/>
+        </w:rPr>
+      </w:pPr>
+      <w:r>
+        <w:rPr>
+          <w:sz w:val="18"/>
+          <w:szCs w:val="18"/>
+        </w:rPr>
+        <w:t xml:space="preserve">You must pay the claimant the total of </w:t>
+      </w:r>
+      <w:r>
+        <w:rPr>
+          <w:b/>
+          <w:bCs/>
+          <w:sz w:val="18"/>
+          <w:szCs w:val="18"/>
+        </w:rPr>
+        <w:t xml:space="preserve">                                                                              </w:t>
+      </w:r>
+      <w:r>
+        <w:rPr>
+          <w:b/>
+          <w:bCs/>
+          <w:sz w:val="18"/>
+          <w:szCs w:val="18"/>
+        </w:rPr>
+        <w:t xml:space="preserve"> </w:t>
+      </w:r>
+      <w:proofErr w:type="gramStart"/>
+      <w:r>
+        <w:rPr>
+          <w:sz w:val="18"/>
+          <w:szCs w:val="18"/>
+        </w:rPr>
+        <w:t>immediately</w:t>
+      </w:r>
+      <w:r>
+        <w:rPr>
+          <w:sz w:val="18"/>
+          <w:szCs w:val="18"/>
+        </w:rPr>
+        <w:t>.</w:t>
+      </w:r>
+      <w:r>
+        <w:rPr>
+          <w:sz w:val="10"/>
+          <w:szCs w:val="10"/>
+        </w:rPr>
+        <w:t>&lt;</w:t>
+      </w:r>
+      <w:proofErr w:type="gramEnd"/>
+      <w:r>
+        <w:rPr>
+          <w:sz w:val="10"/>
+          <w:szCs w:val="10"/>
+        </w:rPr>
+        <w:t>&lt;es_&gt;&gt;</w:t>
+      </w:r>
+      <w:r>
+        <w:rPr>
+          <w:sz w:val="10"/>
+          <w:szCs w:val="10"/>
+        </w:rPr>
+        <w:t>&lt;&lt;cs_{</w:t>
+      </w:r>
+      <w:proofErr w:type="spellStart"/>
+      <w:r>
+        <w:rPr>
+          <w:sz w:val="10"/>
+          <w:szCs w:val="10"/>
+        </w:rPr>
+        <w:t>paymentPlan</w:t>
+      </w:r>
+      <w:proofErr w:type="spellEnd"/>
+      <w:r>
+        <w:rPr>
+          <w:sz w:val="10"/>
+          <w:szCs w:val="10"/>
+        </w:rPr>
+        <w:t>=‘SET_DATE’}&gt;&gt;</w:t>
+      </w:r>
+    </w:p>
+    <w:tbl>
+      <w:tblPr>
+        <w:tblStyle w:val="TableGrid"/>
+        <w:tblpPr w:leftFromText="180" w:rightFromText="180" w:vertAnchor="text" w:horzAnchor="page" w:tblpX="4873" w:tblpY="-18"/>
+        <w:tblW w:w="0" w:type="auto"/>
+        <w:tblLayout w:type="fixed"/>
+        <w:tblLook w:val="04A0" w:firstRow="1" w:lastRow="0" w:firstColumn="1" w:lastColumn="0" w:noHBand="0" w:noVBand="1"/>
+      </w:tblPr>
+      <w:tblGrid>
+        <w:gridCol w:w="1701"/>
+      </w:tblGrid>
+      <w:tr>
+        <w:trPr>
+          <w:trHeight w:hRule="exact" w:val="298"/>
+        </w:trPr>
+        <w:tc>
+          <w:tcPr>
+            <w:tcW w:w="1701" w:type="dxa"/>
+          </w:tcPr>
+          <w:p>
+            <w:pPr>
+              <w:spacing w:before="40" w:after="40" w:line="259" w:lineRule="auto"/>
+              <w:rPr>
+                <w:b/>
+                <w:bCs/>
+                <w:sz w:val="18"/>
+                <w:szCs w:val="18"/>
+              </w:rPr>
+            </w:pPr>
+            <w:r>
+              <w:rPr>
+                <w:b/>
+                <w:bCs/>
+                <w:sz w:val="18"/>
+                <w:szCs w:val="18"/>
+              </w:rPr>
+              <w:t>£&lt;&lt;</w:t>
+            </w:r>
+            <w:proofErr w:type="spellStart"/>
+            <w:r>
+              <w:rPr>
+                <w:b/>
+                <w:bCs/>
+                <w:sz w:val="18"/>
+                <w:szCs w:val="18"/>
+              </w:rPr>
+              <w:t>totalCost</w:t>
+            </w:r>
+            <w:proofErr w:type="spellEnd"/>
+            <w:r>
+              <w:rPr>
+                <w:b/>
+                <w:bCs/>
+                <w:sz w:val="18"/>
+                <w:szCs w:val="18"/>
+              </w:rPr>
+              <w:t>&gt;&gt;</w:t>
+            </w:r>
+          </w:p>
+        </w:tc>
+      </w:tr>
+    </w:tbl>
+    <w:p>
+      <w:pPr>
+        <w:spacing w:before="40" w:after="40"/>
+        <w:rPr>
+          <w:sz w:val="8"/>
+          <w:szCs w:val="8"/>
+        </w:rPr>
+      </w:pPr>
+      <w:r>
+        <w:rPr>
+          <w:sz w:val="18"/>
+          <w:szCs w:val="18"/>
+        </w:rPr>
+        <w:t xml:space="preserve">You must pay the claimant the total of </w:t>
+      </w:r>
+      <w:r>
+        <w:rPr>
+          <w:b/>
+          <w:bCs/>
+          <w:sz w:val="18"/>
+          <w:szCs w:val="18"/>
+        </w:rPr>
+        <w:t xml:space="preserve">                                                                              </w:t>
+      </w:r>
+      <w:r>
+        <w:rPr>
+          <w:b/>
+          <w:bCs/>
+          <w:sz w:val="18"/>
+          <w:szCs w:val="18"/>
+        </w:rPr>
+        <w:t xml:space="preserve"> </w:t>
+      </w:r>
+      <w:r>
+        <w:rPr>
+          <w:sz w:val="18"/>
+          <w:szCs w:val="18"/>
+        </w:rPr>
+        <w:t>by &lt;&lt;</w:t>
+      </w:r>
+      <w:proofErr w:type="spellStart"/>
+      <w:r>
+        <w:rPr>
+          <w:sz w:val="18"/>
+          <w:szCs w:val="18"/>
+        </w:rPr>
+        <w:t>payByDate</w:t>
+      </w:r>
+      <w:proofErr w:type="spellEnd"/>
+      <w:r>
+        <w:rPr>
+          <w:sz w:val="18"/>
+          <w:szCs w:val="18"/>
+        </w:rPr>
+        <w:t>&gt;&gt;</w:t>
+      </w:r>
+      <w:r>
+        <w:rPr>
+          <w:sz w:val="18"/>
+          <w:szCs w:val="18"/>
+        </w:rPr>
+        <w:t>.</w:t>
+      </w:r>
+      <w:r>
+        <w:rPr>
+          <w:sz w:val="18"/>
+          <w:szCs w:val="18"/>
+        </w:rPr>
+        <w:t xml:space="preserve"> </w:t>
+      </w:r>
+      <w:r>
+        <w:rPr>
+          <w:sz w:val="10"/>
+          <w:szCs w:val="10"/>
+        </w:rPr>
+        <w:t>&lt;&lt;es_&gt;&gt;&lt;&lt;cs_{</w:t>
+      </w:r>
+      <w:proofErr w:type="spellStart"/>
+      <w:r>
+        <w:rPr>
+          <w:sz w:val="10"/>
+          <w:szCs w:val="10"/>
+        </w:rPr>
+        <w:t>paymentPlan</w:t>
+      </w:r>
+      <w:proofErr w:type="spellEnd"/>
+      <w:proofErr w:type="gramStart"/>
+      <w:r>
+        <w:rPr>
+          <w:sz w:val="10"/>
+          <w:szCs w:val="10"/>
+        </w:rPr>
+        <w:t>=‘</w:t>
+      </w:r>
+      <w:proofErr w:type="gramEnd"/>
+      <w:r>
+        <w:rPr>
+          <w:sz w:val="10"/>
+          <w:szCs w:val="10"/>
+        </w:rPr>
+        <w:t>REPAYMENT_PLAN’}&gt;&gt;</w:t>
+      </w:r>
+    </w:p>
+    <w:tbl>
+      <w:tblPr>
+        <w:tblStyle w:val="TableGrid"/>
+        <w:tblpPr w:leftFromText="180" w:rightFromText="180" w:vertAnchor="text" w:horzAnchor="page" w:tblpX="4868" w:tblpY="-6"/>
+        <w:tblW w:w="0" w:type="auto"/>
+        <w:tblLayout w:type="fixed"/>
+        <w:tblLook w:val="04A0" w:firstRow="1" w:lastRow="0" w:firstColumn="1" w:lastColumn="0" w:noHBand="0" w:noVBand="1"/>
+      </w:tblPr>
+      <w:tblGrid>
+        <w:gridCol w:w="1701"/>
+      </w:tblGrid>
+      <w:tr>
+        <w:trPr>
+          <w:trHeight w:hRule="exact" w:val="299"/>
+        </w:trPr>
+        <w:tc>
+          <w:tcPr>
+            <w:tcW w:w="1701" w:type="dxa"/>
+          </w:tcPr>
+          <w:p>
+            <w:pPr>
+              <w:spacing w:before="40" w:after="40" w:line="259" w:lineRule="auto"/>
+              <w:rPr>
+                <w:b/>
+                <w:bCs/>
+                <w:sz w:val="18"/>
+                <w:szCs w:val="18"/>
+              </w:rPr>
+            </w:pPr>
+            <w:r>
+              <w:rPr>
+                <w:b/>
+                <w:bCs/>
+                <w:sz w:val="18"/>
+                <w:szCs w:val="18"/>
+              </w:rPr>
+              <w:t>£&lt;&lt;</w:t>
+            </w:r>
+            <w:proofErr w:type="spellStart"/>
+            <w:r>
+              <w:rPr>
+                <w:b/>
+                <w:bCs/>
+                <w:sz w:val="18"/>
+                <w:szCs w:val="18"/>
+              </w:rPr>
+              <w:t>totalCost</w:t>
+            </w:r>
+            <w:proofErr w:type="spellEnd"/>
+            <w:r>
+              <w:rPr>
+                <w:b/>
+                <w:bCs/>
+                <w:sz w:val="18"/>
+                <w:szCs w:val="18"/>
+              </w:rPr>
+              <w:t>&gt;&gt;</w:t>
+            </w:r>
+          </w:p>
+        </w:tc>
+      </w:tr>
+    </w:tbl>
+    <w:p>
+      <w:pPr>
+        <w:spacing w:before="40" w:after="40"/>
+        <w:rPr>
+          <w:sz w:val="18"/>
+          <w:szCs w:val="18"/>
+        </w:rPr>
+      </w:pPr>
+      <w:r>
+        <w:rPr>
+          <w:sz w:val="18"/>
+          <w:szCs w:val="18"/>
+        </w:rPr>
+        <w:t xml:space="preserve">You must pay the claimant the total of </w:t>
+      </w:r>
+      <w:r>
+        <w:rPr>
+          <w:b/>
+          <w:bCs/>
+          <w:sz w:val="18"/>
+          <w:szCs w:val="18"/>
+        </w:rPr>
+        <w:t xml:space="preserve">                                                                              </w:t>
+      </w:r>
+      <w:r>
+        <w:rPr>
+          <w:b/>
+          <w:bCs/>
+          <w:sz w:val="18"/>
+          <w:szCs w:val="18"/>
+        </w:rPr>
+        <w:t xml:space="preserve"> </w:t>
+      </w:r>
+    </w:p>
+    <w:tbl>
+      <w:tblPr>
+        <w:tblStyle w:val="TableGrid"/>
+        <w:tblpPr w:leftFromText="180" w:rightFromText="180" w:vertAnchor="text" w:horzAnchor="page" w:tblpX="4868" w:tblpY="-3"/>
+        <w:tblW w:w="0" w:type="auto"/>
+        <w:tblLayout w:type="fixed"/>
+        <w:tblLook w:val="04A0" w:firstRow="1" w:lastRow="0" w:firstColumn="1" w:lastColumn="0" w:noHBand="0" w:noVBand="1"/>
+      </w:tblPr>
+      <w:tblGrid>
+        <w:gridCol w:w="1701"/>
+      </w:tblGrid>
+      <w:tr>
+        <w:trPr>
+          <w:trHeight w:hRule="exact" w:val="299"/>
+        </w:trPr>
+        <w:tc>
+          <w:tcPr>
+            <w:tcW w:w="1701" w:type="dxa"/>
+          </w:tcPr>
+          <w:p>
+            <w:pPr>
+              <w:spacing w:before="40" w:after="40" w:line="259" w:lineRule="auto"/>
+              <w:rPr>
+                <w:b/>
+                <w:bCs/>
+                <w:sz w:val="18"/>
+                <w:szCs w:val="18"/>
+              </w:rPr>
+            </w:pPr>
+            <w:r>
+              <w:rPr>
+                <w:b/>
+                <w:bCs/>
+                <w:sz w:val="18"/>
+                <w:szCs w:val="18"/>
+              </w:rPr>
+              <w:t>£&lt;&lt;</w:t>
+            </w:r>
+            <w:proofErr w:type="spellStart"/>
+            <w:r>
+              <w:rPr>
+                <w:b/>
+                <w:bCs/>
+                <w:sz w:val="18"/>
+                <w:szCs w:val="18"/>
+              </w:rPr>
+              <w:t>installmentAmount</w:t>
+            </w:r>
+            <w:proofErr w:type="spellEnd"/>
+            <w:r>
+              <w:rPr>
+                <w:b/>
+                <w:bCs/>
+                <w:sz w:val="18"/>
+                <w:szCs w:val="18"/>
+              </w:rPr>
+              <w:t>&gt;&gt;</w:t>
+            </w:r>
+          </w:p>
+        </w:tc>
+      </w:tr>
+    </w:tbl>
+    <w:p>
+      <w:pPr>
+        <w:spacing w:before="40" w:after="40"/>
+        <w:rPr>
+          <w:sz w:val="18"/>
+          <w:szCs w:val="18"/>
+        </w:rPr>
+      </w:pPr>
+      <w:r>
+        <w:rPr>
+          <w:sz w:val="18"/>
+          <w:szCs w:val="18"/>
+        </w:rPr>
+        <w:t xml:space="preserve">by instalments of </w:t>
+      </w:r>
+      <w:r>
+        <w:rPr>
+          <w:sz w:val="18"/>
+          <w:szCs w:val="18"/>
+        </w:rPr>
+        <w:tab/>
+      </w:r>
+      <w:r>
+        <w:rPr>
+          <w:sz w:val="18"/>
+          <w:szCs w:val="18"/>
+        </w:rPr>
+        <w:tab/>
+        <w:t xml:space="preserve">                                                       &lt;&lt;</w:t>
+      </w:r>
+      <w:proofErr w:type="spellStart"/>
+      <w:r>
+        <w:rPr>
+          <w:sz w:val="18"/>
+          <w:szCs w:val="18"/>
+        </w:rPr>
+        <w:t>repaymentFrequency</w:t>
+      </w:r>
+      <w:proofErr w:type="spellEnd"/>
+      <w:r>
+        <w:rPr>
+          <w:sz w:val="18"/>
+          <w:szCs w:val="18"/>
+        </w:rPr>
+        <w:t>&gt;&gt;</w:t>
+      </w:r>
+      <w:r>
+        <w:rPr>
+          <w:sz w:val="18"/>
+          <w:szCs w:val="18"/>
+        </w:rPr>
+        <w:tab/>
+      </w:r>
+    </w:p>
+    <w:tbl>
+      <w:tblPr>
+        <w:tblStyle w:val="TableGrid"/>
+        <w:tblpPr w:leftFromText="180" w:rightFromText="180" w:vertAnchor="text" w:horzAnchor="page" w:tblpX="4869" w:tblpY="-3"/>
+        <w:tblW w:w="0" w:type="auto"/>
+        <w:tblLayout w:type="fixed"/>
+        <w:tblLook w:val="04A0" w:firstRow="1" w:lastRow="0" w:firstColumn="1" w:lastColumn="0" w:noHBand="0" w:noVBand="1"/>
+      </w:tblPr>
+      <w:tblGrid>
+        <w:gridCol w:w="1696"/>
+      </w:tblGrid>
+      <w:tr>
+        <w:trPr>
+          <w:trHeight w:hRule="exact" w:val="299"/>
+        </w:trPr>
+        <w:tc>
+          <w:tcPr>
+            <w:tcW w:w="1696" w:type="dxa"/>
+          </w:tcPr>
+          <w:p>
+            <w:pPr>
+              <w:spacing w:before="40" w:after="40" w:line="192" w:lineRule="auto"/>
+              <w:rPr>
+                <w:b/>
+                <w:bCs/>
+                <w:sz w:val="18"/>
+                <w:szCs w:val="18"/>
+              </w:rPr>
+            </w:pPr>
+            <w:r>
+              <w:rPr>
+                <w:b/>
+                <w:bCs/>
+                <w:sz w:val="18"/>
+                <w:szCs w:val="18"/>
+              </w:rPr>
+              <w:t>&lt;&lt;</w:t>
+            </w:r>
+            <w:proofErr w:type="spellStart"/>
+            <w:r>
+              <w:rPr>
+                <w:b/>
+                <w:bCs/>
+                <w:sz w:val="18"/>
+                <w:szCs w:val="18"/>
+              </w:rPr>
+              <w:t>repaymentDate</w:t>
+            </w:r>
+            <w:proofErr w:type="spellEnd"/>
+            <w:r>
+              <w:rPr>
+                <w:b/>
+                <w:bCs/>
+                <w:sz w:val="18"/>
+                <w:szCs w:val="18"/>
+              </w:rPr>
+              <w:t>&gt;&gt;</w:t>
+            </w:r>
+          </w:p>
+        </w:tc>
+      </w:tr>
+    </w:tbl>
+    <w:p>
+      <w:pPr>
+        <w:spacing w:before="40" w:after="40" w:line="192" w:lineRule="auto"/>
+        <w:rPr>
+          <w:sz w:val="18"/>
+          <w:szCs w:val="18"/>
+        </w:rPr>
+      </w:pPr>
+      <w:r>
+        <w:rPr>
+          <w:sz w:val="18"/>
+          <w:szCs w:val="18"/>
+        </w:rPr>
+        <w:t>the first payment to reach the claimant</w:t>
+      </w:r>
+      <w:r>
+        <w:rPr>
+          <w:sz w:val="18"/>
+          <w:szCs w:val="18"/>
+        </w:rPr>
+        <w:tab/>
+        <w:t xml:space="preserve"> </w:t>
+      </w:r>
+      <w:r>
+        <w:rPr>
+          <w:sz w:val="18"/>
+          <w:szCs w:val="18"/>
+        </w:rPr>
+        <w:t>by and on or before this date &lt;&lt;</w:t>
+      </w:r>
+      <w:proofErr w:type="spellStart"/>
+      <w:r>
+        <w:rPr>
+          <w:sz w:val="18"/>
+          <w:szCs w:val="18"/>
+        </w:rPr>
+        <w:t>paymentStr</w:t>
+      </w:r>
+      <w:proofErr w:type="spellEnd"/>
+      <w:r>
+        <w:rPr>
+          <w:sz w:val="18"/>
+          <w:szCs w:val="18"/>
+        </w:rPr>
+        <w:t xml:space="preserve">&gt;&gt; </w:t>
+      </w:r>
+    </w:p>
+    <w:p>
+      <w:pPr>
+        <w:spacing w:before="40" w:after="40" w:line="192" w:lineRule="auto"/>
+        <w:rPr>
+          <w:sz w:val="18"/>
+          <w:szCs w:val="18"/>
+        </w:rPr>
+      </w:pPr>
+      <w:r>
+        <w:rPr>
+          <w:sz w:val="18"/>
+          <w:szCs w:val="18"/>
+        </w:rPr>
+        <w:tab/>
+      </w:r>
+      <w:r>
+        <w:rPr>
+          <w:sz w:val="18"/>
+          <w:szCs w:val="18"/>
+        </w:rPr>
+        <w:tab/>
+      </w:r>
+      <w:r>
+        <w:rPr>
+          <w:sz w:val="18"/>
+          <w:szCs w:val="18"/>
+        </w:rPr>
+        <w:tab/>
+      </w:r>
+      <w:r>
+        <w:rPr>
+          <w:sz w:val="18"/>
+          <w:szCs w:val="18"/>
+        </w:rPr>
+        <w:tab/>
+        <w:t xml:space="preserve">             until the debt has been </w:t>
+      </w:r>
+      <w:proofErr w:type="gramStart"/>
+      <w:r>
+        <w:rPr>
+          <w:sz w:val="18"/>
+          <w:szCs w:val="18"/>
+        </w:rPr>
+        <w:t>paid.&lt;</w:t>
+      </w:r>
+      <w:proofErr w:type="gramEnd"/>
+      <w:r>
+        <w:rPr>
+          <w:sz w:val="18"/>
+          <w:szCs w:val="18"/>
+        </w:rPr>
+        <w:t>&lt;es_&gt;&gt;</w:t>
+      </w:r>
+      <w:r>
         <w:rPr>
           <w:b/>
           <w:bCs/>
           <w:sz w:val="16"/>
           <w:szCs w:val="16"/>
         </w:rPr>
-      </w:pPr>
-      <w:r>
-        <w:rPr>
-          <w:b/>
-          <w:bCs/>
-          <w:sz w:val="16"/>
-          <w:szCs w:val="16"/>
-        </w:rPr>
-        <w:t xml:space="preserve">                                                               </w:t>
-      </w:r>
-    </w:p>
-    <w:p>
-      <w:pPr>
-        <w:spacing w:after="20"/>
-        <w:rPr>
-          <w:b/>
-          <w:bCs/>
-          <w:sz w:val="16"/>
-          <w:szCs w:val="16"/>
-        </w:rPr>
-      </w:pPr>
-      <w:r>
-        <w:rPr>
-          <w:b/>
-          <w:bCs/>
-          <w:sz w:val="16"/>
-          <w:szCs w:val="16"/>
-        </w:rPr>
-        <w:t xml:space="preserve">                                                                </w:t>
-      </w:r>
-      <w:r>
-        <w:rPr>
-          <w:b/>
-          <w:bCs/>
-          <w:sz w:val="16"/>
-          <w:szCs w:val="16"/>
-        </w:rPr>
-        <w:t xml:space="preserve">    </w:t>
+        <w:t xml:space="preserve">                                                                                    </w:t>
       </w:r>
     </w:p>
     <w:p>
@@ -1733,7 +2298,7 @@
       </w:tblGrid>
       <w:tr>
         <w:trPr>
-          <w:trHeight w:val="4243"/>
+          <w:trHeight w:val="3959"/>
         </w:trPr>
         <w:tc>
           <w:tcPr>
@@ -1884,15 +2449,6 @@
               </w:rPr>
               <w:t>.</w:t>
             </w:r>
-          </w:p>
-          <w:p>
-            <w:pPr>
-              <w:spacing w:after="20"/>
-              <w:rPr>
-                <w:sz w:val="14"/>
-                <w:szCs w:val="14"/>
-              </w:rPr>
-            </w:pPr>
           </w:p>
           <w:p>
             <w:pPr>
@@ -1928,7 +2484,7 @@
             </w:tblGrid>
             <w:tr>
               <w:trPr>
-                <w:trHeight w:hRule="exact" w:val="1853"/>
+                <w:trHeight w:hRule="exact" w:val="1707"/>
               </w:trPr>
               <w:tc>
                 <w:tcPr>
@@ -2543,16 +3099,22 @@
               <w:t>.</w:t>
             </w:r>
           </w:p>
+          <w:p>
+            <w:pPr>
+              <w:rPr>
+                <w:sz w:val="12"/>
+                <w:szCs w:val="12"/>
+              </w:rPr>
+            </w:pPr>
+          </w:p>
         </w:tc>
       </w:tr>
     </w:tbl>
     <w:p>
       <w:pPr>
         <w:rPr>
-          <w:b/>
-          <w:bCs/>
-          <w:sz w:val="16"/>
-          <w:szCs w:val="16"/>
+          <w:sz w:val="2"/>
+          <w:szCs w:val="2"/>
         </w:rPr>
       </w:pPr>
     </w:p>
@@ -3131,7 +3693,7 @@
   <w:style w:type="paragraph" w:default="1" w:styleId="Normal">
     <w:name w:val="Normal"/>
     <w:qFormat/>
-    <w:rsid w:val="009879CA"/>
+    <w:rsid w:val="00AC7C6C"/>
   </w:style>
   <w:style w:type="character" w:default="1" w:styleId="DefaultParagraphFont">
     <w:name w:val="Default Paragraph Font"/>

</xml_diff>

<commit_message>
CIV-14678 template seal updated
</commit_message>
<xml_diff>
--- a/docker/docmosis/templates/CV-SPC-DEC-ENG-00911.docx
+++ b/docker/docmosis/templates/CV-SPC-DEC-ENG-00911.docx
@@ -1,6 +1,6 @@
 
 <file path=word/document.xml><?xml version="1.0" encoding="utf-8"?>
-<w:document xmlns:wpc="http://schemas.microsoft.com/office/word/2010/wordprocessingCanvas" xmlns:cx="http://schemas.microsoft.com/office/drawing/2014/chartex" xmlns:cx1="http://schemas.microsoft.com/office/drawing/2015/9/8/chartex" xmlns:cx2="http://schemas.microsoft.com/office/drawing/2015/10/21/chartex" xmlns:cx3="http://schemas.microsoft.com/office/drawing/2016/5/9/chartex" xmlns:cx4="http://schemas.microsoft.com/office/drawing/2016/5/10/chartex" xmlns:cx5="http://schemas.microsoft.com/office/drawing/2016/5/11/chartex" xmlns:cx6="http://schemas.microsoft.com/office/drawing/2016/5/12/chartex" xmlns:cx7="http://schemas.microsoft.com/office/drawing/2016/5/13/chartex" xmlns:cx8="http://schemas.microsoft.com/office/drawing/2016/5/14/chartex" xmlns:mc="http://schemas.openxmlformats.org/markup-compatibility/2006" xmlns:aink="http://schemas.microsoft.com/office/drawing/2016/ink" xmlns:am3d="http://schemas.microsoft.com/office/drawing/2017/model3d" xmlns:o="urn:schemas-microsoft-com:office:office" xmlns:oel="http://schemas.microsoft.com/office/2019/extlst" xmlns:r="http://schemas.openxmlformats.org/officeDocument/2006/relationships" xmlns:m="http://schemas.openxmlformats.org/officeDocument/2006/math" xmlns:v="urn:schemas-microsoft-com:vml" xmlns:wp14="http://schemas.microsoft.com/office/word/2010/wordprocessingDrawing" xmlns:wp="http://schemas.openxmlformats.org/drawingml/2006/wordprocessingDrawing" xmlns:w10="urn:schemas-microsoft-com:office:word" xmlns:w="http://schemas.openxmlformats.org/wordprocessingml/2006/main" xmlns:w14="http://schemas.microsoft.com/office/word/2010/wordml" xmlns:w15="http://schemas.microsoft.com/office/word/2012/wordml" xmlns:w16cex="http://schemas.microsoft.com/office/word/2018/wordml/cex" xmlns:w16cid="http://schemas.microsoft.com/office/word/2016/wordml/cid" xmlns:w16="http://schemas.microsoft.com/office/word/2018/wordml" xmlns:w16sdtdh="http://schemas.microsoft.com/office/word/2020/wordml/sdtdatahash" xmlns:w16se="http://schemas.microsoft.com/office/word/2015/wordml/symex" xmlns:wpg="http://schemas.microsoft.com/office/word/2010/wordprocessingGroup" xmlns:wpi="http://schemas.microsoft.com/office/word/2010/wordprocessingInk" xmlns:wne="http://schemas.microsoft.com/office/word/2006/wordml" xmlns:wps="http://schemas.microsoft.com/office/word/2010/wordprocessingShape" mc:Ignorable="w14 w15 w16se w16cid w16 w16cex w16sdtdh wp14">
+<w:document xmlns:wpc="http://schemas.microsoft.com/office/word/2010/wordprocessingCanvas" xmlns:cx="http://schemas.microsoft.com/office/drawing/2014/chartex" xmlns:cx1="http://schemas.microsoft.com/office/drawing/2015/9/8/chartex" xmlns:cx2="http://schemas.microsoft.com/office/drawing/2015/10/21/chartex" xmlns:cx3="http://schemas.microsoft.com/office/drawing/2016/5/9/chartex" xmlns:cx4="http://schemas.microsoft.com/office/drawing/2016/5/10/chartex" xmlns:cx5="http://schemas.microsoft.com/office/drawing/2016/5/11/chartex" xmlns:cx6="http://schemas.microsoft.com/office/drawing/2016/5/12/chartex" xmlns:cx7="http://schemas.microsoft.com/office/drawing/2016/5/13/chartex" xmlns:cx8="http://schemas.microsoft.com/office/drawing/2016/5/14/chartex" xmlns:mc="http://schemas.openxmlformats.org/markup-compatibility/2006" xmlns:aink="http://schemas.microsoft.com/office/drawing/2016/ink" xmlns:am3d="http://schemas.microsoft.com/office/drawing/2017/model3d" xmlns:o="urn:schemas-microsoft-com:office:office" xmlns:oel="http://schemas.microsoft.com/office/2019/extlst" xmlns:r="http://schemas.openxmlformats.org/officeDocument/2006/relationships" xmlns:m="http://schemas.openxmlformats.org/officeDocument/2006/math" xmlns:v="urn:schemas-microsoft-com:vml" xmlns:wp14="http://schemas.microsoft.com/office/word/2010/wordprocessingDrawing" xmlns:wp="http://schemas.openxmlformats.org/drawingml/2006/wordprocessingDrawing" xmlns:w10="urn:schemas-microsoft-com:office:word" xmlns:w="http://schemas.openxmlformats.org/wordprocessingml/2006/main" xmlns:w14="http://schemas.microsoft.com/office/word/2010/wordml" xmlns:w15="http://schemas.microsoft.com/office/word/2012/wordml" xmlns:w16cex="http://schemas.microsoft.com/office/word/2018/wordml/cex" xmlns:w16cid="http://schemas.microsoft.com/office/word/2016/wordml/cid" xmlns:w16="http://schemas.microsoft.com/office/word/2018/wordml" xmlns:w16du="http://schemas.microsoft.com/office/word/2023/wordml/word16du" xmlns:w16sdtdh="http://schemas.microsoft.com/office/word/2020/wordml/sdtdatahash" xmlns:w16se="http://schemas.microsoft.com/office/word/2015/wordml/symex" xmlns:wpg="http://schemas.microsoft.com/office/word/2010/wordprocessingGroup" xmlns:wpi="http://schemas.microsoft.com/office/word/2010/wordprocessingInk" xmlns:wne="http://schemas.microsoft.com/office/word/2006/wordml" xmlns:wps="http://schemas.microsoft.com/office/word/2010/wordprocessingShape" mc:Ignorable="w14 w15 w16se w16cid w16 w16cex w16sdtdh w16du wp14">
   <w:body>
     <w:tbl>
       <w:tblPr>
@@ -312,11 +312,14 @@
       </w:tr>
       <w:tr>
         <w:trPr>
-          <w:trHeight w:hRule="exact" w:val="856"/>
+          <w:trHeight w:hRule="exact" w:val="988"/>
         </w:trPr>
         <w:tc>
           <w:tcPr>
             <w:tcW w:w="1271" w:type="dxa"/>
+            <w:tcBorders>
+              <w:bottom w:val="single" w:sz="4" w:space="0" w:color="auto"/>
+            </w:tcBorders>
           </w:tcPr>
           <w:p>
             <w:pPr>
@@ -358,6 +361,9 @@
         <w:tc>
           <w:tcPr>
             <w:tcW w:w="3456" w:type="dxa"/>
+            <w:tcBorders>
+              <w:bottom w:val="single" w:sz="4" w:space="0" w:color="auto"/>
+            </w:tcBorders>
           </w:tcPr>
           <w:p>
             <w:pPr>
@@ -748,6 +754,9 @@
         <w:tc>
           <w:tcPr>
             <w:tcW w:w="1271" w:type="dxa"/>
+            <w:tcBorders>
+              <w:bottom w:val="single" w:sz="4" w:space="0" w:color="auto"/>
+            </w:tcBorders>
           </w:tcPr>
           <w:p>
             <w:pPr>
@@ -773,6 +782,9 @@
         <w:tc>
           <w:tcPr>
             <w:tcW w:w="3456" w:type="dxa"/>
+            <w:tcBorders>
+              <w:bottom w:val="single" w:sz="4" w:space="0" w:color="auto"/>
+            </w:tcBorders>
           </w:tcPr>
           <w:p>
             <w:pPr>
@@ -870,6 +882,152 @@
           <w:p>
             <w:pPr>
               <w:spacing w:before="40" w:after="40"/>
+              <w:rPr>
+                <w:sz w:val="16"/>
+                <w:szCs w:val="16"/>
+              </w:rPr>
+            </w:pPr>
+          </w:p>
+        </w:tc>
+      </w:tr>
+      <w:tr>
+        <w:trPr>
+          <w:trHeight w:hRule="exact" w:val="1277"/>
+        </w:trPr>
+        <w:tc>
+          <w:tcPr>
+            <w:tcW w:w="1271" w:type="dxa"/>
+            <w:tcBorders>
+              <w:top w:val="single" w:sz="4" w:space="0" w:color="auto"/>
+              <w:left w:val="nil"/>
+              <w:bottom w:val="nil"/>
+              <w:right w:val="nil"/>
+            </w:tcBorders>
+          </w:tcPr>
+          <w:p>
+            <w:pPr>
+              <w:spacing w:before="40" w:after="40"/>
+              <w:rPr>
+                <w:b/>
+                <w:bCs/>
+                <w:sz w:val="16"/>
+                <w:szCs w:val="16"/>
+              </w:rPr>
+            </w:pPr>
+          </w:p>
+        </w:tc>
+        <w:tc>
+          <w:tcPr>
+            <w:tcW w:w="3456" w:type="dxa"/>
+            <w:tcBorders>
+              <w:top w:val="single" w:sz="4" w:space="0" w:color="auto"/>
+              <w:left w:val="nil"/>
+              <w:bottom w:val="nil"/>
+              <w:right w:val="nil"/>
+            </w:tcBorders>
+          </w:tcPr>
+          <w:p>
+            <w:pPr>
+              <w:spacing w:before="40" w:after="40"/>
+              <w:jc w:val="center"/>
+              <w:rPr>
+                <w:sz w:val="16"/>
+                <w:szCs w:val="16"/>
+              </w:rPr>
+            </w:pPr>
+          </w:p>
+          <w:p>
+            <w:pPr>
+              <w:spacing w:before="40" w:after="40"/>
+              <w:jc w:val="center"/>
+              <w:rPr>
+                <w:sz w:val="16"/>
+                <w:szCs w:val="16"/>
+              </w:rPr>
+            </w:pPr>
+            <w:r>
+              <w:rPr>
+                <w:noProof/>
+              </w:rPr>
+              <w:drawing>
+                <wp:inline distT="0" distB="0" distL="0" distR="0" wp14:anchorId="1E6069AE" wp14:editId="73C300AA">
+                  <wp:extent cx="608400" cy="608400"/>
+                  <wp:effectExtent l="0" t="0" r="1270" b="1270"/>
+                  <wp:docPr id="205255688" name="Picture 1" descr="A black crown and stars in a circle&#10;&#10;Description automatically generated"/>
+                  <wp:cNvGraphicFramePr>
+                    <a:graphicFrameLocks xmlns:a="http://schemas.openxmlformats.org/drawingml/2006/main" noChangeAspect="1"/>
+                  </wp:cNvGraphicFramePr>
+                  <a:graphic xmlns:a="http://schemas.openxmlformats.org/drawingml/2006/main">
+                    <a:graphicData uri="http://schemas.openxmlformats.org/drawingml/2006/picture">
+                      <pic:pic xmlns:pic="http://schemas.openxmlformats.org/drawingml/2006/picture">
+                        <pic:nvPicPr>
+                          <pic:cNvPr id="293369653" name="Picture 1" descr="A black crown and stars in a circle&#10;&#10;Description automatically generated"/>
+                          <pic:cNvPicPr/>
+                        </pic:nvPicPr>
+                        <pic:blipFill>
+                          <a:blip r:embed="rId9"/>
+                          <a:stretch>
+                            <a:fillRect/>
+                          </a:stretch>
+                        </pic:blipFill>
+                        <pic:spPr>
+                          <a:xfrm>
+                            <a:off x="0" y="0"/>
+                            <a:ext cx="608400" cy="608400"/>
+                          </a:xfrm>
+                          <a:prstGeom prst="rect">
+                            <a:avLst/>
+                          </a:prstGeom>
+                        </pic:spPr>
+                      </pic:pic>
+                    </a:graphicData>
+                  </a:graphic>
+                </wp:inline>
+              </w:drawing>
+            </w:r>
+          </w:p>
+        </w:tc>
+      </w:tr>
+      <w:tr>
+        <w:trPr>
+          <w:trHeight w:hRule="exact" w:val="421"/>
+        </w:trPr>
+        <w:tc>
+          <w:tcPr>
+            <w:tcW w:w="1271" w:type="dxa"/>
+            <w:tcBorders>
+              <w:top w:val="nil"/>
+              <w:left w:val="nil"/>
+              <w:bottom w:val="nil"/>
+              <w:right w:val="nil"/>
+            </w:tcBorders>
+          </w:tcPr>
+          <w:p>
+            <w:pPr>
+              <w:spacing w:before="40" w:after="40"/>
+              <w:rPr>
+                <w:b/>
+                <w:bCs/>
+                <w:sz w:val="16"/>
+                <w:szCs w:val="16"/>
+              </w:rPr>
+            </w:pPr>
+          </w:p>
+        </w:tc>
+        <w:tc>
+          <w:tcPr>
+            <w:tcW w:w="3456" w:type="dxa"/>
+            <w:tcBorders>
+              <w:top w:val="nil"/>
+              <w:left w:val="nil"/>
+              <w:bottom w:val="nil"/>
+              <w:right w:val="nil"/>
+            </w:tcBorders>
+          </w:tcPr>
+          <w:p>
+            <w:pPr>
+              <w:spacing w:before="40" w:after="40"/>
+              <w:jc w:val="center"/>
               <w:rPr>
                 <w:sz w:val="16"/>
                 <w:szCs w:val="16"/>
@@ -975,6 +1133,9 @@
         <w:tc>
           <w:tcPr>
             <w:tcW w:w="3859" w:type="dxa"/>
+            <w:tcBorders>
+              <w:bottom w:val="single" w:sz="4" w:space="0" w:color="auto"/>
+            </w:tcBorders>
           </w:tcPr>
           <w:p>
             <w:pPr>
@@ -1233,6 +1394,34 @@
               <w:spacing w:before="40" w:after="40"/>
               <w:rPr>
                 <w:rFonts w:cstheme="minorHAnsi"/>
+                <w:sz w:val="16"/>
+                <w:szCs w:val="16"/>
+              </w:rPr>
+            </w:pPr>
+          </w:p>
+        </w:tc>
+      </w:tr>
+      <w:tr>
+        <w:trPr>
+          <w:trHeight w:hRule="exact" w:val="993"/>
+        </w:trPr>
+        <w:tc>
+          <w:tcPr>
+            <w:tcW w:w="3859" w:type="dxa"/>
+            <w:tcBorders>
+              <w:top w:val="single" w:sz="4" w:space="0" w:color="auto"/>
+              <w:left w:val="nil"/>
+              <w:bottom w:val="nil"/>
+              <w:right w:val="nil"/>
+            </w:tcBorders>
+          </w:tcPr>
+          <w:p>
+            <w:pPr>
+              <w:spacing w:before="40" w:after="40"/>
+              <w:rPr>
+                <w:rFonts w:cstheme="minorHAnsi"/>
+                <w:b/>
+                <w:bCs/>
                 <w:sz w:val="16"/>
                 <w:szCs w:val="16"/>
               </w:rPr>
@@ -1243,96 +1432,18 @@
     </w:tbl>
     <w:p>
       <w:pPr>
-        <w:spacing w:before="40" w:after="40"/>
-        <w:rPr>
-          <w:rFonts w:cstheme="minorHAnsi"/>
-          <w:sz w:val="16"/>
-          <w:szCs w:val="16"/>
-        </w:rPr>
-      </w:pPr>
-      <w:r>
-        <w:rPr>
-          <w:rFonts w:cstheme="minorHAnsi"/>
-          <w:sz w:val="16"/>
-          <w:szCs w:val="16"/>
-        </w:rPr>
-        <w:t xml:space="preserve">                                      </w:t>
-      </w:r>
-    </w:p>
-    <w:p>
-      <w:pPr>
-        <w:spacing w:before="40" w:after="40"/>
-        <w:jc w:val="center"/>
-        <w:rPr>
-          <w:rFonts w:cstheme="minorHAnsi"/>
-          <w:sz w:val="16"/>
-          <w:szCs w:val="16"/>
-        </w:rPr>
-      </w:pPr>
-      <w:r>
-        <w:rPr>
-          <w:noProof/>
-        </w:rPr>
-        <w:drawing>
-          <wp:inline distT="0" distB="0" distL="0" distR="0" wp14:anchorId="488A90B5" wp14:editId="06DE52E3">
-            <wp:extent cx="608330" cy="514350"/>
-            <wp:effectExtent l="0" t="0" r="1270" b="0"/>
-            <wp:docPr id="1" name="Picture 1" descr="page1image59464608"/>
-            <wp:cNvGraphicFramePr>
-              <a:graphicFrameLocks xmlns:a="http://schemas.openxmlformats.org/drawingml/2006/main" noChangeAspect="1"/>
-            </wp:cNvGraphicFramePr>
-            <a:graphic xmlns:a="http://schemas.openxmlformats.org/drawingml/2006/main">
-              <a:graphicData uri="http://schemas.openxmlformats.org/drawingml/2006/picture">
-                <pic:pic xmlns:pic="http://schemas.openxmlformats.org/drawingml/2006/picture">
-                  <pic:nvPicPr>
-                    <pic:cNvPr id="0" name="Picture 1" descr="page1image59464608"/>
-                    <pic:cNvPicPr>
-                      <a:picLocks noChangeAspect="1" noChangeArrowheads="1"/>
-                    </pic:cNvPicPr>
-                  </pic:nvPicPr>
-                  <pic:blipFill>
-                    <a:blip r:embed="rId9">
-                      <a:extLst>
-                        <a:ext uri="{28A0092B-C50C-407E-A947-70E740481C1C}">
-                          <a14:useLocalDpi xmlns:a14="http://schemas.microsoft.com/office/drawing/2010/main" val="0"/>
-                        </a:ext>
-                      </a:extLst>
-                    </a:blip>
-                    <a:srcRect/>
-                    <a:stretch>
-                      <a:fillRect/>
-                    </a:stretch>
-                  </pic:blipFill>
-                  <pic:spPr bwMode="auto">
-                    <a:xfrm>
-                      <a:off x="0" y="0"/>
-                      <a:ext cx="611753" cy="517244"/>
-                    </a:xfrm>
-                    <a:prstGeom prst="rect">
-                      <a:avLst/>
-                    </a:prstGeom>
-                    <a:noFill/>
-                    <a:ln>
-                      <a:noFill/>
-                    </a:ln>
-                  </pic:spPr>
-                </pic:pic>
-              </a:graphicData>
-            </a:graphic>
-          </wp:inline>
-        </w:drawing>
-      </w:r>
-    </w:p>
-    <w:p>
-      <w:pPr>
-        <w:spacing w:before="40" w:after="40"/>
-        <w:ind w:left="3600" w:firstLine="720"/>
-        <w:jc w:val="center"/>
+        <w:spacing w:after="0" w:line="192" w:lineRule="auto"/>
+        <w:rPr>
+          <w:b/>
+          <w:bCs/>
+          <w:sz w:val="18"/>
+          <w:szCs w:val="18"/>
+        </w:rPr>
       </w:pPr>
     </w:p>
     <w:p>
       <w:pPr>
-        <w:spacing w:before="40" w:after="40"/>
+        <w:spacing w:after="0" w:line="192" w:lineRule="auto"/>
         <w:rPr>
           <w:b/>
           <w:bCs/>
@@ -1361,7 +1472,7 @@
     </w:p>
     <w:p>
       <w:pPr>
-        <w:spacing w:before="40" w:after="40"/>
+        <w:spacing w:after="0" w:line="192" w:lineRule="auto"/>
         <w:rPr>
           <w:sz w:val="18"/>
           <w:szCs w:val="18"/>
@@ -1374,12 +1485,12 @@
           <w:sz w:val="18"/>
           <w:szCs w:val="18"/>
         </w:rPr>
-        <w:t xml:space="preserve">                                                                               </w:t>
+        <w:t xml:space="preserve">                                                             </w:t>
       </w:r>
     </w:p>
     <w:p>
       <w:pPr>
-        <w:spacing w:before="40" w:after="40"/>
+        <w:spacing w:after="0" w:line="192" w:lineRule="auto"/>
         <w:rPr>
           <w:sz w:val="18"/>
           <w:szCs w:val="18"/>
@@ -1395,7 +1506,7 @@
     </w:p>
     <w:p>
       <w:pPr>
-        <w:spacing w:before="40" w:after="40"/>
+        <w:spacing w:after="0" w:line="192" w:lineRule="auto"/>
         <w:rPr>
           <w:sz w:val="18"/>
           <w:szCs w:val="18"/>
@@ -1404,7 +1515,7 @@
     </w:p>
     <w:p>
       <w:pPr>
-        <w:spacing w:before="40" w:after="40"/>
+        <w:spacing w:after="0" w:line="192" w:lineRule="auto"/>
         <w:rPr>
           <w:sz w:val="18"/>
           <w:szCs w:val="18"/>
@@ -2793,17 +2904,8 @@
                 <w:sz w:val="12"/>
                 <w:szCs w:val="12"/>
               </w:rPr>
-              <w:t xml:space="preserve">A list of credit reference agencies is available from Registry Trust Ltd, 173/175Cleveland Street, London, W1T </w:t>
-            </w:r>
-            <w:proofErr w:type="gramStart"/>
-            <w:r>
-              <w:rPr>
-                <w:sz w:val="12"/>
-                <w:szCs w:val="12"/>
-              </w:rPr>
-              <w:t>6QR</w:t>
-            </w:r>
-            <w:proofErr w:type="gramEnd"/>
+              <w:t>A list of credit reference agencies is available from Registry Trust Ltd, 173/175Cleveland Street, London, W1T 6QR</w:t>
+            </w:r>
           </w:p>
           <w:p>
             <w:pPr>
@@ -3130,7 +3232,7 @@
 </file>
 
 <file path=word/endnotes.xml><?xml version="1.0" encoding="utf-8"?>
-<w:endnotes xmlns:wpc="http://schemas.microsoft.com/office/word/2010/wordprocessingCanvas" xmlns:cx="http://schemas.microsoft.com/office/drawing/2014/chartex" xmlns:cx1="http://schemas.microsoft.com/office/drawing/2015/9/8/chartex" xmlns:cx2="http://schemas.microsoft.com/office/drawing/2015/10/21/chartex" xmlns:cx3="http://schemas.microsoft.com/office/drawing/2016/5/9/chartex" xmlns:cx4="http://schemas.microsoft.com/office/drawing/2016/5/10/chartex" xmlns:cx5="http://schemas.microsoft.com/office/drawing/2016/5/11/chartex" xmlns:cx6="http://schemas.microsoft.com/office/drawing/2016/5/12/chartex" xmlns:cx7="http://schemas.microsoft.com/office/drawing/2016/5/13/chartex" xmlns:cx8="http://schemas.microsoft.com/office/drawing/2016/5/14/chartex" xmlns:mc="http://schemas.openxmlformats.org/markup-compatibility/2006" xmlns:aink="http://schemas.microsoft.com/office/drawing/2016/ink" xmlns:am3d="http://schemas.microsoft.com/office/drawing/2017/model3d" xmlns:o="urn:schemas-microsoft-com:office:office" xmlns:oel="http://schemas.microsoft.com/office/2019/extlst" xmlns:r="http://schemas.openxmlformats.org/officeDocument/2006/relationships" xmlns:m="http://schemas.openxmlformats.org/officeDocument/2006/math" xmlns:v="urn:schemas-microsoft-com:vml" xmlns:wp14="http://schemas.microsoft.com/office/word/2010/wordprocessingDrawing" xmlns:wp="http://schemas.openxmlformats.org/drawingml/2006/wordprocessingDrawing" xmlns:w10="urn:schemas-microsoft-com:office:word" xmlns:w="http://schemas.openxmlformats.org/wordprocessingml/2006/main" xmlns:w14="http://schemas.microsoft.com/office/word/2010/wordml" xmlns:w15="http://schemas.microsoft.com/office/word/2012/wordml" xmlns:w16cex="http://schemas.microsoft.com/office/word/2018/wordml/cex" xmlns:w16cid="http://schemas.microsoft.com/office/word/2016/wordml/cid" xmlns:w16="http://schemas.microsoft.com/office/word/2018/wordml" xmlns:w16sdtdh="http://schemas.microsoft.com/office/word/2020/wordml/sdtdatahash" xmlns:w16se="http://schemas.microsoft.com/office/word/2015/wordml/symex" xmlns:wpg="http://schemas.microsoft.com/office/word/2010/wordprocessingGroup" xmlns:wpi="http://schemas.microsoft.com/office/word/2010/wordprocessingInk" xmlns:wne="http://schemas.microsoft.com/office/word/2006/wordml" xmlns:wps="http://schemas.microsoft.com/office/word/2010/wordprocessingShape" mc:Ignorable="w14 w15 w16se w16cid w16 w16cex w16sdtdh wp14">
+<w:endnotes xmlns:wpc="http://schemas.microsoft.com/office/word/2010/wordprocessingCanvas" xmlns:cx="http://schemas.microsoft.com/office/drawing/2014/chartex" xmlns:cx1="http://schemas.microsoft.com/office/drawing/2015/9/8/chartex" xmlns:cx2="http://schemas.microsoft.com/office/drawing/2015/10/21/chartex" xmlns:cx3="http://schemas.microsoft.com/office/drawing/2016/5/9/chartex" xmlns:cx4="http://schemas.microsoft.com/office/drawing/2016/5/10/chartex" xmlns:cx5="http://schemas.microsoft.com/office/drawing/2016/5/11/chartex" xmlns:cx6="http://schemas.microsoft.com/office/drawing/2016/5/12/chartex" xmlns:cx7="http://schemas.microsoft.com/office/drawing/2016/5/13/chartex" xmlns:cx8="http://schemas.microsoft.com/office/drawing/2016/5/14/chartex" xmlns:mc="http://schemas.openxmlformats.org/markup-compatibility/2006" xmlns:aink="http://schemas.microsoft.com/office/drawing/2016/ink" xmlns:am3d="http://schemas.microsoft.com/office/drawing/2017/model3d" xmlns:o="urn:schemas-microsoft-com:office:office" xmlns:oel="http://schemas.microsoft.com/office/2019/extlst" xmlns:r="http://schemas.openxmlformats.org/officeDocument/2006/relationships" xmlns:m="http://schemas.openxmlformats.org/officeDocument/2006/math" xmlns:v="urn:schemas-microsoft-com:vml" xmlns:wp14="http://schemas.microsoft.com/office/word/2010/wordprocessingDrawing" xmlns:wp="http://schemas.openxmlformats.org/drawingml/2006/wordprocessingDrawing" xmlns:w10="urn:schemas-microsoft-com:office:word" xmlns:w="http://schemas.openxmlformats.org/wordprocessingml/2006/main" xmlns:w14="http://schemas.microsoft.com/office/word/2010/wordml" xmlns:w15="http://schemas.microsoft.com/office/word/2012/wordml" xmlns:w16cex="http://schemas.microsoft.com/office/word/2018/wordml/cex" xmlns:w16cid="http://schemas.microsoft.com/office/word/2016/wordml/cid" xmlns:w16="http://schemas.microsoft.com/office/word/2018/wordml" xmlns:w16du="http://schemas.microsoft.com/office/word/2023/wordml/word16du" xmlns:w16sdtdh="http://schemas.microsoft.com/office/word/2020/wordml/sdtdatahash" xmlns:w16se="http://schemas.microsoft.com/office/word/2015/wordml/symex" xmlns:wpg="http://schemas.microsoft.com/office/word/2010/wordprocessingGroup" xmlns:wpi="http://schemas.microsoft.com/office/word/2010/wordprocessingInk" xmlns:wne="http://schemas.microsoft.com/office/word/2006/wordml" xmlns:wps="http://schemas.microsoft.com/office/word/2010/wordprocessingShape" mc:Ignorable="w14 w15 w16se w16cid w16 w16cex w16sdtdh w16du wp14">
   <w:endnote w:type="separator" w:id="-1">
     <w:p>
       <w:pPr>
@@ -3155,7 +3257,7 @@
 </file>
 
 <file path=word/footer1.xml><?xml version="1.0" encoding="utf-8"?>
-<w:ftr xmlns:wpc="http://schemas.microsoft.com/office/word/2010/wordprocessingCanvas" xmlns:cx="http://schemas.microsoft.com/office/drawing/2014/chartex" xmlns:cx1="http://schemas.microsoft.com/office/drawing/2015/9/8/chartex" xmlns:cx2="http://schemas.microsoft.com/office/drawing/2015/10/21/chartex" xmlns:cx3="http://schemas.microsoft.com/office/drawing/2016/5/9/chartex" xmlns:cx4="http://schemas.microsoft.com/office/drawing/2016/5/10/chartex" xmlns:cx5="http://schemas.microsoft.com/office/drawing/2016/5/11/chartex" xmlns:cx6="http://schemas.microsoft.com/office/drawing/2016/5/12/chartex" xmlns:cx7="http://schemas.microsoft.com/office/drawing/2016/5/13/chartex" xmlns:cx8="http://schemas.microsoft.com/office/drawing/2016/5/14/chartex" xmlns:mc="http://schemas.openxmlformats.org/markup-compatibility/2006" xmlns:aink="http://schemas.microsoft.com/office/drawing/2016/ink" xmlns:am3d="http://schemas.microsoft.com/office/drawing/2017/model3d" xmlns:o="urn:schemas-microsoft-com:office:office" xmlns:oel="http://schemas.microsoft.com/office/2019/extlst" xmlns:r="http://schemas.openxmlformats.org/officeDocument/2006/relationships" xmlns:m="http://schemas.openxmlformats.org/officeDocument/2006/math" xmlns:v="urn:schemas-microsoft-com:vml" xmlns:wp14="http://schemas.microsoft.com/office/word/2010/wordprocessingDrawing" xmlns:wp="http://schemas.openxmlformats.org/drawingml/2006/wordprocessingDrawing" xmlns:w10="urn:schemas-microsoft-com:office:word" xmlns:w="http://schemas.openxmlformats.org/wordprocessingml/2006/main" xmlns:w14="http://schemas.microsoft.com/office/word/2010/wordml" xmlns:w15="http://schemas.microsoft.com/office/word/2012/wordml" xmlns:w16cex="http://schemas.microsoft.com/office/word/2018/wordml/cex" xmlns:w16cid="http://schemas.microsoft.com/office/word/2016/wordml/cid" xmlns:w16="http://schemas.microsoft.com/office/word/2018/wordml" xmlns:w16sdtdh="http://schemas.microsoft.com/office/word/2020/wordml/sdtdatahash" xmlns:w16se="http://schemas.microsoft.com/office/word/2015/wordml/symex" xmlns:wpg="http://schemas.microsoft.com/office/word/2010/wordprocessingGroup" xmlns:wpi="http://schemas.microsoft.com/office/word/2010/wordprocessingInk" xmlns:wne="http://schemas.microsoft.com/office/word/2006/wordml" xmlns:wps="http://schemas.microsoft.com/office/word/2010/wordprocessingShape" mc:Ignorable="w14 w15 w16se w16cid w16 w16cex w16sdtdh wp14">
+<w:ftr xmlns:wpc="http://schemas.microsoft.com/office/word/2010/wordprocessingCanvas" xmlns:cx="http://schemas.microsoft.com/office/drawing/2014/chartex" xmlns:cx1="http://schemas.microsoft.com/office/drawing/2015/9/8/chartex" xmlns:cx2="http://schemas.microsoft.com/office/drawing/2015/10/21/chartex" xmlns:cx3="http://schemas.microsoft.com/office/drawing/2016/5/9/chartex" xmlns:cx4="http://schemas.microsoft.com/office/drawing/2016/5/10/chartex" xmlns:cx5="http://schemas.microsoft.com/office/drawing/2016/5/11/chartex" xmlns:cx6="http://schemas.microsoft.com/office/drawing/2016/5/12/chartex" xmlns:cx7="http://schemas.microsoft.com/office/drawing/2016/5/13/chartex" xmlns:cx8="http://schemas.microsoft.com/office/drawing/2016/5/14/chartex" xmlns:mc="http://schemas.openxmlformats.org/markup-compatibility/2006" xmlns:aink="http://schemas.microsoft.com/office/drawing/2016/ink" xmlns:am3d="http://schemas.microsoft.com/office/drawing/2017/model3d" xmlns:o="urn:schemas-microsoft-com:office:office" xmlns:oel="http://schemas.microsoft.com/office/2019/extlst" xmlns:r="http://schemas.openxmlformats.org/officeDocument/2006/relationships" xmlns:m="http://schemas.openxmlformats.org/officeDocument/2006/math" xmlns:v="urn:schemas-microsoft-com:vml" xmlns:wp14="http://schemas.microsoft.com/office/word/2010/wordprocessingDrawing" xmlns:wp="http://schemas.openxmlformats.org/drawingml/2006/wordprocessingDrawing" xmlns:w10="urn:schemas-microsoft-com:office:word" xmlns:w="http://schemas.openxmlformats.org/wordprocessingml/2006/main" xmlns:w14="http://schemas.microsoft.com/office/word/2010/wordml" xmlns:w15="http://schemas.microsoft.com/office/word/2012/wordml" xmlns:w16cex="http://schemas.microsoft.com/office/word/2018/wordml/cex" xmlns:w16cid="http://schemas.microsoft.com/office/word/2016/wordml/cid" xmlns:w16="http://schemas.microsoft.com/office/word/2018/wordml" xmlns:w16du="http://schemas.microsoft.com/office/word/2023/wordml/word16du" xmlns:w16sdtdh="http://schemas.microsoft.com/office/word/2020/wordml/sdtdatahash" xmlns:w16se="http://schemas.microsoft.com/office/word/2015/wordml/symex" xmlns:wpg="http://schemas.microsoft.com/office/word/2010/wordprocessingGroup" xmlns:wpi="http://schemas.microsoft.com/office/word/2010/wordprocessingInk" xmlns:wne="http://schemas.microsoft.com/office/word/2006/wordml" xmlns:wps="http://schemas.microsoft.com/office/word/2010/wordprocessingShape" mc:Ignorable="w14 w15 w16se w16cid w16 w16cex w16sdtdh w16du wp14">
   <w:p>
     <w:pPr>
       <w:pStyle w:val="Footer"/>
@@ -3271,7 +3373,7 @@
 </file>
 
 <file path=word/footnotes.xml><?xml version="1.0" encoding="utf-8"?>
-<w:footnotes xmlns:wpc="http://schemas.microsoft.com/office/word/2010/wordprocessingCanvas" xmlns:cx="http://schemas.microsoft.com/office/drawing/2014/chartex" xmlns:cx1="http://schemas.microsoft.com/office/drawing/2015/9/8/chartex" xmlns:cx2="http://schemas.microsoft.com/office/drawing/2015/10/21/chartex" xmlns:cx3="http://schemas.microsoft.com/office/drawing/2016/5/9/chartex" xmlns:cx4="http://schemas.microsoft.com/office/drawing/2016/5/10/chartex" xmlns:cx5="http://schemas.microsoft.com/office/drawing/2016/5/11/chartex" xmlns:cx6="http://schemas.microsoft.com/office/drawing/2016/5/12/chartex" xmlns:cx7="http://schemas.microsoft.com/office/drawing/2016/5/13/chartex" xmlns:cx8="http://schemas.microsoft.com/office/drawing/2016/5/14/chartex" xmlns:mc="http://schemas.openxmlformats.org/markup-compatibility/2006" xmlns:aink="http://schemas.microsoft.com/office/drawing/2016/ink" xmlns:am3d="http://schemas.microsoft.com/office/drawing/2017/model3d" xmlns:o="urn:schemas-microsoft-com:office:office" xmlns:oel="http://schemas.microsoft.com/office/2019/extlst" xmlns:r="http://schemas.openxmlformats.org/officeDocument/2006/relationships" xmlns:m="http://schemas.openxmlformats.org/officeDocument/2006/math" xmlns:v="urn:schemas-microsoft-com:vml" xmlns:wp14="http://schemas.microsoft.com/office/word/2010/wordprocessingDrawing" xmlns:wp="http://schemas.openxmlformats.org/drawingml/2006/wordprocessingDrawing" xmlns:w10="urn:schemas-microsoft-com:office:word" xmlns:w="http://schemas.openxmlformats.org/wordprocessingml/2006/main" xmlns:w14="http://schemas.microsoft.com/office/word/2010/wordml" xmlns:w15="http://schemas.microsoft.com/office/word/2012/wordml" xmlns:w16cex="http://schemas.microsoft.com/office/word/2018/wordml/cex" xmlns:w16cid="http://schemas.microsoft.com/office/word/2016/wordml/cid" xmlns:w16="http://schemas.microsoft.com/office/word/2018/wordml" xmlns:w16sdtdh="http://schemas.microsoft.com/office/word/2020/wordml/sdtdatahash" xmlns:w16se="http://schemas.microsoft.com/office/word/2015/wordml/symex" xmlns:wpg="http://schemas.microsoft.com/office/word/2010/wordprocessingGroup" xmlns:wpi="http://schemas.microsoft.com/office/word/2010/wordprocessingInk" xmlns:wne="http://schemas.microsoft.com/office/word/2006/wordml" xmlns:wps="http://schemas.microsoft.com/office/word/2010/wordprocessingShape" mc:Ignorable="w14 w15 w16se w16cid w16 w16cex w16sdtdh wp14">
+<w:footnotes xmlns:wpc="http://schemas.microsoft.com/office/word/2010/wordprocessingCanvas" xmlns:cx="http://schemas.microsoft.com/office/drawing/2014/chartex" xmlns:cx1="http://schemas.microsoft.com/office/drawing/2015/9/8/chartex" xmlns:cx2="http://schemas.microsoft.com/office/drawing/2015/10/21/chartex" xmlns:cx3="http://schemas.microsoft.com/office/drawing/2016/5/9/chartex" xmlns:cx4="http://schemas.microsoft.com/office/drawing/2016/5/10/chartex" xmlns:cx5="http://schemas.microsoft.com/office/drawing/2016/5/11/chartex" xmlns:cx6="http://schemas.microsoft.com/office/drawing/2016/5/12/chartex" xmlns:cx7="http://schemas.microsoft.com/office/drawing/2016/5/13/chartex" xmlns:cx8="http://schemas.microsoft.com/office/drawing/2016/5/14/chartex" xmlns:mc="http://schemas.openxmlformats.org/markup-compatibility/2006" xmlns:aink="http://schemas.microsoft.com/office/drawing/2016/ink" xmlns:am3d="http://schemas.microsoft.com/office/drawing/2017/model3d" xmlns:o="urn:schemas-microsoft-com:office:office" xmlns:oel="http://schemas.microsoft.com/office/2019/extlst" xmlns:r="http://schemas.openxmlformats.org/officeDocument/2006/relationships" xmlns:m="http://schemas.openxmlformats.org/officeDocument/2006/math" xmlns:v="urn:schemas-microsoft-com:vml" xmlns:wp14="http://schemas.microsoft.com/office/word/2010/wordprocessingDrawing" xmlns:wp="http://schemas.openxmlformats.org/drawingml/2006/wordprocessingDrawing" xmlns:w10="urn:schemas-microsoft-com:office:word" xmlns:w="http://schemas.openxmlformats.org/wordprocessingml/2006/main" xmlns:w14="http://schemas.microsoft.com/office/word/2010/wordml" xmlns:w15="http://schemas.microsoft.com/office/word/2012/wordml" xmlns:w16cex="http://schemas.microsoft.com/office/word/2018/wordml/cex" xmlns:w16cid="http://schemas.microsoft.com/office/word/2016/wordml/cid" xmlns:w16="http://schemas.microsoft.com/office/word/2018/wordml" xmlns:w16du="http://schemas.microsoft.com/office/word/2023/wordml/word16du" xmlns:w16sdtdh="http://schemas.microsoft.com/office/word/2020/wordml/sdtdatahash" xmlns:w16se="http://schemas.microsoft.com/office/word/2015/wordml/symex" xmlns:wpg="http://schemas.microsoft.com/office/word/2010/wordprocessingGroup" xmlns:wpi="http://schemas.microsoft.com/office/word/2010/wordprocessingInk" xmlns:wne="http://schemas.microsoft.com/office/word/2006/wordml" xmlns:wps="http://schemas.microsoft.com/office/word/2010/wordprocessingShape" mc:Ignorable="w14 w15 w16se w16cid w16 w16cex w16sdtdh w16du wp14">
   <w:footnote w:type="separator" w:id="-1">
     <w:p>
       <w:pPr>
@@ -3296,7 +3398,7 @@
 </file>
 
 <file path=word/styles.xml><?xml version="1.0" encoding="utf-8"?>
-<w:styles xmlns:mc="http://schemas.openxmlformats.org/markup-compatibility/2006" xmlns:r="http://schemas.openxmlformats.org/officeDocument/2006/relationships" xmlns:w="http://schemas.openxmlformats.org/wordprocessingml/2006/main" xmlns:w14="http://schemas.microsoft.com/office/word/2010/wordml" xmlns:w15="http://schemas.microsoft.com/office/word/2012/wordml" xmlns:w16cex="http://schemas.microsoft.com/office/word/2018/wordml/cex" xmlns:w16cid="http://schemas.microsoft.com/office/word/2016/wordml/cid" xmlns:w16="http://schemas.microsoft.com/office/word/2018/wordml" xmlns:w16sdtdh="http://schemas.microsoft.com/office/word/2020/wordml/sdtdatahash" xmlns:w16se="http://schemas.microsoft.com/office/word/2015/wordml/symex" mc:Ignorable="w14 w15 w16se w16cid w16 w16cex w16sdtdh">
+<w:styles xmlns:mc="http://schemas.openxmlformats.org/markup-compatibility/2006" xmlns:r="http://schemas.openxmlformats.org/officeDocument/2006/relationships" xmlns:w="http://schemas.openxmlformats.org/wordprocessingml/2006/main" xmlns:w14="http://schemas.microsoft.com/office/word/2010/wordml" xmlns:w15="http://schemas.microsoft.com/office/word/2012/wordml" xmlns:w16cex="http://schemas.microsoft.com/office/word/2018/wordml/cex" xmlns:w16cid="http://schemas.microsoft.com/office/word/2016/wordml/cid" xmlns:w16="http://schemas.microsoft.com/office/word/2018/wordml" xmlns:w16du="http://schemas.microsoft.com/office/word/2023/wordml/word16du" xmlns:w16sdtdh="http://schemas.microsoft.com/office/word/2020/wordml/sdtdatahash" xmlns:w16se="http://schemas.microsoft.com/office/word/2015/wordml/symex" mc:Ignorable="w14 w15 w16se w16cid w16 w16cex w16sdtdh w16du">
   <w:docDefaults>
     <w:rPrDefault>
       <w:rPr>
@@ -4139,15 +4241,6 @@
 </file>
 
 <file path=customXml/item1.xml><?xml version="1.0" encoding="utf-8"?>
-<?mso-contentType ?>
-<FormTemplates xmlns="http://schemas.microsoft.com/sharepoint/v3/contenttype/forms">
-  <Display>DocumentLibraryForm</Display>
-  <Edit>DocumentLibraryForm</Edit>
-  <New>DocumentLibraryForm</New>
-</FormTemplates>
-</file>
-
-<file path=customXml/item2.xml><?xml version="1.0" encoding="utf-8"?>
 <p:properties xmlns:p="http://schemas.microsoft.com/office/2006/metadata/properties" xmlns:xsi="http://www.w3.org/2001/XMLSchema-instance" xmlns:pc="http://schemas.microsoft.com/office/infopath/2007/PartnerControls">
   <documentManagement>
     <Stage xmlns="f336f4fe-8719-4ea2-b5d6-29b3a580aeb4">In Approval</Stage>
@@ -4163,6 +4256,15 @@
     <Publication_x0020_Date xmlns="f336f4fe-8719-4ea2-b5d6-29b3a580aeb4">2022-03-23T00:00:00+00:00</Publication_x0020_Date>
   </documentManagement>
 </p:properties>
+</file>
+
+<file path=customXml/item2.xml><?xml version="1.0" encoding="utf-8"?>
+<?mso-contentType ?>
+<FormTemplates xmlns="http://schemas.microsoft.com/sharepoint/v3/contenttype/forms">
+  <Display>DocumentLibraryForm</Display>
+  <Edit>DocumentLibraryForm</Edit>
+  <New>DocumentLibraryForm</New>
+</FormTemplates>
 </file>
 
 <file path=customXml/item3.xml><?xml version="1.0" encoding="utf-8"?>
@@ -4481,19 +4583,19 @@
 </file>
 
 <file path=customXml/itemProps1.xml><?xml version="1.0" encoding="utf-8"?>
-<ds:datastoreItem xmlns:ds="http://schemas.openxmlformats.org/officeDocument/2006/customXml" ds:itemID="{2A4301B6-8662-4A72-AB84-B39D0E5BE4CA}">
+<ds:datastoreItem xmlns:ds="http://schemas.openxmlformats.org/officeDocument/2006/customXml" ds:itemID="{6A83771D-3331-4AEF-8DFC-61D4F9C17075}">
   <ds:schemaRefs>
-    <ds:schemaRef ds:uri="http://schemas.microsoft.com/sharepoint/v3/contenttype/forms"/>
+    <ds:schemaRef ds:uri="http://schemas.microsoft.com/office/2006/metadata/properties"/>
+    <ds:schemaRef ds:uri="http://schemas.microsoft.com/office/infopath/2007/PartnerControls"/>
+    <ds:schemaRef ds:uri="f336f4fe-8719-4ea2-b5d6-29b3a580aeb4"/>
   </ds:schemaRefs>
 </ds:datastoreItem>
 </file>
 
 <file path=customXml/itemProps2.xml><?xml version="1.0" encoding="utf-8"?>
-<ds:datastoreItem xmlns:ds="http://schemas.openxmlformats.org/officeDocument/2006/customXml" ds:itemID="{6A83771D-3331-4AEF-8DFC-61D4F9C17075}">
+<ds:datastoreItem xmlns:ds="http://schemas.openxmlformats.org/officeDocument/2006/customXml" ds:itemID="{2A4301B6-8662-4A72-AB84-B39D0E5BE4CA}">
   <ds:schemaRefs>
-    <ds:schemaRef ds:uri="http://schemas.microsoft.com/office/2006/metadata/properties"/>
-    <ds:schemaRef ds:uri="http://schemas.microsoft.com/office/infopath/2007/PartnerControls"/>
-    <ds:schemaRef ds:uri="f336f4fe-8719-4ea2-b5d6-29b3a580aeb4"/>
+    <ds:schemaRef ds:uri="http://schemas.microsoft.com/sharepoint/v3/contenttype/forms"/>
   </ds:schemaRefs>
 </ds:datastoreItem>
 </file>

</xml_diff>

<commit_message>
CIV-14678 Template update (#5223)
* CIV-14678 template seal updated

* CIV-14678 template update

---------

Co-authored-by: Azam <106387766+Azam-Hmcts@users.noreply.github.com>
</commit_message>
<xml_diff>
--- a/docker/docmosis/templates/CV-SPC-DEC-ENG-00911.docx
+++ b/docker/docmosis/templates/CV-SPC-DEC-ENG-00911.docx
@@ -1,6 +1,6 @@
 
 <file path=word/document.xml><?xml version="1.0" encoding="utf-8"?>
-<w:document xmlns:wpc="http://schemas.microsoft.com/office/word/2010/wordprocessingCanvas" xmlns:cx="http://schemas.microsoft.com/office/drawing/2014/chartex" xmlns:cx1="http://schemas.microsoft.com/office/drawing/2015/9/8/chartex" xmlns:cx2="http://schemas.microsoft.com/office/drawing/2015/10/21/chartex" xmlns:cx3="http://schemas.microsoft.com/office/drawing/2016/5/9/chartex" xmlns:cx4="http://schemas.microsoft.com/office/drawing/2016/5/10/chartex" xmlns:cx5="http://schemas.microsoft.com/office/drawing/2016/5/11/chartex" xmlns:cx6="http://schemas.microsoft.com/office/drawing/2016/5/12/chartex" xmlns:cx7="http://schemas.microsoft.com/office/drawing/2016/5/13/chartex" xmlns:cx8="http://schemas.microsoft.com/office/drawing/2016/5/14/chartex" xmlns:mc="http://schemas.openxmlformats.org/markup-compatibility/2006" xmlns:aink="http://schemas.microsoft.com/office/drawing/2016/ink" xmlns:am3d="http://schemas.microsoft.com/office/drawing/2017/model3d" xmlns:o="urn:schemas-microsoft-com:office:office" xmlns:oel="http://schemas.microsoft.com/office/2019/extlst" xmlns:r="http://schemas.openxmlformats.org/officeDocument/2006/relationships" xmlns:m="http://schemas.openxmlformats.org/officeDocument/2006/math" xmlns:v="urn:schemas-microsoft-com:vml" xmlns:wp14="http://schemas.microsoft.com/office/word/2010/wordprocessingDrawing" xmlns:wp="http://schemas.openxmlformats.org/drawingml/2006/wordprocessingDrawing" xmlns:w10="urn:schemas-microsoft-com:office:word" xmlns:w="http://schemas.openxmlformats.org/wordprocessingml/2006/main" xmlns:w14="http://schemas.microsoft.com/office/word/2010/wordml" xmlns:w15="http://schemas.microsoft.com/office/word/2012/wordml" xmlns:w16cex="http://schemas.microsoft.com/office/word/2018/wordml/cex" xmlns:w16cid="http://schemas.microsoft.com/office/word/2016/wordml/cid" xmlns:w16="http://schemas.microsoft.com/office/word/2018/wordml" xmlns:w16sdtdh="http://schemas.microsoft.com/office/word/2020/wordml/sdtdatahash" xmlns:w16se="http://schemas.microsoft.com/office/word/2015/wordml/symex" xmlns:wpg="http://schemas.microsoft.com/office/word/2010/wordprocessingGroup" xmlns:wpi="http://schemas.microsoft.com/office/word/2010/wordprocessingInk" xmlns:wne="http://schemas.microsoft.com/office/word/2006/wordml" xmlns:wps="http://schemas.microsoft.com/office/word/2010/wordprocessingShape" mc:Ignorable="w14 w15 w16se w16cid w16 w16cex w16sdtdh wp14">
+<w:document xmlns:wpc="http://schemas.microsoft.com/office/word/2010/wordprocessingCanvas" xmlns:cx="http://schemas.microsoft.com/office/drawing/2014/chartex" xmlns:cx1="http://schemas.microsoft.com/office/drawing/2015/9/8/chartex" xmlns:cx2="http://schemas.microsoft.com/office/drawing/2015/10/21/chartex" xmlns:cx3="http://schemas.microsoft.com/office/drawing/2016/5/9/chartex" xmlns:cx4="http://schemas.microsoft.com/office/drawing/2016/5/10/chartex" xmlns:cx5="http://schemas.microsoft.com/office/drawing/2016/5/11/chartex" xmlns:cx6="http://schemas.microsoft.com/office/drawing/2016/5/12/chartex" xmlns:cx7="http://schemas.microsoft.com/office/drawing/2016/5/13/chartex" xmlns:cx8="http://schemas.microsoft.com/office/drawing/2016/5/14/chartex" xmlns:mc="http://schemas.openxmlformats.org/markup-compatibility/2006" xmlns:aink="http://schemas.microsoft.com/office/drawing/2016/ink" xmlns:am3d="http://schemas.microsoft.com/office/drawing/2017/model3d" xmlns:o="urn:schemas-microsoft-com:office:office" xmlns:oel="http://schemas.microsoft.com/office/2019/extlst" xmlns:r="http://schemas.openxmlformats.org/officeDocument/2006/relationships" xmlns:m="http://schemas.openxmlformats.org/officeDocument/2006/math" xmlns:v="urn:schemas-microsoft-com:vml" xmlns:wp14="http://schemas.microsoft.com/office/word/2010/wordprocessingDrawing" xmlns:wp="http://schemas.openxmlformats.org/drawingml/2006/wordprocessingDrawing" xmlns:w10="urn:schemas-microsoft-com:office:word" xmlns:w="http://schemas.openxmlformats.org/wordprocessingml/2006/main" xmlns:w14="http://schemas.microsoft.com/office/word/2010/wordml" xmlns:w15="http://schemas.microsoft.com/office/word/2012/wordml" xmlns:w16cex="http://schemas.microsoft.com/office/word/2018/wordml/cex" xmlns:w16cid="http://schemas.microsoft.com/office/word/2016/wordml/cid" xmlns:w16="http://schemas.microsoft.com/office/word/2018/wordml" xmlns:w16du="http://schemas.microsoft.com/office/word/2023/wordml/word16du" xmlns:w16sdtdh="http://schemas.microsoft.com/office/word/2020/wordml/sdtdatahash" xmlns:w16se="http://schemas.microsoft.com/office/word/2015/wordml/symex" xmlns:wpg="http://schemas.microsoft.com/office/word/2010/wordprocessingGroup" xmlns:wpi="http://schemas.microsoft.com/office/word/2010/wordprocessingInk" xmlns:wne="http://schemas.microsoft.com/office/word/2006/wordml" xmlns:wps="http://schemas.microsoft.com/office/word/2010/wordprocessingShape" mc:Ignorable="w14 w15 w16se w16cid w16 w16cex w16sdtdh w16du wp14">
   <w:body>
     <w:tbl>
       <w:tblPr>
@@ -312,11 +312,14 @@
       </w:tr>
       <w:tr>
         <w:trPr>
-          <w:trHeight w:hRule="exact" w:val="856"/>
+          <w:trHeight w:hRule="exact" w:val="988"/>
         </w:trPr>
         <w:tc>
           <w:tcPr>
             <w:tcW w:w="1271" w:type="dxa"/>
+            <w:tcBorders>
+              <w:bottom w:val="single" w:sz="4" w:space="0" w:color="auto"/>
+            </w:tcBorders>
           </w:tcPr>
           <w:p>
             <w:pPr>
@@ -358,6 +361,9 @@
         <w:tc>
           <w:tcPr>
             <w:tcW w:w="3456" w:type="dxa"/>
+            <w:tcBorders>
+              <w:bottom w:val="single" w:sz="4" w:space="0" w:color="auto"/>
+            </w:tcBorders>
           </w:tcPr>
           <w:p>
             <w:pPr>
@@ -748,6 +754,9 @@
         <w:tc>
           <w:tcPr>
             <w:tcW w:w="1271" w:type="dxa"/>
+            <w:tcBorders>
+              <w:bottom w:val="single" w:sz="4" w:space="0" w:color="auto"/>
+            </w:tcBorders>
           </w:tcPr>
           <w:p>
             <w:pPr>
@@ -773,6 +782,9 @@
         <w:tc>
           <w:tcPr>
             <w:tcW w:w="3456" w:type="dxa"/>
+            <w:tcBorders>
+              <w:bottom w:val="single" w:sz="4" w:space="0" w:color="auto"/>
+            </w:tcBorders>
           </w:tcPr>
           <w:p>
             <w:pPr>
@@ -870,6 +882,152 @@
           <w:p>
             <w:pPr>
               <w:spacing w:before="40" w:after="40"/>
+              <w:rPr>
+                <w:sz w:val="16"/>
+                <w:szCs w:val="16"/>
+              </w:rPr>
+            </w:pPr>
+          </w:p>
+        </w:tc>
+      </w:tr>
+      <w:tr>
+        <w:trPr>
+          <w:trHeight w:hRule="exact" w:val="1277"/>
+        </w:trPr>
+        <w:tc>
+          <w:tcPr>
+            <w:tcW w:w="1271" w:type="dxa"/>
+            <w:tcBorders>
+              <w:top w:val="single" w:sz="4" w:space="0" w:color="auto"/>
+              <w:left w:val="nil"/>
+              <w:bottom w:val="nil"/>
+              <w:right w:val="nil"/>
+            </w:tcBorders>
+          </w:tcPr>
+          <w:p>
+            <w:pPr>
+              <w:spacing w:before="40" w:after="40"/>
+              <w:rPr>
+                <w:b/>
+                <w:bCs/>
+                <w:sz w:val="16"/>
+                <w:szCs w:val="16"/>
+              </w:rPr>
+            </w:pPr>
+          </w:p>
+        </w:tc>
+        <w:tc>
+          <w:tcPr>
+            <w:tcW w:w="3456" w:type="dxa"/>
+            <w:tcBorders>
+              <w:top w:val="single" w:sz="4" w:space="0" w:color="auto"/>
+              <w:left w:val="nil"/>
+              <w:bottom w:val="nil"/>
+              <w:right w:val="nil"/>
+            </w:tcBorders>
+          </w:tcPr>
+          <w:p>
+            <w:pPr>
+              <w:spacing w:before="40" w:after="40"/>
+              <w:jc w:val="center"/>
+              <w:rPr>
+                <w:sz w:val="16"/>
+                <w:szCs w:val="16"/>
+              </w:rPr>
+            </w:pPr>
+          </w:p>
+          <w:p>
+            <w:pPr>
+              <w:spacing w:before="40" w:after="40"/>
+              <w:jc w:val="center"/>
+              <w:rPr>
+                <w:sz w:val="16"/>
+                <w:szCs w:val="16"/>
+              </w:rPr>
+            </w:pPr>
+            <w:r>
+              <w:rPr>
+                <w:noProof/>
+              </w:rPr>
+              <w:drawing>
+                <wp:inline distT="0" distB="0" distL="0" distR="0" wp14:anchorId="1E6069AE" wp14:editId="73C300AA">
+                  <wp:extent cx="608400" cy="608400"/>
+                  <wp:effectExtent l="0" t="0" r="1270" b="1270"/>
+                  <wp:docPr id="205255688" name="Picture 1" descr="A black crown and stars in a circle&#10;&#10;Description automatically generated"/>
+                  <wp:cNvGraphicFramePr>
+                    <a:graphicFrameLocks xmlns:a="http://schemas.openxmlformats.org/drawingml/2006/main" noChangeAspect="1"/>
+                  </wp:cNvGraphicFramePr>
+                  <a:graphic xmlns:a="http://schemas.openxmlformats.org/drawingml/2006/main">
+                    <a:graphicData uri="http://schemas.openxmlformats.org/drawingml/2006/picture">
+                      <pic:pic xmlns:pic="http://schemas.openxmlformats.org/drawingml/2006/picture">
+                        <pic:nvPicPr>
+                          <pic:cNvPr id="293369653" name="Picture 1" descr="A black crown and stars in a circle&#10;&#10;Description automatically generated"/>
+                          <pic:cNvPicPr/>
+                        </pic:nvPicPr>
+                        <pic:blipFill>
+                          <a:blip r:embed="rId9"/>
+                          <a:stretch>
+                            <a:fillRect/>
+                          </a:stretch>
+                        </pic:blipFill>
+                        <pic:spPr>
+                          <a:xfrm>
+                            <a:off x="0" y="0"/>
+                            <a:ext cx="608400" cy="608400"/>
+                          </a:xfrm>
+                          <a:prstGeom prst="rect">
+                            <a:avLst/>
+                          </a:prstGeom>
+                        </pic:spPr>
+                      </pic:pic>
+                    </a:graphicData>
+                  </a:graphic>
+                </wp:inline>
+              </w:drawing>
+            </w:r>
+          </w:p>
+        </w:tc>
+      </w:tr>
+      <w:tr>
+        <w:trPr>
+          <w:trHeight w:hRule="exact" w:val="421"/>
+        </w:trPr>
+        <w:tc>
+          <w:tcPr>
+            <w:tcW w:w="1271" w:type="dxa"/>
+            <w:tcBorders>
+              <w:top w:val="nil"/>
+              <w:left w:val="nil"/>
+              <w:bottom w:val="nil"/>
+              <w:right w:val="nil"/>
+            </w:tcBorders>
+          </w:tcPr>
+          <w:p>
+            <w:pPr>
+              <w:spacing w:before="40" w:after="40"/>
+              <w:rPr>
+                <w:b/>
+                <w:bCs/>
+                <w:sz w:val="16"/>
+                <w:szCs w:val="16"/>
+              </w:rPr>
+            </w:pPr>
+          </w:p>
+        </w:tc>
+        <w:tc>
+          <w:tcPr>
+            <w:tcW w:w="3456" w:type="dxa"/>
+            <w:tcBorders>
+              <w:top w:val="nil"/>
+              <w:left w:val="nil"/>
+              <w:bottom w:val="nil"/>
+              <w:right w:val="nil"/>
+            </w:tcBorders>
+          </w:tcPr>
+          <w:p>
+            <w:pPr>
+              <w:spacing w:before="40" w:after="40"/>
+              <w:jc w:val="center"/>
               <w:rPr>
                 <w:sz w:val="16"/>
                 <w:szCs w:val="16"/>
@@ -975,6 +1133,9 @@
         <w:tc>
           <w:tcPr>
             <w:tcW w:w="3859" w:type="dxa"/>
+            <w:tcBorders>
+              <w:bottom w:val="single" w:sz="4" w:space="0" w:color="auto"/>
+            </w:tcBorders>
           </w:tcPr>
           <w:p>
             <w:pPr>
@@ -1233,6 +1394,34 @@
               <w:spacing w:before="40" w:after="40"/>
               <w:rPr>
                 <w:rFonts w:cstheme="minorHAnsi"/>
+                <w:sz w:val="16"/>
+                <w:szCs w:val="16"/>
+              </w:rPr>
+            </w:pPr>
+          </w:p>
+        </w:tc>
+      </w:tr>
+      <w:tr>
+        <w:trPr>
+          <w:trHeight w:hRule="exact" w:val="993"/>
+        </w:trPr>
+        <w:tc>
+          <w:tcPr>
+            <w:tcW w:w="3859" w:type="dxa"/>
+            <w:tcBorders>
+              <w:top w:val="single" w:sz="4" w:space="0" w:color="auto"/>
+              <w:left w:val="nil"/>
+              <w:bottom w:val="nil"/>
+              <w:right w:val="nil"/>
+            </w:tcBorders>
+          </w:tcPr>
+          <w:p>
+            <w:pPr>
+              <w:spacing w:before="40" w:after="40"/>
+              <w:rPr>
+                <w:rFonts w:cstheme="minorHAnsi"/>
+                <w:b/>
+                <w:bCs/>
                 <w:sz w:val="16"/>
                 <w:szCs w:val="16"/>
               </w:rPr>
@@ -1243,96 +1432,18 @@
     </w:tbl>
     <w:p>
       <w:pPr>
-        <w:spacing w:before="40" w:after="40"/>
-        <w:rPr>
-          <w:rFonts w:cstheme="minorHAnsi"/>
-          <w:sz w:val="16"/>
-          <w:szCs w:val="16"/>
-        </w:rPr>
-      </w:pPr>
-      <w:r>
-        <w:rPr>
-          <w:rFonts w:cstheme="minorHAnsi"/>
-          <w:sz w:val="16"/>
-          <w:szCs w:val="16"/>
-        </w:rPr>
-        <w:t xml:space="preserve">                                      </w:t>
-      </w:r>
-    </w:p>
-    <w:p>
-      <w:pPr>
-        <w:spacing w:before="40" w:after="40"/>
-        <w:jc w:val="center"/>
-        <w:rPr>
-          <w:rFonts w:cstheme="minorHAnsi"/>
-          <w:sz w:val="16"/>
-          <w:szCs w:val="16"/>
-        </w:rPr>
-      </w:pPr>
-      <w:r>
-        <w:rPr>
-          <w:noProof/>
-        </w:rPr>
-        <w:drawing>
-          <wp:inline distT="0" distB="0" distL="0" distR="0" wp14:anchorId="488A90B5" wp14:editId="06DE52E3">
-            <wp:extent cx="608330" cy="514350"/>
-            <wp:effectExtent l="0" t="0" r="1270" b="0"/>
-            <wp:docPr id="1" name="Picture 1" descr="page1image59464608"/>
-            <wp:cNvGraphicFramePr>
-              <a:graphicFrameLocks xmlns:a="http://schemas.openxmlformats.org/drawingml/2006/main" noChangeAspect="1"/>
-            </wp:cNvGraphicFramePr>
-            <a:graphic xmlns:a="http://schemas.openxmlformats.org/drawingml/2006/main">
-              <a:graphicData uri="http://schemas.openxmlformats.org/drawingml/2006/picture">
-                <pic:pic xmlns:pic="http://schemas.openxmlformats.org/drawingml/2006/picture">
-                  <pic:nvPicPr>
-                    <pic:cNvPr id="0" name="Picture 1" descr="page1image59464608"/>
-                    <pic:cNvPicPr>
-                      <a:picLocks noChangeAspect="1" noChangeArrowheads="1"/>
-                    </pic:cNvPicPr>
-                  </pic:nvPicPr>
-                  <pic:blipFill>
-                    <a:blip r:embed="rId9">
-                      <a:extLst>
-                        <a:ext uri="{28A0092B-C50C-407E-A947-70E740481C1C}">
-                          <a14:useLocalDpi xmlns:a14="http://schemas.microsoft.com/office/drawing/2010/main" val="0"/>
-                        </a:ext>
-                      </a:extLst>
-                    </a:blip>
-                    <a:srcRect/>
-                    <a:stretch>
-                      <a:fillRect/>
-                    </a:stretch>
-                  </pic:blipFill>
-                  <pic:spPr bwMode="auto">
-                    <a:xfrm>
-                      <a:off x="0" y="0"/>
-                      <a:ext cx="611753" cy="517244"/>
-                    </a:xfrm>
-                    <a:prstGeom prst="rect">
-                      <a:avLst/>
-                    </a:prstGeom>
-                    <a:noFill/>
-                    <a:ln>
-                      <a:noFill/>
-                    </a:ln>
-                  </pic:spPr>
-                </pic:pic>
-              </a:graphicData>
-            </a:graphic>
-          </wp:inline>
-        </w:drawing>
-      </w:r>
-    </w:p>
-    <w:p>
-      <w:pPr>
-        <w:spacing w:before="40" w:after="40"/>
-        <w:ind w:left="3600" w:firstLine="720"/>
-        <w:jc w:val="center"/>
+        <w:spacing w:after="0" w:line="192" w:lineRule="auto"/>
+        <w:rPr>
+          <w:b/>
+          <w:bCs/>
+          <w:sz w:val="18"/>
+          <w:szCs w:val="18"/>
+        </w:rPr>
       </w:pPr>
     </w:p>
     <w:p>
       <w:pPr>
-        <w:spacing w:before="40" w:after="40"/>
+        <w:spacing w:after="0" w:line="192" w:lineRule="auto"/>
         <w:rPr>
           <w:b/>
           <w:bCs/>
@@ -1361,7 +1472,7 @@
     </w:p>
     <w:p>
       <w:pPr>
-        <w:spacing w:before="40" w:after="40"/>
+        <w:spacing w:after="0" w:line="192" w:lineRule="auto"/>
         <w:rPr>
           <w:sz w:val="18"/>
           <w:szCs w:val="18"/>
@@ -1374,12 +1485,12 @@
           <w:sz w:val="18"/>
           <w:szCs w:val="18"/>
         </w:rPr>
-        <w:t xml:space="preserve">                                                                               </w:t>
+        <w:t xml:space="preserve">                                                             </w:t>
       </w:r>
     </w:p>
     <w:p>
       <w:pPr>
-        <w:spacing w:before="40" w:after="40"/>
+        <w:spacing w:after="0" w:line="192" w:lineRule="auto"/>
         <w:rPr>
           <w:sz w:val="18"/>
           <w:szCs w:val="18"/>
@@ -1395,7 +1506,7 @@
     </w:p>
     <w:p>
       <w:pPr>
-        <w:spacing w:before="40" w:after="40"/>
+        <w:spacing w:after="0" w:line="192" w:lineRule="auto"/>
         <w:rPr>
           <w:sz w:val="18"/>
           <w:szCs w:val="18"/>
@@ -1404,7 +1515,7 @@
     </w:p>
     <w:p>
       <w:pPr>
-        <w:spacing w:before="40" w:after="40"/>
+        <w:spacing w:after="0" w:line="192" w:lineRule="auto"/>
         <w:rPr>
           <w:sz w:val="18"/>
           <w:szCs w:val="18"/>
@@ -2793,17 +2904,8 @@
                 <w:sz w:val="12"/>
                 <w:szCs w:val="12"/>
               </w:rPr>
-              <w:t xml:space="preserve">A list of credit reference agencies is available from Registry Trust Ltd, 173/175Cleveland Street, London, W1T </w:t>
-            </w:r>
-            <w:proofErr w:type="gramStart"/>
-            <w:r>
-              <w:rPr>
-                <w:sz w:val="12"/>
-                <w:szCs w:val="12"/>
-              </w:rPr>
-              <w:t>6QR</w:t>
-            </w:r>
-            <w:proofErr w:type="gramEnd"/>
+              <w:t>A list of credit reference agencies is available from Registry Trust Ltd, 173/175Cleveland Street, London, W1T 6QR</w:t>
+            </w:r>
           </w:p>
           <w:p>
             <w:pPr>
@@ -3130,7 +3232,7 @@
 </file>
 
 <file path=word/endnotes.xml><?xml version="1.0" encoding="utf-8"?>
-<w:endnotes xmlns:wpc="http://schemas.microsoft.com/office/word/2010/wordprocessingCanvas" xmlns:cx="http://schemas.microsoft.com/office/drawing/2014/chartex" xmlns:cx1="http://schemas.microsoft.com/office/drawing/2015/9/8/chartex" xmlns:cx2="http://schemas.microsoft.com/office/drawing/2015/10/21/chartex" xmlns:cx3="http://schemas.microsoft.com/office/drawing/2016/5/9/chartex" xmlns:cx4="http://schemas.microsoft.com/office/drawing/2016/5/10/chartex" xmlns:cx5="http://schemas.microsoft.com/office/drawing/2016/5/11/chartex" xmlns:cx6="http://schemas.microsoft.com/office/drawing/2016/5/12/chartex" xmlns:cx7="http://schemas.microsoft.com/office/drawing/2016/5/13/chartex" xmlns:cx8="http://schemas.microsoft.com/office/drawing/2016/5/14/chartex" xmlns:mc="http://schemas.openxmlformats.org/markup-compatibility/2006" xmlns:aink="http://schemas.microsoft.com/office/drawing/2016/ink" xmlns:am3d="http://schemas.microsoft.com/office/drawing/2017/model3d" xmlns:o="urn:schemas-microsoft-com:office:office" xmlns:oel="http://schemas.microsoft.com/office/2019/extlst" xmlns:r="http://schemas.openxmlformats.org/officeDocument/2006/relationships" xmlns:m="http://schemas.openxmlformats.org/officeDocument/2006/math" xmlns:v="urn:schemas-microsoft-com:vml" xmlns:wp14="http://schemas.microsoft.com/office/word/2010/wordprocessingDrawing" xmlns:wp="http://schemas.openxmlformats.org/drawingml/2006/wordprocessingDrawing" xmlns:w10="urn:schemas-microsoft-com:office:word" xmlns:w="http://schemas.openxmlformats.org/wordprocessingml/2006/main" xmlns:w14="http://schemas.microsoft.com/office/word/2010/wordml" xmlns:w15="http://schemas.microsoft.com/office/word/2012/wordml" xmlns:w16cex="http://schemas.microsoft.com/office/word/2018/wordml/cex" xmlns:w16cid="http://schemas.microsoft.com/office/word/2016/wordml/cid" xmlns:w16="http://schemas.microsoft.com/office/word/2018/wordml" xmlns:w16sdtdh="http://schemas.microsoft.com/office/word/2020/wordml/sdtdatahash" xmlns:w16se="http://schemas.microsoft.com/office/word/2015/wordml/symex" xmlns:wpg="http://schemas.microsoft.com/office/word/2010/wordprocessingGroup" xmlns:wpi="http://schemas.microsoft.com/office/word/2010/wordprocessingInk" xmlns:wne="http://schemas.microsoft.com/office/word/2006/wordml" xmlns:wps="http://schemas.microsoft.com/office/word/2010/wordprocessingShape" mc:Ignorable="w14 w15 w16se w16cid w16 w16cex w16sdtdh wp14">
+<w:endnotes xmlns:wpc="http://schemas.microsoft.com/office/word/2010/wordprocessingCanvas" xmlns:cx="http://schemas.microsoft.com/office/drawing/2014/chartex" xmlns:cx1="http://schemas.microsoft.com/office/drawing/2015/9/8/chartex" xmlns:cx2="http://schemas.microsoft.com/office/drawing/2015/10/21/chartex" xmlns:cx3="http://schemas.microsoft.com/office/drawing/2016/5/9/chartex" xmlns:cx4="http://schemas.microsoft.com/office/drawing/2016/5/10/chartex" xmlns:cx5="http://schemas.microsoft.com/office/drawing/2016/5/11/chartex" xmlns:cx6="http://schemas.microsoft.com/office/drawing/2016/5/12/chartex" xmlns:cx7="http://schemas.microsoft.com/office/drawing/2016/5/13/chartex" xmlns:cx8="http://schemas.microsoft.com/office/drawing/2016/5/14/chartex" xmlns:mc="http://schemas.openxmlformats.org/markup-compatibility/2006" xmlns:aink="http://schemas.microsoft.com/office/drawing/2016/ink" xmlns:am3d="http://schemas.microsoft.com/office/drawing/2017/model3d" xmlns:o="urn:schemas-microsoft-com:office:office" xmlns:oel="http://schemas.microsoft.com/office/2019/extlst" xmlns:r="http://schemas.openxmlformats.org/officeDocument/2006/relationships" xmlns:m="http://schemas.openxmlformats.org/officeDocument/2006/math" xmlns:v="urn:schemas-microsoft-com:vml" xmlns:wp14="http://schemas.microsoft.com/office/word/2010/wordprocessingDrawing" xmlns:wp="http://schemas.openxmlformats.org/drawingml/2006/wordprocessingDrawing" xmlns:w10="urn:schemas-microsoft-com:office:word" xmlns:w="http://schemas.openxmlformats.org/wordprocessingml/2006/main" xmlns:w14="http://schemas.microsoft.com/office/word/2010/wordml" xmlns:w15="http://schemas.microsoft.com/office/word/2012/wordml" xmlns:w16cex="http://schemas.microsoft.com/office/word/2018/wordml/cex" xmlns:w16cid="http://schemas.microsoft.com/office/word/2016/wordml/cid" xmlns:w16="http://schemas.microsoft.com/office/word/2018/wordml" xmlns:w16du="http://schemas.microsoft.com/office/word/2023/wordml/word16du" xmlns:w16sdtdh="http://schemas.microsoft.com/office/word/2020/wordml/sdtdatahash" xmlns:w16se="http://schemas.microsoft.com/office/word/2015/wordml/symex" xmlns:wpg="http://schemas.microsoft.com/office/word/2010/wordprocessingGroup" xmlns:wpi="http://schemas.microsoft.com/office/word/2010/wordprocessingInk" xmlns:wne="http://schemas.microsoft.com/office/word/2006/wordml" xmlns:wps="http://schemas.microsoft.com/office/word/2010/wordprocessingShape" mc:Ignorable="w14 w15 w16se w16cid w16 w16cex w16sdtdh w16du wp14">
   <w:endnote w:type="separator" w:id="-1">
     <w:p>
       <w:pPr>
@@ -3155,7 +3257,7 @@
 </file>
 
 <file path=word/footer1.xml><?xml version="1.0" encoding="utf-8"?>
-<w:ftr xmlns:wpc="http://schemas.microsoft.com/office/word/2010/wordprocessingCanvas" xmlns:cx="http://schemas.microsoft.com/office/drawing/2014/chartex" xmlns:cx1="http://schemas.microsoft.com/office/drawing/2015/9/8/chartex" xmlns:cx2="http://schemas.microsoft.com/office/drawing/2015/10/21/chartex" xmlns:cx3="http://schemas.microsoft.com/office/drawing/2016/5/9/chartex" xmlns:cx4="http://schemas.microsoft.com/office/drawing/2016/5/10/chartex" xmlns:cx5="http://schemas.microsoft.com/office/drawing/2016/5/11/chartex" xmlns:cx6="http://schemas.microsoft.com/office/drawing/2016/5/12/chartex" xmlns:cx7="http://schemas.microsoft.com/office/drawing/2016/5/13/chartex" xmlns:cx8="http://schemas.microsoft.com/office/drawing/2016/5/14/chartex" xmlns:mc="http://schemas.openxmlformats.org/markup-compatibility/2006" xmlns:aink="http://schemas.microsoft.com/office/drawing/2016/ink" xmlns:am3d="http://schemas.microsoft.com/office/drawing/2017/model3d" xmlns:o="urn:schemas-microsoft-com:office:office" xmlns:oel="http://schemas.microsoft.com/office/2019/extlst" xmlns:r="http://schemas.openxmlformats.org/officeDocument/2006/relationships" xmlns:m="http://schemas.openxmlformats.org/officeDocument/2006/math" xmlns:v="urn:schemas-microsoft-com:vml" xmlns:wp14="http://schemas.microsoft.com/office/word/2010/wordprocessingDrawing" xmlns:wp="http://schemas.openxmlformats.org/drawingml/2006/wordprocessingDrawing" xmlns:w10="urn:schemas-microsoft-com:office:word" xmlns:w="http://schemas.openxmlformats.org/wordprocessingml/2006/main" xmlns:w14="http://schemas.microsoft.com/office/word/2010/wordml" xmlns:w15="http://schemas.microsoft.com/office/word/2012/wordml" xmlns:w16cex="http://schemas.microsoft.com/office/word/2018/wordml/cex" xmlns:w16cid="http://schemas.microsoft.com/office/word/2016/wordml/cid" xmlns:w16="http://schemas.microsoft.com/office/word/2018/wordml" xmlns:w16sdtdh="http://schemas.microsoft.com/office/word/2020/wordml/sdtdatahash" xmlns:w16se="http://schemas.microsoft.com/office/word/2015/wordml/symex" xmlns:wpg="http://schemas.microsoft.com/office/word/2010/wordprocessingGroup" xmlns:wpi="http://schemas.microsoft.com/office/word/2010/wordprocessingInk" xmlns:wne="http://schemas.microsoft.com/office/word/2006/wordml" xmlns:wps="http://schemas.microsoft.com/office/word/2010/wordprocessingShape" mc:Ignorable="w14 w15 w16se w16cid w16 w16cex w16sdtdh wp14">
+<w:ftr xmlns:wpc="http://schemas.microsoft.com/office/word/2010/wordprocessingCanvas" xmlns:cx="http://schemas.microsoft.com/office/drawing/2014/chartex" xmlns:cx1="http://schemas.microsoft.com/office/drawing/2015/9/8/chartex" xmlns:cx2="http://schemas.microsoft.com/office/drawing/2015/10/21/chartex" xmlns:cx3="http://schemas.microsoft.com/office/drawing/2016/5/9/chartex" xmlns:cx4="http://schemas.microsoft.com/office/drawing/2016/5/10/chartex" xmlns:cx5="http://schemas.microsoft.com/office/drawing/2016/5/11/chartex" xmlns:cx6="http://schemas.microsoft.com/office/drawing/2016/5/12/chartex" xmlns:cx7="http://schemas.microsoft.com/office/drawing/2016/5/13/chartex" xmlns:cx8="http://schemas.microsoft.com/office/drawing/2016/5/14/chartex" xmlns:mc="http://schemas.openxmlformats.org/markup-compatibility/2006" xmlns:aink="http://schemas.microsoft.com/office/drawing/2016/ink" xmlns:am3d="http://schemas.microsoft.com/office/drawing/2017/model3d" xmlns:o="urn:schemas-microsoft-com:office:office" xmlns:oel="http://schemas.microsoft.com/office/2019/extlst" xmlns:r="http://schemas.openxmlformats.org/officeDocument/2006/relationships" xmlns:m="http://schemas.openxmlformats.org/officeDocument/2006/math" xmlns:v="urn:schemas-microsoft-com:vml" xmlns:wp14="http://schemas.microsoft.com/office/word/2010/wordprocessingDrawing" xmlns:wp="http://schemas.openxmlformats.org/drawingml/2006/wordprocessingDrawing" xmlns:w10="urn:schemas-microsoft-com:office:word" xmlns:w="http://schemas.openxmlformats.org/wordprocessingml/2006/main" xmlns:w14="http://schemas.microsoft.com/office/word/2010/wordml" xmlns:w15="http://schemas.microsoft.com/office/word/2012/wordml" xmlns:w16cex="http://schemas.microsoft.com/office/word/2018/wordml/cex" xmlns:w16cid="http://schemas.microsoft.com/office/word/2016/wordml/cid" xmlns:w16="http://schemas.microsoft.com/office/word/2018/wordml" xmlns:w16du="http://schemas.microsoft.com/office/word/2023/wordml/word16du" xmlns:w16sdtdh="http://schemas.microsoft.com/office/word/2020/wordml/sdtdatahash" xmlns:w16se="http://schemas.microsoft.com/office/word/2015/wordml/symex" xmlns:wpg="http://schemas.microsoft.com/office/word/2010/wordprocessingGroup" xmlns:wpi="http://schemas.microsoft.com/office/word/2010/wordprocessingInk" xmlns:wne="http://schemas.microsoft.com/office/word/2006/wordml" xmlns:wps="http://schemas.microsoft.com/office/word/2010/wordprocessingShape" mc:Ignorable="w14 w15 w16se w16cid w16 w16cex w16sdtdh w16du wp14">
   <w:p>
     <w:pPr>
       <w:pStyle w:val="Footer"/>
@@ -3271,7 +3373,7 @@
 </file>
 
 <file path=word/footnotes.xml><?xml version="1.0" encoding="utf-8"?>
-<w:footnotes xmlns:wpc="http://schemas.microsoft.com/office/word/2010/wordprocessingCanvas" xmlns:cx="http://schemas.microsoft.com/office/drawing/2014/chartex" xmlns:cx1="http://schemas.microsoft.com/office/drawing/2015/9/8/chartex" xmlns:cx2="http://schemas.microsoft.com/office/drawing/2015/10/21/chartex" xmlns:cx3="http://schemas.microsoft.com/office/drawing/2016/5/9/chartex" xmlns:cx4="http://schemas.microsoft.com/office/drawing/2016/5/10/chartex" xmlns:cx5="http://schemas.microsoft.com/office/drawing/2016/5/11/chartex" xmlns:cx6="http://schemas.microsoft.com/office/drawing/2016/5/12/chartex" xmlns:cx7="http://schemas.microsoft.com/office/drawing/2016/5/13/chartex" xmlns:cx8="http://schemas.microsoft.com/office/drawing/2016/5/14/chartex" xmlns:mc="http://schemas.openxmlformats.org/markup-compatibility/2006" xmlns:aink="http://schemas.microsoft.com/office/drawing/2016/ink" xmlns:am3d="http://schemas.microsoft.com/office/drawing/2017/model3d" xmlns:o="urn:schemas-microsoft-com:office:office" xmlns:oel="http://schemas.microsoft.com/office/2019/extlst" xmlns:r="http://schemas.openxmlformats.org/officeDocument/2006/relationships" xmlns:m="http://schemas.openxmlformats.org/officeDocument/2006/math" xmlns:v="urn:schemas-microsoft-com:vml" xmlns:wp14="http://schemas.microsoft.com/office/word/2010/wordprocessingDrawing" xmlns:wp="http://schemas.openxmlformats.org/drawingml/2006/wordprocessingDrawing" xmlns:w10="urn:schemas-microsoft-com:office:word" xmlns:w="http://schemas.openxmlformats.org/wordprocessingml/2006/main" xmlns:w14="http://schemas.microsoft.com/office/word/2010/wordml" xmlns:w15="http://schemas.microsoft.com/office/word/2012/wordml" xmlns:w16cex="http://schemas.microsoft.com/office/word/2018/wordml/cex" xmlns:w16cid="http://schemas.microsoft.com/office/word/2016/wordml/cid" xmlns:w16="http://schemas.microsoft.com/office/word/2018/wordml" xmlns:w16sdtdh="http://schemas.microsoft.com/office/word/2020/wordml/sdtdatahash" xmlns:w16se="http://schemas.microsoft.com/office/word/2015/wordml/symex" xmlns:wpg="http://schemas.microsoft.com/office/word/2010/wordprocessingGroup" xmlns:wpi="http://schemas.microsoft.com/office/word/2010/wordprocessingInk" xmlns:wne="http://schemas.microsoft.com/office/word/2006/wordml" xmlns:wps="http://schemas.microsoft.com/office/word/2010/wordprocessingShape" mc:Ignorable="w14 w15 w16se w16cid w16 w16cex w16sdtdh wp14">
+<w:footnotes xmlns:wpc="http://schemas.microsoft.com/office/word/2010/wordprocessingCanvas" xmlns:cx="http://schemas.microsoft.com/office/drawing/2014/chartex" xmlns:cx1="http://schemas.microsoft.com/office/drawing/2015/9/8/chartex" xmlns:cx2="http://schemas.microsoft.com/office/drawing/2015/10/21/chartex" xmlns:cx3="http://schemas.microsoft.com/office/drawing/2016/5/9/chartex" xmlns:cx4="http://schemas.microsoft.com/office/drawing/2016/5/10/chartex" xmlns:cx5="http://schemas.microsoft.com/office/drawing/2016/5/11/chartex" xmlns:cx6="http://schemas.microsoft.com/office/drawing/2016/5/12/chartex" xmlns:cx7="http://schemas.microsoft.com/office/drawing/2016/5/13/chartex" xmlns:cx8="http://schemas.microsoft.com/office/drawing/2016/5/14/chartex" xmlns:mc="http://schemas.openxmlformats.org/markup-compatibility/2006" xmlns:aink="http://schemas.microsoft.com/office/drawing/2016/ink" xmlns:am3d="http://schemas.microsoft.com/office/drawing/2017/model3d" xmlns:o="urn:schemas-microsoft-com:office:office" xmlns:oel="http://schemas.microsoft.com/office/2019/extlst" xmlns:r="http://schemas.openxmlformats.org/officeDocument/2006/relationships" xmlns:m="http://schemas.openxmlformats.org/officeDocument/2006/math" xmlns:v="urn:schemas-microsoft-com:vml" xmlns:wp14="http://schemas.microsoft.com/office/word/2010/wordprocessingDrawing" xmlns:wp="http://schemas.openxmlformats.org/drawingml/2006/wordprocessingDrawing" xmlns:w10="urn:schemas-microsoft-com:office:word" xmlns:w="http://schemas.openxmlformats.org/wordprocessingml/2006/main" xmlns:w14="http://schemas.microsoft.com/office/word/2010/wordml" xmlns:w15="http://schemas.microsoft.com/office/word/2012/wordml" xmlns:w16cex="http://schemas.microsoft.com/office/word/2018/wordml/cex" xmlns:w16cid="http://schemas.microsoft.com/office/word/2016/wordml/cid" xmlns:w16="http://schemas.microsoft.com/office/word/2018/wordml" xmlns:w16du="http://schemas.microsoft.com/office/word/2023/wordml/word16du" xmlns:w16sdtdh="http://schemas.microsoft.com/office/word/2020/wordml/sdtdatahash" xmlns:w16se="http://schemas.microsoft.com/office/word/2015/wordml/symex" xmlns:wpg="http://schemas.microsoft.com/office/word/2010/wordprocessingGroup" xmlns:wpi="http://schemas.microsoft.com/office/word/2010/wordprocessingInk" xmlns:wne="http://schemas.microsoft.com/office/word/2006/wordml" xmlns:wps="http://schemas.microsoft.com/office/word/2010/wordprocessingShape" mc:Ignorable="w14 w15 w16se w16cid w16 w16cex w16sdtdh w16du wp14">
   <w:footnote w:type="separator" w:id="-1">
     <w:p>
       <w:pPr>
@@ -3296,7 +3398,7 @@
 </file>
 
 <file path=word/styles.xml><?xml version="1.0" encoding="utf-8"?>
-<w:styles xmlns:mc="http://schemas.openxmlformats.org/markup-compatibility/2006" xmlns:r="http://schemas.openxmlformats.org/officeDocument/2006/relationships" xmlns:w="http://schemas.openxmlformats.org/wordprocessingml/2006/main" xmlns:w14="http://schemas.microsoft.com/office/word/2010/wordml" xmlns:w15="http://schemas.microsoft.com/office/word/2012/wordml" xmlns:w16cex="http://schemas.microsoft.com/office/word/2018/wordml/cex" xmlns:w16cid="http://schemas.microsoft.com/office/word/2016/wordml/cid" xmlns:w16="http://schemas.microsoft.com/office/word/2018/wordml" xmlns:w16sdtdh="http://schemas.microsoft.com/office/word/2020/wordml/sdtdatahash" xmlns:w16se="http://schemas.microsoft.com/office/word/2015/wordml/symex" mc:Ignorable="w14 w15 w16se w16cid w16 w16cex w16sdtdh">
+<w:styles xmlns:mc="http://schemas.openxmlformats.org/markup-compatibility/2006" xmlns:r="http://schemas.openxmlformats.org/officeDocument/2006/relationships" xmlns:w="http://schemas.openxmlformats.org/wordprocessingml/2006/main" xmlns:w14="http://schemas.microsoft.com/office/word/2010/wordml" xmlns:w15="http://schemas.microsoft.com/office/word/2012/wordml" xmlns:w16cex="http://schemas.microsoft.com/office/word/2018/wordml/cex" xmlns:w16cid="http://schemas.microsoft.com/office/word/2016/wordml/cid" xmlns:w16="http://schemas.microsoft.com/office/word/2018/wordml" xmlns:w16du="http://schemas.microsoft.com/office/word/2023/wordml/word16du" xmlns:w16sdtdh="http://schemas.microsoft.com/office/word/2020/wordml/sdtdatahash" xmlns:w16se="http://schemas.microsoft.com/office/word/2015/wordml/symex" mc:Ignorable="w14 w15 w16se w16cid w16 w16cex w16sdtdh w16du">
   <w:docDefaults>
     <w:rPrDefault>
       <w:rPr>
@@ -4139,15 +4241,6 @@
 </file>
 
 <file path=customXml/item1.xml><?xml version="1.0" encoding="utf-8"?>
-<?mso-contentType ?>
-<FormTemplates xmlns="http://schemas.microsoft.com/sharepoint/v3/contenttype/forms">
-  <Display>DocumentLibraryForm</Display>
-  <Edit>DocumentLibraryForm</Edit>
-  <New>DocumentLibraryForm</New>
-</FormTemplates>
-</file>
-
-<file path=customXml/item2.xml><?xml version="1.0" encoding="utf-8"?>
 <p:properties xmlns:p="http://schemas.microsoft.com/office/2006/metadata/properties" xmlns:xsi="http://www.w3.org/2001/XMLSchema-instance" xmlns:pc="http://schemas.microsoft.com/office/infopath/2007/PartnerControls">
   <documentManagement>
     <Stage xmlns="f336f4fe-8719-4ea2-b5d6-29b3a580aeb4">In Approval</Stage>
@@ -4163,6 +4256,15 @@
     <Publication_x0020_Date xmlns="f336f4fe-8719-4ea2-b5d6-29b3a580aeb4">2022-03-23T00:00:00+00:00</Publication_x0020_Date>
   </documentManagement>
 </p:properties>
+</file>
+
+<file path=customXml/item2.xml><?xml version="1.0" encoding="utf-8"?>
+<?mso-contentType ?>
+<FormTemplates xmlns="http://schemas.microsoft.com/sharepoint/v3/contenttype/forms">
+  <Display>DocumentLibraryForm</Display>
+  <Edit>DocumentLibraryForm</Edit>
+  <New>DocumentLibraryForm</New>
+</FormTemplates>
 </file>
 
 <file path=customXml/item3.xml><?xml version="1.0" encoding="utf-8"?>
@@ -4481,19 +4583,19 @@
 </file>
 
 <file path=customXml/itemProps1.xml><?xml version="1.0" encoding="utf-8"?>
-<ds:datastoreItem xmlns:ds="http://schemas.openxmlformats.org/officeDocument/2006/customXml" ds:itemID="{2A4301B6-8662-4A72-AB84-B39D0E5BE4CA}">
+<ds:datastoreItem xmlns:ds="http://schemas.openxmlformats.org/officeDocument/2006/customXml" ds:itemID="{6A83771D-3331-4AEF-8DFC-61D4F9C17075}">
   <ds:schemaRefs>
-    <ds:schemaRef ds:uri="http://schemas.microsoft.com/sharepoint/v3/contenttype/forms"/>
+    <ds:schemaRef ds:uri="http://schemas.microsoft.com/office/2006/metadata/properties"/>
+    <ds:schemaRef ds:uri="http://schemas.microsoft.com/office/infopath/2007/PartnerControls"/>
+    <ds:schemaRef ds:uri="f336f4fe-8719-4ea2-b5d6-29b3a580aeb4"/>
   </ds:schemaRefs>
 </ds:datastoreItem>
 </file>
 
 <file path=customXml/itemProps2.xml><?xml version="1.0" encoding="utf-8"?>
-<ds:datastoreItem xmlns:ds="http://schemas.openxmlformats.org/officeDocument/2006/customXml" ds:itemID="{6A83771D-3331-4AEF-8DFC-61D4F9C17075}">
+<ds:datastoreItem xmlns:ds="http://schemas.openxmlformats.org/officeDocument/2006/customXml" ds:itemID="{2A4301B6-8662-4A72-AB84-B39D0E5BE4CA}">
   <ds:schemaRefs>
-    <ds:schemaRef ds:uri="http://schemas.microsoft.com/office/2006/metadata/properties"/>
-    <ds:schemaRef ds:uri="http://schemas.microsoft.com/office/infopath/2007/PartnerControls"/>
-    <ds:schemaRef ds:uri="f336f4fe-8719-4ea2-b5d6-29b3a580aeb4"/>
+    <ds:schemaRef ds:uri="http://schemas.microsoft.com/sharepoint/v3/contenttype/forms"/>
   </ds:schemaRefs>
 </ds:datastoreItem>
 </file>

</xml_diff>

<commit_message>
update docs to have queens seal
</commit_message>
<xml_diff>
--- a/docker/docmosis/templates/CV-SPC-DEC-ENG-00911.docx
+++ b/docker/docmosis/templates/CV-SPC-DEC-ENG-00911.docx
@@ -1,6 +1,6 @@
 
 <file path=word/document.xml><?xml version="1.0" encoding="utf-8"?>
-<w:document xmlns:wpc="http://schemas.microsoft.com/office/word/2010/wordprocessingCanvas" xmlns:cx="http://schemas.microsoft.com/office/drawing/2014/chartex" xmlns:cx1="http://schemas.microsoft.com/office/drawing/2015/9/8/chartex" xmlns:cx2="http://schemas.microsoft.com/office/drawing/2015/10/21/chartex" xmlns:cx3="http://schemas.microsoft.com/office/drawing/2016/5/9/chartex" xmlns:cx4="http://schemas.microsoft.com/office/drawing/2016/5/10/chartex" xmlns:cx5="http://schemas.microsoft.com/office/drawing/2016/5/11/chartex" xmlns:cx6="http://schemas.microsoft.com/office/drawing/2016/5/12/chartex" xmlns:cx7="http://schemas.microsoft.com/office/drawing/2016/5/13/chartex" xmlns:cx8="http://schemas.microsoft.com/office/drawing/2016/5/14/chartex" xmlns:mc="http://schemas.openxmlformats.org/markup-compatibility/2006" xmlns:aink="http://schemas.microsoft.com/office/drawing/2016/ink" xmlns:am3d="http://schemas.microsoft.com/office/drawing/2017/model3d" xmlns:o="urn:schemas-microsoft-com:office:office" xmlns:oel="http://schemas.microsoft.com/office/2019/extlst" xmlns:r="http://schemas.openxmlformats.org/officeDocument/2006/relationships" xmlns:m="http://schemas.openxmlformats.org/officeDocument/2006/math" xmlns:v="urn:schemas-microsoft-com:vml" xmlns:wp14="http://schemas.microsoft.com/office/word/2010/wordprocessingDrawing" xmlns:wp="http://schemas.openxmlformats.org/drawingml/2006/wordprocessingDrawing" xmlns:w10="urn:schemas-microsoft-com:office:word" xmlns:w="http://schemas.openxmlformats.org/wordprocessingml/2006/main" xmlns:w14="http://schemas.microsoft.com/office/word/2010/wordml" xmlns:w15="http://schemas.microsoft.com/office/word/2012/wordml" xmlns:w16cex="http://schemas.microsoft.com/office/word/2018/wordml/cex" xmlns:w16cid="http://schemas.microsoft.com/office/word/2016/wordml/cid" xmlns:w16="http://schemas.microsoft.com/office/word/2018/wordml" xmlns:w16du="http://schemas.microsoft.com/office/word/2023/wordml/word16du" xmlns:w16sdtdh="http://schemas.microsoft.com/office/word/2020/wordml/sdtdatahash" xmlns:w16se="http://schemas.microsoft.com/office/word/2015/wordml/symex" xmlns:wpg="http://schemas.microsoft.com/office/word/2010/wordprocessingGroup" xmlns:wpi="http://schemas.microsoft.com/office/word/2010/wordprocessingInk" xmlns:wne="http://schemas.microsoft.com/office/word/2006/wordml" xmlns:wps="http://schemas.microsoft.com/office/word/2010/wordprocessingShape" mc:Ignorable="w14 w15 w16se w16cid w16 w16cex w16sdtdh w16du wp14">
+<w:document xmlns:wpc="http://schemas.microsoft.com/office/word/2010/wordprocessingCanvas" xmlns:cx="http://schemas.microsoft.com/office/drawing/2014/chartex" xmlns:cx1="http://schemas.microsoft.com/office/drawing/2015/9/8/chartex" xmlns:cx2="http://schemas.microsoft.com/office/drawing/2015/10/21/chartex" xmlns:cx3="http://schemas.microsoft.com/office/drawing/2016/5/9/chartex" xmlns:cx4="http://schemas.microsoft.com/office/drawing/2016/5/10/chartex" xmlns:cx5="http://schemas.microsoft.com/office/drawing/2016/5/11/chartex" xmlns:cx6="http://schemas.microsoft.com/office/drawing/2016/5/12/chartex" xmlns:cx7="http://schemas.microsoft.com/office/drawing/2016/5/13/chartex" xmlns:cx8="http://schemas.microsoft.com/office/drawing/2016/5/14/chartex" xmlns:mc="http://schemas.openxmlformats.org/markup-compatibility/2006" xmlns:aink="http://schemas.microsoft.com/office/drawing/2016/ink" xmlns:am3d="http://schemas.microsoft.com/office/drawing/2017/model3d" xmlns:o="urn:schemas-microsoft-com:office:office" xmlns:oel="http://schemas.microsoft.com/office/2019/extlst" xmlns:r="http://schemas.openxmlformats.org/officeDocument/2006/relationships" xmlns:m="http://schemas.openxmlformats.org/officeDocument/2006/math" xmlns:v="urn:schemas-microsoft-com:vml" xmlns:wp14="http://schemas.microsoft.com/office/word/2010/wordprocessingDrawing" xmlns:wp="http://schemas.openxmlformats.org/drawingml/2006/wordprocessingDrawing" xmlns:w10="urn:schemas-microsoft-com:office:word" xmlns:w="http://schemas.openxmlformats.org/wordprocessingml/2006/main" xmlns:w14="http://schemas.microsoft.com/office/word/2010/wordml" xmlns:w15="http://schemas.microsoft.com/office/word/2012/wordml" xmlns:w16cex="http://schemas.microsoft.com/office/word/2018/wordml/cex" xmlns:w16cid="http://schemas.microsoft.com/office/word/2016/wordml/cid" xmlns:w16="http://schemas.microsoft.com/office/word/2018/wordml" xmlns:w16du="http://schemas.microsoft.com/office/word/2023/wordml/word16du" xmlns:w16sdtdh="http://schemas.microsoft.com/office/word/2020/wordml/sdtdatahash" xmlns:w16sdtfl="http://schemas.microsoft.com/office/word/2024/wordml/sdtformatlock" xmlns:w16se="http://schemas.microsoft.com/office/word/2015/wordml/symex" xmlns:wpg="http://schemas.microsoft.com/office/word/2010/wordprocessingGroup" xmlns:wpi="http://schemas.microsoft.com/office/word/2010/wordprocessingInk" xmlns:wne="http://schemas.microsoft.com/office/word/2006/wordml" xmlns:wps="http://schemas.microsoft.com/office/word/2010/wordprocessingShape" mc:Ignorable="w14 w15 w16se w16cid w16 w16cex w16sdtdh w16sdtfl w16du wp14">
   <w:body>
     <w:tbl>
       <w:tblPr>
@@ -950,10 +950,10 @@
                 <w:noProof/>
               </w:rPr>
               <w:drawing>
-                <wp:inline distT="0" distB="0" distL="0" distR="0" wp14:anchorId="1E6069AE" wp14:editId="73C300AA">
-                  <wp:extent cx="608400" cy="608400"/>
-                  <wp:effectExtent l="0" t="0" r="1270" b="1270"/>
-                  <wp:docPr id="205255688" name="Picture 1" descr="A black crown and stars in a circle&#10;&#10;Description automatically generated"/>
+                <wp:inline distT="0" distB="0" distL="0" distR="0" wp14:anchorId="2E11F32C" wp14:editId="088C19DF">
+                  <wp:extent cx="612000" cy="612000"/>
+                  <wp:effectExtent l="0" t="0" r="0" b="0"/>
+                  <wp:docPr id="1" name="Picture 1" descr="page1image59464608"/>
                   <wp:cNvGraphicFramePr>
                     <a:graphicFrameLocks xmlns:a="http://schemas.openxmlformats.org/drawingml/2006/main" noChangeAspect="1"/>
                   </wp:cNvGraphicFramePr>
@@ -961,23 +961,36 @@
                     <a:graphicData uri="http://schemas.openxmlformats.org/drawingml/2006/picture">
                       <pic:pic xmlns:pic="http://schemas.openxmlformats.org/drawingml/2006/picture">
                         <pic:nvPicPr>
-                          <pic:cNvPr id="293369653" name="Picture 1" descr="A black crown and stars in a circle&#10;&#10;Description automatically generated"/>
-                          <pic:cNvPicPr/>
+                          <pic:cNvPr id="0" name="Picture 1" descr="page1image59464608"/>
+                          <pic:cNvPicPr>
+                            <a:picLocks noChangeAspect="1" noChangeArrowheads="1"/>
+                          </pic:cNvPicPr>
                         </pic:nvPicPr>
                         <pic:blipFill>
-                          <a:blip r:embed="rId9"/>
+                          <a:blip r:embed="rId9">
+                            <a:extLst>
+                              <a:ext uri="{28A0092B-C50C-407E-A947-70E740481C1C}">
+                                <a14:useLocalDpi xmlns:a14="http://schemas.microsoft.com/office/drawing/2010/main" val="0"/>
+                              </a:ext>
+                            </a:extLst>
+                          </a:blip>
+                          <a:srcRect/>
                           <a:stretch>
                             <a:fillRect/>
                           </a:stretch>
                         </pic:blipFill>
-                        <pic:spPr>
+                        <pic:spPr bwMode="auto">
                           <a:xfrm>
                             <a:off x="0" y="0"/>
-                            <a:ext cx="608400" cy="608400"/>
+                            <a:ext cx="612000" cy="612000"/>
                           </a:xfrm>
                           <a:prstGeom prst="rect">
                             <a:avLst/>
                           </a:prstGeom>
+                          <a:noFill/>
+                          <a:ln>
+                            <a:noFill/>
+                          </a:ln>
                         </pic:spPr>
                       </pic:pic>
                     </a:graphicData>
@@ -2591,7 +2604,7 @@
               <w:tblLook w:val="04A0" w:firstRow="1" w:lastRow="0" w:firstColumn="1" w:lastColumn="0" w:noHBand="0" w:noVBand="1"/>
             </w:tblPr>
             <w:tblGrid>
-              <w:gridCol w:w="3881"/>
+              <w:gridCol w:w="4474"/>
             </w:tblGrid>
             <w:tr>
               <w:trPr>
@@ -3232,7 +3245,7 @@
 </file>
 
 <file path=word/endnotes.xml><?xml version="1.0" encoding="utf-8"?>
-<w:endnotes xmlns:wpc="http://schemas.microsoft.com/office/word/2010/wordprocessingCanvas" xmlns:cx="http://schemas.microsoft.com/office/drawing/2014/chartex" xmlns:cx1="http://schemas.microsoft.com/office/drawing/2015/9/8/chartex" xmlns:cx2="http://schemas.microsoft.com/office/drawing/2015/10/21/chartex" xmlns:cx3="http://schemas.microsoft.com/office/drawing/2016/5/9/chartex" xmlns:cx4="http://schemas.microsoft.com/office/drawing/2016/5/10/chartex" xmlns:cx5="http://schemas.microsoft.com/office/drawing/2016/5/11/chartex" xmlns:cx6="http://schemas.microsoft.com/office/drawing/2016/5/12/chartex" xmlns:cx7="http://schemas.microsoft.com/office/drawing/2016/5/13/chartex" xmlns:cx8="http://schemas.microsoft.com/office/drawing/2016/5/14/chartex" xmlns:mc="http://schemas.openxmlformats.org/markup-compatibility/2006" xmlns:aink="http://schemas.microsoft.com/office/drawing/2016/ink" xmlns:am3d="http://schemas.microsoft.com/office/drawing/2017/model3d" xmlns:o="urn:schemas-microsoft-com:office:office" xmlns:oel="http://schemas.microsoft.com/office/2019/extlst" xmlns:r="http://schemas.openxmlformats.org/officeDocument/2006/relationships" xmlns:m="http://schemas.openxmlformats.org/officeDocument/2006/math" xmlns:v="urn:schemas-microsoft-com:vml" xmlns:wp14="http://schemas.microsoft.com/office/word/2010/wordprocessingDrawing" xmlns:wp="http://schemas.openxmlformats.org/drawingml/2006/wordprocessingDrawing" xmlns:w10="urn:schemas-microsoft-com:office:word" xmlns:w="http://schemas.openxmlformats.org/wordprocessingml/2006/main" xmlns:w14="http://schemas.microsoft.com/office/word/2010/wordml" xmlns:w15="http://schemas.microsoft.com/office/word/2012/wordml" xmlns:w16cex="http://schemas.microsoft.com/office/word/2018/wordml/cex" xmlns:w16cid="http://schemas.microsoft.com/office/word/2016/wordml/cid" xmlns:w16="http://schemas.microsoft.com/office/word/2018/wordml" xmlns:w16du="http://schemas.microsoft.com/office/word/2023/wordml/word16du" xmlns:w16sdtdh="http://schemas.microsoft.com/office/word/2020/wordml/sdtdatahash" xmlns:w16se="http://schemas.microsoft.com/office/word/2015/wordml/symex" xmlns:wpg="http://schemas.microsoft.com/office/word/2010/wordprocessingGroup" xmlns:wpi="http://schemas.microsoft.com/office/word/2010/wordprocessingInk" xmlns:wne="http://schemas.microsoft.com/office/word/2006/wordml" xmlns:wps="http://schemas.microsoft.com/office/word/2010/wordprocessingShape" mc:Ignorable="w14 w15 w16se w16cid w16 w16cex w16sdtdh w16du wp14">
+<w:endnotes xmlns:wpc="http://schemas.microsoft.com/office/word/2010/wordprocessingCanvas" xmlns:cx="http://schemas.microsoft.com/office/drawing/2014/chartex" xmlns:cx1="http://schemas.microsoft.com/office/drawing/2015/9/8/chartex" xmlns:cx2="http://schemas.microsoft.com/office/drawing/2015/10/21/chartex" xmlns:cx3="http://schemas.microsoft.com/office/drawing/2016/5/9/chartex" xmlns:cx4="http://schemas.microsoft.com/office/drawing/2016/5/10/chartex" xmlns:cx5="http://schemas.microsoft.com/office/drawing/2016/5/11/chartex" xmlns:cx6="http://schemas.microsoft.com/office/drawing/2016/5/12/chartex" xmlns:cx7="http://schemas.microsoft.com/office/drawing/2016/5/13/chartex" xmlns:cx8="http://schemas.microsoft.com/office/drawing/2016/5/14/chartex" xmlns:mc="http://schemas.openxmlformats.org/markup-compatibility/2006" xmlns:aink="http://schemas.microsoft.com/office/drawing/2016/ink" xmlns:am3d="http://schemas.microsoft.com/office/drawing/2017/model3d" xmlns:o="urn:schemas-microsoft-com:office:office" xmlns:oel="http://schemas.microsoft.com/office/2019/extlst" xmlns:r="http://schemas.openxmlformats.org/officeDocument/2006/relationships" xmlns:m="http://schemas.openxmlformats.org/officeDocument/2006/math" xmlns:v="urn:schemas-microsoft-com:vml" xmlns:wp14="http://schemas.microsoft.com/office/word/2010/wordprocessingDrawing" xmlns:wp="http://schemas.openxmlformats.org/drawingml/2006/wordprocessingDrawing" xmlns:w10="urn:schemas-microsoft-com:office:word" xmlns:w="http://schemas.openxmlformats.org/wordprocessingml/2006/main" xmlns:w14="http://schemas.microsoft.com/office/word/2010/wordml" xmlns:w15="http://schemas.microsoft.com/office/word/2012/wordml" xmlns:w16cex="http://schemas.microsoft.com/office/word/2018/wordml/cex" xmlns:w16cid="http://schemas.microsoft.com/office/word/2016/wordml/cid" xmlns:w16="http://schemas.microsoft.com/office/word/2018/wordml" xmlns:w16du="http://schemas.microsoft.com/office/word/2023/wordml/word16du" xmlns:w16sdtdh="http://schemas.microsoft.com/office/word/2020/wordml/sdtdatahash" xmlns:w16sdtfl="http://schemas.microsoft.com/office/word/2024/wordml/sdtformatlock" xmlns:w16se="http://schemas.microsoft.com/office/word/2015/wordml/symex" xmlns:wpg="http://schemas.microsoft.com/office/word/2010/wordprocessingGroup" xmlns:wpi="http://schemas.microsoft.com/office/word/2010/wordprocessingInk" xmlns:wne="http://schemas.microsoft.com/office/word/2006/wordml" xmlns:wps="http://schemas.microsoft.com/office/word/2010/wordprocessingShape" mc:Ignorable="w14 w15 w16se w16cid w16 w16cex w16sdtdh w16sdtfl w16du wp14">
   <w:endnote w:type="separator" w:id="-1">
     <w:p>
       <w:pPr>
@@ -3257,7 +3270,7 @@
 </file>
 
 <file path=word/footer1.xml><?xml version="1.0" encoding="utf-8"?>
-<w:ftr xmlns:wpc="http://schemas.microsoft.com/office/word/2010/wordprocessingCanvas" xmlns:cx="http://schemas.microsoft.com/office/drawing/2014/chartex" xmlns:cx1="http://schemas.microsoft.com/office/drawing/2015/9/8/chartex" xmlns:cx2="http://schemas.microsoft.com/office/drawing/2015/10/21/chartex" xmlns:cx3="http://schemas.microsoft.com/office/drawing/2016/5/9/chartex" xmlns:cx4="http://schemas.microsoft.com/office/drawing/2016/5/10/chartex" xmlns:cx5="http://schemas.microsoft.com/office/drawing/2016/5/11/chartex" xmlns:cx6="http://schemas.microsoft.com/office/drawing/2016/5/12/chartex" xmlns:cx7="http://schemas.microsoft.com/office/drawing/2016/5/13/chartex" xmlns:cx8="http://schemas.microsoft.com/office/drawing/2016/5/14/chartex" xmlns:mc="http://schemas.openxmlformats.org/markup-compatibility/2006" xmlns:aink="http://schemas.microsoft.com/office/drawing/2016/ink" xmlns:am3d="http://schemas.microsoft.com/office/drawing/2017/model3d" xmlns:o="urn:schemas-microsoft-com:office:office" xmlns:oel="http://schemas.microsoft.com/office/2019/extlst" xmlns:r="http://schemas.openxmlformats.org/officeDocument/2006/relationships" xmlns:m="http://schemas.openxmlformats.org/officeDocument/2006/math" xmlns:v="urn:schemas-microsoft-com:vml" xmlns:wp14="http://schemas.microsoft.com/office/word/2010/wordprocessingDrawing" xmlns:wp="http://schemas.openxmlformats.org/drawingml/2006/wordprocessingDrawing" xmlns:w10="urn:schemas-microsoft-com:office:word" xmlns:w="http://schemas.openxmlformats.org/wordprocessingml/2006/main" xmlns:w14="http://schemas.microsoft.com/office/word/2010/wordml" xmlns:w15="http://schemas.microsoft.com/office/word/2012/wordml" xmlns:w16cex="http://schemas.microsoft.com/office/word/2018/wordml/cex" xmlns:w16cid="http://schemas.microsoft.com/office/word/2016/wordml/cid" xmlns:w16="http://schemas.microsoft.com/office/word/2018/wordml" xmlns:w16du="http://schemas.microsoft.com/office/word/2023/wordml/word16du" xmlns:w16sdtdh="http://schemas.microsoft.com/office/word/2020/wordml/sdtdatahash" xmlns:w16se="http://schemas.microsoft.com/office/word/2015/wordml/symex" xmlns:wpg="http://schemas.microsoft.com/office/word/2010/wordprocessingGroup" xmlns:wpi="http://schemas.microsoft.com/office/word/2010/wordprocessingInk" xmlns:wne="http://schemas.microsoft.com/office/word/2006/wordml" xmlns:wps="http://schemas.microsoft.com/office/word/2010/wordprocessingShape" mc:Ignorable="w14 w15 w16se w16cid w16 w16cex w16sdtdh w16du wp14">
+<w:ftr xmlns:wpc="http://schemas.microsoft.com/office/word/2010/wordprocessingCanvas" xmlns:cx="http://schemas.microsoft.com/office/drawing/2014/chartex" xmlns:cx1="http://schemas.microsoft.com/office/drawing/2015/9/8/chartex" xmlns:cx2="http://schemas.microsoft.com/office/drawing/2015/10/21/chartex" xmlns:cx3="http://schemas.microsoft.com/office/drawing/2016/5/9/chartex" xmlns:cx4="http://schemas.microsoft.com/office/drawing/2016/5/10/chartex" xmlns:cx5="http://schemas.microsoft.com/office/drawing/2016/5/11/chartex" xmlns:cx6="http://schemas.microsoft.com/office/drawing/2016/5/12/chartex" xmlns:cx7="http://schemas.microsoft.com/office/drawing/2016/5/13/chartex" xmlns:cx8="http://schemas.microsoft.com/office/drawing/2016/5/14/chartex" xmlns:mc="http://schemas.openxmlformats.org/markup-compatibility/2006" xmlns:aink="http://schemas.microsoft.com/office/drawing/2016/ink" xmlns:am3d="http://schemas.microsoft.com/office/drawing/2017/model3d" xmlns:o="urn:schemas-microsoft-com:office:office" xmlns:oel="http://schemas.microsoft.com/office/2019/extlst" xmlns:r="http://schemas.openxmlformats.org/officeDocument/2006/relationships" xmlns:m="http://schemas.openxmlformats.org/officeDocument/2006/math" xmlns:v="urn:schemas-microsoft-com:vml" xmlns:wp14="http://schemas.microsoft.com/office/word/2010/wordprocessingDrawing" xmlns:wp="http://schemas.openxmlformats.org/drawingml/2006/wordprocessingDrawing" xmlns:w10="urn:schemas-microsoft-com:office:word" xmlns:w="http://schemas.openxmlformats.org/wordprocessingml/2006/main" xmlns:w14="http://schemas.microsoft.com/office/word/2010/wordml" xmlns:w15="http://schemas.microsoft.com/office/word/2012/wordml" xmlns:w16cex="http://schemas.microsoft.com/office/word/2018/wordml/cex" xmlns:w16cid="http://schemas.microsoft.com/office/word/2016/wordml/cid" xmlns:w16="http://schemas.microsoft.com/office/word/2018/wordml" xmlns:w16du="http://schemas.microsoft.com/office/word/2023/wordml/word16du" xmlns:w16sdtdh="http://schemas.microsoft.com/office/word/2020/wordml/sdtdatahash" xmlns:w16sdtfl="http://schemas.microsoft.com/office/word/2024/wordml/sdtformatlock" xmlns:w16se="http://schemas.microsoft.com/office/word/2015/wordml/symex" xmlns:wpg="http://schemas.microsoft.com/office/word/2010/wordprocessingGroup" xmlns:wpi="http://schemas.microsoft.com/office/word/2010/wordprocessingInk" xmlns:wne="http://schemas.microsoft.com/office/word/2006/wordml" xmlns:wps="http://schemas.microsoft.com/office/word/2010/wordprocessingShape" mc:Ignorable="w14 w15 w16se w16cid w16 w16cex w16sdtdh w16sdtfl w16du wp14">
   <w:p>
     <w:pPr>
       <w:pStyle w:val="Footer"/>
@@ -3373,7 +3386,7 @@
 </file>
 
 <file path=word/footnotes.xml><?xml version="1.0" encoding="utf-8"?>
-<w:footnotes xmlns:wpc="http://schemas.microsoft.com/office/word/2010/wordprocessingCanvas" xmlns:cx="http://schemas.microsoft.com/office/drawing/2014/chartex" xmlns:cx1="http://schemas.microsoft.com/office/drawing/2015/9/8/chartex" xmlns:cx2="http://schemas.microsoft.com/office/drawing/2015/10/21/chartex" xmlns:cx3="http://schemas.microsoft.com/office/drawing/2016/5/9/chartex" xmlns:cx4="http://schemas.microsoft.com/office/drawing/2016/5/10/chartex" xmlns:cx5="http://schemas.microsoft.com/office/drawing/2016/5/11/chartex" xmlns:cx6="http://schemas.microsoft.com/office/drawing/2016/5/12/chartex" xmlns:cx7="http://schemas.microsoft.com/office/drawing/2016/5/13/chartex" xmlns:cx8="http://schemas.microsoft.com/office/drawing/2016/5/14/chartex" xmlns:mc="http://schemas.openxmlformats.org/markup-compatibility/2006" xmlns:aink="http://schemas.microsoft.com/office/drawing/2016/ink" xmlns:am3d="http://schemas.microsoft.com/office/drawing/2017/model3d" xmlns:o="urn:schemas-microsoft-com:office:office" xmlns:oel="http://schemas.microsoft.com/office/2019/extlst" xmlns:r="http://schemas.openxmlformats.org/officeDocument/2006/relationships" xmlns:m="http://schemas.openxmlformats.org/officeDocument/2006/math" xmlns:v="urn:schemas-microsoft-com:vml" xmlns:wp14="http://schemas.microsoft.com/office/word/2010/wordprocessingDrawing" xmlns:wp="http://schemas.openxmlformats.org/drawingml/2006/wordprocessingDrawing" xmlns:w10="urn:schemas-microsoft-com:office:word" xmlns:w="http://schemas.openxmlformats.org/wordprocessingml/2006/main" xmlns:w14="http://schemas.microsoft.com/office/word/2010/wordml" xmlns:w15="http://schemas.microsoft.com/office/word/2012/wordml" xmlns:w16cex="http://schemas.microsoft.com/office/word/2018/wordml/cex" xmlns:w16cid="http://schemas.microsoft.com/office/word/2016/wordml/cid" xmlns:w16="http://schemas.microsoft.com/office/word/2018/wordml" xmlns:w16du="http://schemas.microsoft.com/office/word/2023/wordml/word16du" xmlns:w16sdtdh="http://schemas.microsoft.com/office/word/2020/wordml/sdtdatahash" xmlns:w16se="http://schemas.microsoft.com/office/word/2015/wordml/symex" xmlns:wpg="http://schemas.microsoft.com/office/word/2010/wordprocessingGroup" xmlns:wpi="http://schemas.microsoft.com/office/word/2010/wordprocessingInk" xmlns:wne="http://schemas.microsoft.com/office/word/2006/wordml" xmlns:wps="http://schemas.microsoft.com/office/word/2010/wordprocessingShape" mc:Ignorable="w14 w15 w16se w16cid w16 w16cex w16sdtdh w16du wp14">
+<w:footnotes xmlns:wpc="http://schemas.microsoft.com/office/word/2010/wordprocessingCanvas" xmlns:cx="http://schemas.microsoft.com/office/drawing/2014/chartex" xmlns:cx1="http://schemas.microsoft.com/office/drawing/2015/9/8/chartex" xmlns:cx2="http://schemas.microsoft.com/office/drawing/2015/10/21/chartex" xmlns:cx3="http://schemas.microsoft.com/office/drawing/2016/5/9/chartex" xmlns:cx4="http://schemas.microsoft.com/office/drawing/2016/5/10/chartex" xmlns:cx5="http://schemas.microsoft.com/office/drawing/2016/5/11/chartex" xmlns:cx6="http://schemas.microsoft.com/office/drawing/2016/5/12/chartex" xmlns:cx7="http://schemas.microsoft.com/office/drawing/2016/5/13/chartex" xmlns:cx8="http://schemas.microsoft.com/office/drawing/2016/5/14/chartex" xmlns:mc="http://schemas.openxmlformats.org/markup-compatibility/2006" xmlns:aink="http://schemas.microsoft.com/office/drawing/2016/ink" xmlns:am3d="http://schemas.microsoft.com/office/drawing/2017/model3d" xmlns:o="urn:schemas-microsoft-com:office:office" xmlns:oel="http://schemas.microsoft.com/office/2019/extlst" xmlns:r="http://schemas.openxmlformats.org/officeDocument/2006/relationships" xmlns:m="http://schemas.openxmlformats.org/officeDocument/2006/math" xmlns:v="urn:schemas-microsoft-com:vml" xmlns:wp14="http://schemas.microsoft.com/office/word/2010/wordprocessingDrawing" xmlns:wp="http://schemas.openxmlformats.org/drawingml/2006/wordprocessingDrawing" xmlns:w10="urn:schemas-microsoft-com:office:word" xmlns:w="http://schemas.openxmlformats.org/wordprocessingml/2006/main" xmlns:w14="http://schemas.microsoft.com/office/word/2010/wordml" xmlns:w15="http://schemas.microsoft.com/office/word/2012/wordml" xmlns:w16cex="http://schemas.microsoft.com/office/word/2018/wordml/cex" xmlns:w16cid="http://schemas.microsoft.com/office/word/2016/wordml/cid" xmlns:w16="http://schemas.microsoft.com/office/word/2018/wordml" xmlns:w16du="http://schemas.microsoft.com/office/word/2023/wordml/word16du" xmlns:w16sdtdh="http://schemas.microsoft.com/office/word/2020/wordml/sdtdatahash" xmlns:w16sdtfl="http://schemas.microsoft.com/office/word/2024/wordml/sdtformatlock" xmlns:w16se="http://schemas.microsoft.com/office/word/2015/wordml/symex" xmlns:wpg="http://schemas.microsoft.com/office/word/2010/wordprocessingGroup" xmlns:wpi="http://schemas.microsoft.com/office/word/2010/wordprocessingInk" xmlns:wne="http://schemas.microsoft.com/office/word/2006/wordml" xmlns:wps="http://schemas.microsoft.com/office/word/2010/wordprocessingShape" mc:Ignorable="w14 w15 w16se w16cid w16 w16cex w16sdtdh w16sdtfl w16du wp14">
   <w:footnote w:type="separator" w:id="-1">
     <w:p>
       <w:pPr>
@@ -3398,7 +3411,7 @@
 </file>
 
 <file path=word/styles.xml><?xml version="1.0" encoding="utf-8"?>
-<w:styles xmlns:mc="http://schemas.openxmlformats.org/markup-compatibility/2006" xmlns:r="http://schemas.openxmlformats.org/officeDocument/2006/relationships" xmlns:w="http://schemas.openxmlformats.org/wordprocessingml/2006/main" xmlns:w14="http://schemas.microsoft.com/office/word/2010/wordml" xmlns:w15="http://schemas.microsoft.com/office/word/2012/wordml" xmlns:w16cex="http://schemas.microsoft.com/office/word/2018/wordml/cex" xmlns:w16cid="http://schemas.microsoft.com/office/word/2016/wordml/cid" xmlns:w16="http://schemas.microsoft.com/office/word/2018/wordml" xmlns:w16du="http://schemas.microsoft.com/office/word/2023/wordml/word16du" xmlns:w16sdtdh="http://schemas.microsoft.com/office/word/2020/wordml/sdtdatahash" xmlns:w16se="http://schemas.microsoft.com/office/word/2015/wordml/symex" mc:Ignorable="w14 w15 w16se w16cid w16 w16cex w16sdtdh w16du">
+<w:styles xmlns:mc="http://schemas.openxmlformats.org/markup-compatibility/2006" xmlns:r="http://schemas.openxmlformats.org/officeDocument/2006/relationships" xmlns:w="http://schemas.openxmlformats.org/wordprocessingml/2006/main" xmlns:w14="http://schemas.microsoft.com/office/word/2010/wordml" xmlns:w15="http://schemas.microsoft.com/office/word/2012/wordml" xmlns:w16cex="http://schemas.microsoft.com/office/word/2018/wordml/cex" xmlns:w16cid="http://schemas.microsoft.com/office/word/2016/wordml/cid" xmlns:w16="http://schemas.microsoft.com/office/word/2018/wordml" xmlns:w16du="http://schemas.microsoft.com/office/word/2023/wordml/word16du" xmlns:w16sdtdh="http://schemas.microsoft.com/office/word/2020/wordml/sdtdatahash" xmlns:w16sdtfl="http://schemas.microsoft.com/office/word/2024/wordml/sdtformatlock" xmlns:w16se="http://schemas.microsoft.com/office/word/2015/wordml/symex" mc:Ignorable="w14 w15 w16se w16cid w16 w16cex w16sdtdh w16sdtfl w16du">
   <w:docDefaults>
     <w:rPrDefault>
       <w:rPr>

</xml_diff>